<commit_message>
Added screenshots for sprint 1
</commit_message>
<xml_diff>
--- a/documentation/Sprint 1 Report.docx
+++ b/documentation/Sprint 1 Report.docx
@@ -14,6 +14,7 @@
           <w:szCs w:val="96"/>
         </w:rPr>
       </w:pPr>
+      <w:proofErr w:type="spellStart"/>
       <w:r>
         <w:rPr>
           <w:rStyle w:val="IntenseEmphasis"/>
@@ -23,7 +24,19 @@
           <w:sz w:val="96"/>
           <w:szCs w:val="96"/>
         </w:rPr>
-        <w:t>Hooli XYZ</w:t>
+        <w:t>Hooli</w:t>
+      </w:r>
+      <w:proofErr w:type="spellEnd"/>
+      <w:r>
+        <w:rPr>
+          <w:rStyle w:val="IntenseEmphasis"/>
+          <w:b w:val="0"/>
+          <w:i w:val="0"/>
+          <w:color w:val="17365D" w:themeColor="text2" w:themeShade="BF"/>
+          <w:sz w:val="96"/>
+          <w:szCs w:val="96"/>
+        </w:rPr>
+        <w:t xml:space="preserve"> XYZ</w:t>
       </w:r>
     </w:p>
     <w:p>
@@ -185,7 +198,25 @@
           <w:sz w:val="32"/>
           <w:szCs w:val="32"/>
         </w:rPr>
-        <w:t>Brendan Lally – 18407220</w:t>
+        <w:t xml:space="preserve">Brendan </w:t>
+      </w:r>
+      <w:proofErr w:type="spellStart"/>
+      <w:r>
+        <w:rPr>
+          <w:rFonts w:ascii="Calibri" w:hAnsi="Calibri"/>
+          <w:sz w:val="32"/>
+          <w:szCs w:val="32"/>
+        </w:rPr>
+        <w:t>Lally</w:t>
+      </w:r>
+      <w:proofErr w:type="spellEnd"/>
+      <w:r>
+        <w:rPr>
+          <w:rFonts w:ascii="Calibri" w:hAnsi="Calibri"/>
+          <w:sz w:val="32"/>
+          <w:szCs w:val="32"/>
+        </w:rPr>
+        <w:t xml:space="preserve"> – 18407220</w:t>
       </w:r>
     </w:p>
     <w:p>
@@ -615,8 +646,6 @@
         </w:rPr>
         <w:t>pendix B: Screenshots of F</w:t>
       </w:r>
-      <w:bookmarkStart w:id="0" w:name="_GoBack"/>
-      <w:bookmarkEnd w:id="0"/>
       <w:r>
         <w:rPr>
           <w:rFonts w:ascii="Calibri" w:hAnsi="Calibri" w:cs="Calibri"/>
@@ -1745,7 +1774,25 @@
           <w:szCs w:val="28"/>
         </w:rPr>
         <w:lastRenderedPageBreak/>
-        <w:t xml:space="preserve">Set up Bitbucket </w:t>
+        <w:t xml:space="preserve">Set up </w:t>
+      </w:r>
+      <w:proofErr w:type="spellStart"/>
+      <w:r>
+        <w:rPr>
+          <w:rFonts w:asciiTheme="majorHAnsi" w:hAnsiTheme="majorHAnsi" w:cs="Calibri"/>
+          <w:bCs/>
+          <w:szCs w:val="28"/>
+        </w:rPr>
+        <w:t>Bitbucket</w:t>
+      </w:r>
+      <w:proofErr w:type="spellEnd"/>
+      <w:r>
+        <w:rPr>
+          <w:rFonts w:asciiTheme="majorHAnsi" w:hAnsiTheme="majorHAnsi" w:cs="Calibri"/>
+          <w:bCs/>
+          <w:szCs w:val="28"/>
+        </w:rPr>
+        <w:t xml:space="preserve"> </w:t>
       </w:r>
       <w:r>
         <w:rPr>
@@ -1783,7 +1830,25 @@
           <w:bCs/>
           <w:szCs w:val="28"/>
         </w:rPr>
-        <w:t>Set up initial Django base server.</w:t>
+        <w:t xml:space="preserve">Set up initial </w:t>
+      </w:r>
+      <w:proofErr w:type="spellStart"/>
+      <w:r>
+        <w:rPr>
+          <w:rFonts w:asciiTheme="majorHAnsi" w:hAnsiTheme="majorHAnsi" w:cs="Calibri"/>
+          <w:bCs/>
+          <w:szCs w:val="28"/>
+        </w:rPr>
+        <w:t>Django</w:t>
+      </w:r>
+      <w:proofErr w:type="spellEnd"/>
+      <w:r>
+        <w:rPr>
+          <w:rFonts w:asciiTheme="majorHAnsi" w:hAnsiTheme="majorHAnsi" w:cs="Calibri"/>
+          <w:bCs/>
+          <w:szCs w:val="28"/>
+        </w:rPr>
+        <w:t xml:space="preserve"> base server.</w:t>
       </w:r>
     </w:p>
     <w:p>
@@ -2098,6 +2163,12 @@
           <w:tcPr>
             <w:cnfStyle w:val="001000000000" w:firstRow="0" w:lastRow="0" w:firstColumn="1" w:lastColumn="0" w:oddVBand="0" w:evenVBand="0" w:oddHBand="0" w:evenHBand="0" w:firstRowFirstColumn="0" w:firstRowLastColumn="0" w:lastRowFirstColumn="0" w:lastRowLastColumn="0"/>
             <w:tcW w:w="4806" w:type="dxa"/>
+            <w:tcBorders>
+              <w:top w:val="none" w:sz="0" w:space="0" w:color="auto"/>
+              <w:left w:val="none" w:sz="0" w:space="0" w:color="auto"/>
+              <w:bottom w:val="none" w:sz="0" w:space="0" w:color="auto"/>
+              <w:right w:val="none" w:sz="0" w:space="0" w:color="auto"/>
+            </w:tcBorders>
             <w:vAlign w:val="center"/>
           </w:tcPr>
           <w:p>
@@ -2122,6 +2193,12 @@
         <w:tc>
           <w:tcPr>
             <w:tcW w:w="5547" w:type="dxa"/>
+            <w:tcBorders>
+              <w:top w:val="none" w:sz="0" w:space="0" w:color="auto"/>
+              <w:left w:val="none" w:sz="0" w:space="0" w:color="auto"/>
+              <w:bottom w:val="none" w:sz="0" w:space="0" w:color="auto"/>
+              <w:right w:val="none" w:sz="0" w:space="0" w:color="auto"/>
+            </w:tcBorders>
             <w:vAlign w:val="center"/>
           </w:tcPr>
           <w:p>
@@ -2154,6 +2231,9 @@
           <w:tcPr>
             <w:cnfStyle w:val="001000000000" w:firstRow="0" w:lastRow="0" w:firstColumn="1" w:lastColumn="0" w:oddVBand="0" w:evenVBand="0" w:oddHBand="0" w:evenHBand="0" w:firstRowFirstColumn="0" w:firstRowLastColumn="0" w:lastRowFirstColumn="0" w:lastRowLastColumn="0"/>
             <w:tcW w:w="4806" w:type="dxa"/>
+            <w:tcBorders>
+              <w:right w:val="none" w:sz="0" w:space="0" w:color="auto"/>
+            </w:tcBorders>
             <w:vAlign w:val="center"/>
           </w:tcPr>
           <w:p>
@@ -2176,6 +2256,9 @@
         <w:tc>
           <w:tcPr>
             <w:tcW w:w="5547" w:type="dxa"/>
+            <w:tcBorders>
+              <w:left w:val="none" w:sz="0" w:space="0" w:color="auto"/>
+            </w:tcBorders>
             <w:vAlign w:val="center"/>
           </w:tcPr>
           <w:p>
@@ -2213,6 +2296,9 @@
           <w:tcPr>
             <w:cnfStyle w:val="001000000000" w:firstRow="0" w:lastRow="0" w:firstColumn="1" w:lastColumn="0" w:oddVBand="0" w:evenVBand="0" w:oddHBand="0" w:evenHBand="0" w:firstRowFirstColumn="0" w:firstRowLastColumn="0" w:lastRowFirstColumn="0" w:lastRowLastColumn="0"/>
             <w:tcW w:w="4806" w:type="dxa"/>
+            <w:tcBorders>
+              <w:right w:val="none" w:sz="0" w:space="0" w:color="auto"/>
+            </w:tcBorders>
             <w:vAlign w:val="center"/>
           </w:tcPr>
           <w:p>
@@ -2235,6 +2321,9 @@
         <w:tc>
           <w:tcPr>
             <w:tcW w:w="5547" w:type="dxa"/>
+            <w:tcBorders>
+              <w:left w:val="none" w:sz="0" w:space="0" w:color="auto"/>
+            </w:tcBorders>
             <w:vAlign w:val="center"/>
           </w:tcPr>
           <w:p>
@@ -2279,6 +2368,9 @@
           <w:tcPr>
             <w:cnfStyle w:val="001000000000" w:firstRow="0" w:lastRow="0" w:firstColumn="1" w:lastColumn="0" w:oddVBand="0" w:evenVBand="0" w:oddHBand="0" w:evenHBand="0" w:firstRowFirstColumn="0" w:firstRowLastColumn="0" w:lastRowFirstColumn="0" w:lastRowLastColumn="0"/>
             <w:tcW w:w="4806" w:type="dxa"/>
+            <w:tcBorders>
+              <w:right w:val="none" w:sz="0" w:space="0" w:color="auto"/>
+            </w:tcBorders>
             <w:vAlign w:val="center"/>
           </w:tcPr>
           <w:p>
@@ -2301,6 +2393,9 @@
         <w:tc>
           <w:tcPr>
             <w:tcW w:w="5547" w:type="dxa"/>
+            <w:tcBorders>
+              <w:left w:val="none" w:sz="0" w:space="0" w:color="auto"/>
+            </w:tcBorders>
             <w:vAlign w:val="center"/>
           </w:tcPr>
           <w:p>
@@ -2559,7 +2654,7 @@
           <w:szCs w:val="28"/>
           <w:highlight w:val="yellow"/>
         </w:rPr>
-        <w:t xml:space="preserve">The teams definition of ‘done’ was discussed </w:t>
+        <w:t xml:space="preserve">The </w:t>
       </w:r>
       <w:r>
         <w:rPr>
@@ -2567,7 +2662,7 @@
           <w:szCs w:val="28"/>
           <w:highlight w:val="yellow"/>
         </w:rPr>
-        <w:t>within the planning stage and will be further discussed and modified at every upcoming sprint.</w:t>
+        <w:t>team’s</w:t>
       </w:r>
       <w:r>
         <w:rPr>
@@ -2575,7 +2670,25 @@
           <w:szCs w:val="28"/>
           <w:highlight w:val="yellow"/>
         </w:rPr>
-        <w:t xml:space="preserve"> STILL TO MODIFY!!!</w:t>
+        <w:t xml:space="preserve"> definition of ‘done’ was discussed within the planning st</w:t>
+      </w:r>
+      <w:bookmarkStart w:id="0" w:name="_GoBack"/>
+      <w:bookmarkEnd w:id="0"/>
+      <w:r>
+        <w:rPr>
+          <w:rFonts w:asciiTheme="majorHAnsi" w:hAnsiTheme="majorHAnsi"/>
+          <w:szCs w:val="28"/>
+          <w:highlight w:val="yellow"/>
+        </w:rPr>
+        <w:t>age and will be further discussed and mo</w:t>
+      </w:r>
+      <w:r>
+        <w:rPr>
+          <w:rFonts w:asciiTheme="majorHAnsi" w:hAnsiTheme="majorHAnsi"/>
+          <w:szCs w:val="28"/>
+          <w:highlight w:val="yellow"/>
+        </w:rPr>
+        <w:t>dified at every upcoming sprint.</w:t>
       </w:r>
     </w:p>
     <w:p>
@@ -2658,54 +2771,264 @@
     </w:p>
     <w:p>
       <w:pPr>
+        <w:rPr>
+          <w:rFonts w:asciiTheme="majorHAnsi" w:hAnsiTheme="majorHAnsi"/>
+        </w:rPr>
+      </w:pPr>
+    </w:p>
+    <w:p>
+      <w:pPr>
+        <w:rPr>
+          <w:rFonts w:asciiTheme="majorHAnsi" w:hAnsiTheme="majorHAnsi"/>
+        </w:rPr>
+      </w:pPr>
+    </w:p>
+    <w:p>
+      <w:pPr>
+        <w:rPr>
+          <w:rFonts w:asciiTheme="majorHAnsi" w:hAnsiTheme="majorHAnsi"/>
+        </w:rPr>
+      </w:pPr>
+    </w:p>
+    <w:p>
+      <w:pPr>
+        <w:rPr>
+          <w:rFonts w:asciiTheme="majorHAnsi" w:hAnsiTheme="majorHAnsi"/>
+        </w:rPr>
+      </w:pPr>
+    </w:p>
+    <w:p>
+      <w:pPr>
+        <w:rPr>
+          <w:rFonts w:asciiTheme="majorHAnsi" w:hAnsiTheme="majorHAnsi"/>
+        </w:rPr>
+      </w:pPr>
+    </w:p>
+    <w:p>
+      <w:pPr>
+        <w:rPr>
+          <w:rFonts w:asciiTheme="majorHAnsi" w:hAnsiTheme="majorHAnsi"/>
+        </w:rPr>
+      </w:pPr>
+    </w:p>
+    <w:p>
+      <w:pPr>
+        <w:rPr>
+          <w:rFonts w:asciiTheme="majorHAnsi" w:hAnsiTheme="majorHAnsi"/>
+        </w:rPr>
+      </w:pPr>
+    </w:p>
+    <w:p>
+      <w:pPr>
+        <w:rPr>
+          <w:rFonts w:asciiTheme="majorHAnsi" w:hAnsiTheme="majorHAnsi"/>
+        </w:rPr>
+      </w:pPr>
+    </w:p>
+    <w:p>
+      <w:pPr>
+        <w:rPr>
+          <w:rFonts w:asciiTheme="majorHAnsi" w:hAnsiTheme="majorHAnsi"/>
+        </w:rPr>
+      </w:pPr>
+    </w:p>
+    <w:p>
+      <w:pPr>
+        <w:rPr>
+          <w:rFonts w:asciiTheme="majorHAnsi" w:hAnsiTheme="majorHAnsi"/>
+        </w:rPr>
+      </w:pPr>
+    </w:p>
+    <w:p>
+      <w:pPr>
+        <w:rPr>
+          <w:rFonts w:asciiTheme="majorHAnsi" w:hAnsiTheme="majorHAnsi"/>
+        </w:rPr>
+      </w:pPr>
+    </w:p>
+    <w:p>
+      <w:pPr>
+        <w:rPr>
+          <w:rFonts w:asciiTheme="majorHAnsi" w:hAnsiTheme="majorHAnsi"/>
+        </w:rPr>
+      </w:pPr>
+    </w:p>
+    <w:p>
+      <w:pPr>
+        <w:rPr>
+          <w:rFonts w:asciiTheme="majorHAnsi" w:hAnsiTheme="majorHAnsi"/>
+        </w:rPr>
+      </w:pPr>
+    </w:p>
+    <w:p>
+      <w:pPr>
+        <w:rPr>
+          <w:rFonts w:asciiTheme="majorHAnsi" w:hAnsiTheme="majorHAnsi"/>
+        </w:rPr>
+      </w:pPr>
+    </w:p>
+    <w:p>
+      <w:pPr>
+        <w:rPr>
+          <w:rFonts w:asciiTheme="majorHAnsi" w:hAnsiTheme="majorHAnsi"/>
+        </w:rPr>
+      </w:pPr>
+    </w:p>
+    <w:p>
+      <w:pPr>
+        <w:rPr>
+          <w:rFonts w:asciiTheme="majorHAnsi" w:hAnsiTheme="majorHAnsi"/>
+        </w:rPr>
+      </w:pPr>
+    </w:p>
+    <w:p>
+      <w:pPr>
+        <w:rPr>
+          <w:rFonts w:asciiTheme="majorHAnsi" w:hAnsiTheme="majorHAnsi"/>
+        </w:rPr>
+      </w:pPr>
+    </w:p>
+    <w:p>
+      <w:pPr>
+        <w:rPr>
+          <w:rFonts w:asciiTheme="majorHAnsi" w:hAnsiTheme="majorHAnsi"/>
+        </w:rPr>
+      </w:pPr>
+    </w:p>
+    <w:p>
+      <w:pPr>
+        <w:rPr>
+          <w:rFonts w:asciiTheme="majorHAnsi" w:hAnsiTheme="majorHAnsi"/>
+        </w:rPr>
+      </w:pPr>
+    </w:p>
+    <w:p>
+      <w:pPr>
+        <w:rPr>
+          <w:rFonts w:asciiTheme="majorHAnsi" w:hAnsiTheme="majorHAnsi"/>
+        </w:rPr>
+      </w:pPr>
+    </w:p>
+    <w:p>
+      <w:pPr>
+        <w:rPr>
+          <w:rFonts w:asciiTheme="majorHAnsi" w:hAnsiTheme="majorHAnsi"/>
+        </w:rPr>
+      </w:pPr>
+    </w:p>
+    <w:p>
+      <w:pPr>
+        <w:rPr>
+          <w:rFonts w:asciiTheme="majorHAnsi" w:hAnsiTheme="majorHAnsi"/>
+        </w:rPr>
+      </w:pPr>
+    </w:p>
+    <w:p>
+      <w:pPr>
+        <w:rPr>
+          <w:rFonts w:asciiTheme="majorHAnsi" w:hAnsiTheme="majorHAnsi"/>
+        </w:rPr>
+      </w:pPr>
+    </w:p>
+    <w:p>
+      <w:pPr>
+        <w:rPr>
+          <w:rFonts w:asciiTheme="majorHAnsi" w:hAnsiTheme="majorHAnsi"/>
+        </w:rPr>
+      </w:pPr>
+    </w:p>
+    <w:p>
+      <w:pPr>
+        <w:rPr>
+          <w:rFonts w:asciiTheme="majorHAnsi" w:hAnsiTheme="majorHAnsi"/>
+        </w:rPr>
+      </w:pPr>
+    </w:p>
+    <w:p>
+      <w:pPr>
+        <w:rPr>
+          <w:rFonts w:asciiTheme="majorHAnsi" w:hAnsiTheme="majorHAnsi"/>
+        </w:rPr>
+      </w:pPr>
+    </w:p>
+    <w:p>
+      <w:pPr>
+        <w:rPr>
+          <w:rFonts w:asciiTheme="majorHAnsi" w:hAnsiTheme="majorHAnsi"/>
+        </w:rPr>
+      </w:pPr>
+    </w:p>
+    <w:p>
+      <w:pPr>
+        <w:rPr>
+          <w:rFonts w:asciiTheme="majorHAnsi" w:hAnsiTheme="majorHAnsi"/>
+        </w:rPr>
+      </w:pPr>
+    </w:p>
+    <w:p>
+      <w:pPr>
+        <w:rPr>
+          <w:rFonts w:asciiTheme="majorHAnsi" w:hAnsiTheme="majorHAnsi"/>
+        </w:rPr>
+      </w:pPr>
+    </w:p>
+    <w:p>
+      <w:pPr>
+        <w:rPr>
+          <w:rFonts w:asciiTheme="majorHAnsi" w:hAnsiTheme="majorHAnsi"/>
+        </w:rPr>
+      </w:pPr>
+    </w:p>
+    <w:p>
+      <w:pPr>
+        <w:rPr>
+          <w:rFonts w:asciiTheme="majorHAnsi" w:hAnsiTheme="majorHAnsi"/>
+        </w:rPr>
+      </w:pPr>
+    </w:p>
+    <w:p>
+      <w:pPr>
+        <w:rPr>
+          <w:rFonts w:asciiTheme="majorHAnsi" w:hAnsiTheme="majorHAnsi"/>
+        </w:rPr>
+      </w:pPr>
+    </w:p>
+    <w:p>
+      <w:pPr>
+        <w:rPr>
+          <w:rFonts w:asciiTheme="majorHAnsi" w:hAnsiTheme="majorHAnsi"/>
+        </w:rPr>
+      </w:pPr>
+    </w:p>
+    <w:p>
+      <w:pPr>
+        <w:rPr>
+          <w:rFonts w:asciiTheme="majorHAnsi" w:hAnsiTheme="majorHAnsi"/>
+        </w:rPr>
+      </w:pPr>
+    </w:p>
+    <w:p>
+      <w:pPr>
+        <w:rPr>
+          <w:rFonts w:asciiTheme="majorHAnsi" w:hAnsiTheme="majorHAnsi"/>
+        </w:rPr>
+      </w:pPr>
+    </w:p>
+    <w:p>
+      <w:pPr>
+        <w:rPr>
+          <w:rFonts w:asciiTheme="majorHAnsi" w:hAnsiTheme="majorHAnsi"/>
+        </w:rPr>
+      </w:pPr>
+    </w:p>
+    <w:p>
+      <w:pPr>
         <w:widowControl w:val="0"/>
         <w:autoSpaceDE w:val="0"/>
         <w:autoSpaceDN w:val="0"/>
         <w:adjustRightInd w:val="0"/>
         <w:spacing w:after="240" w:line="520" w:lineRule="atLeast"/>
         <w:rPr>
-          <w:rFonts w:asciiTheme="majorHAnsi" w:hAnsiTheme="majorHAnsi"/>
-          <w:sz w:val="48"/>
-          <w:szCs w:val="48"/>
-        </w:rPr>
-      </w:pPr>
-    </w:p>
-    <w:p>
-      <w:pPr>
-        <w:widowControl w:val="0"/>
-        <w:autoSpaceDE w:val="0"/>
-        <w:autoSpaceDN w:val="0"/>
-        <w:adjustRightInd w:val="0"/>
-        <w:spacing w:after="240" w:line="520" w:lineRule="atLeast"/>
-        <w:rPr>
-          <w:rFonts w:asciiTheme="majorHAnsi" w:hAnsiTheme="majorHAnsi"/>
-          <w:sz w:val="48"/>
-          <w:szCs w:val="48"/>
-        </w:rPr>
-      </w:pPr>
-    </w:p>
-    <w:p>
-      <w:pPr>
-        <w:widowControl w:val="0"/>
-        <w:autoSpaceDE w:val="0"/>
-        <w:autoSpaceDN w:val="0"/>
-        <w:adjustRightInd w:val="0"/>
-        <w:spacing w:after="240" w:line="520" w:lineRule="atLeast"/>
-        <w:rPr>
-          <w:rFonts w:asciiTheme="majorHAnsi" w:hAnsiTheme="majorHAnsi"/>
-          <w:sz w:val="48"/>
-          <w:szCs w:val="48"/>
-        </w:rPr>
-      </w:pPr>
-    </w:p>
-    <w:p>
-      <w:pPr>
-        <w:widowControl w:val="0"/>
-        <w:autoSpaceDE w:val="0"/>
-        <w:autoSpaceDN w:val="0"/>
-        <w:adjustRightInd w:val="0"/>
-        <w:spacing w:after="240" w:line="520" w:lineRule="atLeast"/>
-        <w:rPr>
           <w:rFonts w:ascii="Times" w:hAnsi="Times" w:cs="Times"/>
           <w:sz w:val="48"/>
           <w:szCs w:val="48"/>
@@ -2720,6 +3043,7 @@
           <w:sz w:val="48"/>
           <w:szCs w:val="48"/>
         </w:rPr>
+        <w:lastRenderedPageBreak/>
         <w:t>2. SCRUM Meeting</w:t>
       </w:r>
     </w:p>
@@ -2748,8 +3072,21 @@
           <w:sz w:val="32"/>
           <w:szCs w:val="32"/>
         </w:rPr>
-        <w:t>Meeting #1 :</w:t>
-      </w:r>
+        <w:t>Meeting #</w:t>
+      </w:r>
+      <w:proofErr w:type="gramStart"/>
+      <w:r>
+        <w:rPr>
+          <w:rFonts w:ascii="Calibri" w:hAnsi="Calibri" w:cs="Calibri"/>
+          <w:b/>
+          <w:bCs/>
+          <w:color w:val="3F6CAF"/>
+          <w:sz w:val="32"/>
+          <w:szCs w:val="32"/>
+        </w:rPr>
+        <w:t>1 :</w:t>
+      </w:r>
+      <w:proofErr w:type="gramEnd"/>
       <w:r>
         <w:rPr>
           <w:rFonts w:ascii="Calibri" w:hAnsi="Calibri" w:cs="Calibri"/>
@@ -2800,6 +3137,7 @@
           <w:szCs w:val="32"/>
         </w:rPr>
       </w:pPr>
+      <w:proofErr w:type="gramStart"/>
       <w:r>
         <w:rPr>
           <w:rFonts w:ascii="Calibri" w:hAnsi="Calibri" w:cs="Calibri"/>
@@ -2811,6 +3149,7 @@
         </w:rPr>
         <w:t>Attendance :</w:t>
       </w:r>
+      <w:proofErr w:type="gramEnd"/>
       <w:r>
         <w:rPr>
           <w:rFonts w:ascii="Calibri" w:hAnsi="Calibri" w:cs="Calibri"/>
@@ -2838,27 +3177,33 @@
       <w:tblPr>
         <w:tblStyle w:val="MediumShading1-Accent1"/>
         <w:tblpPr w:leftFromText="180" w:rightFromText="180" w:vertAnchor="text" w:horzAnchor="page" w:tblpX="597" w:tblpY="196"/>
-        <w:tblW w:w="11165" w:type="dxa"/>
+        <w:tblW w:w="11216" w:type="dxa"/>
         <w:tblBorders>
           <w:insideV w:val="single" w:sz="8" w:space="0" w:color="7BA0CD" w:themeColor="accent1" w:themeTint="BF"/>
         </w:tblBorders>
         <w:tblLook w:val="04A0" w:firstRow="1" w:lastRow="0" w:firstColumn="1" w:lastColumn="0" w:noHBand="0" w:noVBand="1"/>
       </w:tblPr>
       <w:tblGrid>
-        <w:gridCol w:w="2235"/>
-        <w:gridCol w:w="2976"/>
-        <w:gridCol w:w="3119"/>
-        <w:gridCol w:w="2835"/>
+        <w:gridCol w:w="2245"/>
+        <w:gridCol w:w="3275"/>
+        <w:gridCol w:w="2848"/>
+        <w:gridCol w:w="2848"/>
       </w:tblGrid>
       <w:tr>
         <w:trPr>
           <w:cnfStyle w:val="100000000000" w:firstRow="1" w:lastRow="0" w:firstColumn="0" w:lastColumn="0" w:oddVBand="0" w:evenVBand="0" w:oddHBand="0" w:evenHBand="0" w:firstRowFirstColumn="0" w:firstRowLastColumn="0" w:lastRowFirstColumn="0" w:lastRowLastColumn="0"/>
-          <w:trHeight w:val="1092"/>
+          <w:trHeight w:val="1059"/>
         </w:trPr>
         <w:tc>
           <w:tcPr>
             <w:cnfStyle w:val="001000000000" w:firstRow="0" w:lastRow="0" w:firstColumn="1" w:lastColumn="0" w:oddVBand="0" w:evenVBand="0" w:oddHBand="0" w:evenHBand="0" w:firstRowFirstColumn="0" w:firstRowLastColumn="0" w:lastRowFirstColumn="0" w:lastRowLastColumn="0"/>
-            <w:tcW w:w="2235" w:type="dxa"/>
+            <w:tcW w:w="2245" w:type="dxa"/>
+            <w:tcBorders>
+              <w:top w:val="none" w:sz="0" w:space="0" w:color="auto"/>
+              <w:left w:val="none" w:sz="0" w:space="0" w:color="auto"/>
+              <w:bottom w:val="none" w:sz="0" w:space="0" w:color="auto"/>
+              <w:right w:val="none" w:sz="0" w:space="0" w:color="auto"/>
+            </w:tcBorders>
             <w:vAlign w:val="center"/>
           </w:tcPr>
           <w:p>
@@ -2882,7 +3227,13 @@
         </w:tc>
         <w:tc>
           <w:tcPr>
-            <w:tcW w:w="2976" w:type="dxa"/>
+            <w:tcW w:w="3275" w:type="dxa"/>
+            <w:tcBorders>
+              <w:top w:val="none" w:sz="0" w:space="0" w:color="auto"/>
+              <w:left w:val="none" w:sz="0" w:space="0" w:color="auto"/>
+              <w:bottom w:val="none" w:sz="0" w:space="0" w:color="auto"/>
+              <w:right w:val="none" w:sz="0" w:space="0" w:color="auto"/>
+            </w:tcBorders>
             <w:vAlign w:val="center"/>
           </w:tcPr>
           <w:p>
@@ -2907,7 +3258,13 @@
         </w:tc>
         <w:tc>
           <w:tcPr>
-            <w:tcW w:w="3119" w:type="dxa"/>
+            <w:tcW w:w="2848" w:type="dxa"/>
+            <w:tcBorders>
+              <w:top w:val="none" w:sz="0" w:space="0" w:color="auto"/>
+              <w:left w:val="none" w:sz="0" w:space="0" w:color="auto"/>
+              <w:bottom w:val="none" w:sz="0" w:space="0" w:color="auto"/>
+              <w:right w:val="none" w:sz="0" w:space="0" w:color="auto"/>
+            </w:tcBorders>
             <w:vAlign w:val="center"/>
           </w:tcPr>
           <w:p>
@@ -2932,7 +3289,13 @@
         </w:tc>
         <w:tc>
           <w:tcPr>
-            <w:tcW w:w="2835" w:type="dxa"/>
+            <w:tcW w:w="2848" w:type="dxa"/>
+            <w:tcBorders>
+              <w:top w:val="none" w:sz="0" w:space="0" w:color="auto"/>
+              <w:left w:val="none" w:sz="0" w:space="0" w:color="auto"/>
+              <w:bottom w:val="none" w:sz="0" w:space="0" w:color="auto"/>
+              <w:right w:val="none" w:sz="0" w:space="0" w:color="auto"/>
+            </w:tcBorders>
             <w:vAlign w:val="center"/>
           </w:tcPr>
           <w:p>
@@ -2959,12 +3322,15 @@
       <w:tr>
         <w:trPr>
           <w:cnfStyle w:val="000000100000" w:firstRow="0" w:lastRow="0" w:firstColumn="0" w:lastColumn="0" w:oddVBand="0" w:evenVBand="0" w:oddHBand="1" w:evenHBand="0" w:firstRowFirstColumn="0" w:firstRowLastColumn="0" w:lastRowFirstColumn="0" w:lastRowLastColumn="0"/>
-          <w:trHeight w:val="1045"/>
+          <w:trHeight w:val="1014"/>
         </w:trPr>
         <w:tc>
           <w:tcPr>
             <w:cnfStyle w:val="001000000000" w:firstRow="0" w:lastRow="0" w:firstColumn="1" w:lastColumn="0" w:oddVBand="0" w:evenVBand="0" w:oddHBand="0" w:evenHBand="0" w:firstRowFirstColumn="0" w:firstRowLastColumn="0" w:lastRowFirstColumn="0" w:lastRowLastColumn="0"/>
-            <w:tcW w:w="2235" w:type="dxa"/>
+            <w:tcW w:w="2245" w:type="dxa"/>
+            <w:tcBorders>
+              <w:right w:val="none" w:sz="0" w:space="0" w:color="auto"/>
+            </w:tcBorders>
             <w:vAlign w:val="center"/>
           </w:tcPr>
           <w:p>
@@ -2984,7 +3350,11 @@
         </w:tc>
         <w:tc>
           <w:tcPr>
-            <w:tcW w:w="2976" w:type="dxa"/>
+            <w:tcW w:w="3275" w:type="dxa"/>
+            <w:tcBorders>
+              <w:left w:val="none" w:sz="0" w:space="0" w:color="auto"/>
+              <w:right w:val="none" w:sz="0" w:space="0" w:color="auto"/>
+            </w:tcBorders>
             <w:vAlign w:val="center"/>
           </w:tcPr>
           <w:p>
@@ -3005,7 +3375,11 @@
         </w:tc>
         <w:tc>
           <w:tcPr>
-            <w:tcW w:w="3119" w:type="dxa"/>
+            <w:tcW w:w="2848" w:type="dxa"/>
+            <w:tcBorders>
+              <w:left w:val="none" w:sz="0" w:space="0" w:color="auto"/>
+              <w:right w:val="none" w:sz="0" w:space="0" w:color="auto"/>
+            </w:tcBorders>
             <w:vAlign w:val="center"/>
           </w:tcPr>
           <w:p>
@@ -3026,7 +3400,10 @@
         </w:tc>
         <w:tc>
           <w:tcPr>
-            <w:tcW w:w="2835" w:type="dxa"/>
+            <w:tcW w:w="2848" w:type="dxa"/>
+            <w:tcBorders>
+              <w:left w:val="none" w:sz="0" w:space="0" w:color="auto"/>
+            </w:tcBorders>
             <w:vAlign w:val="center"/>
           </w:tcPr>
           <w:p>
@@ -3049,12 +3426,15 @@
       <w:tr>
         <w:trPr>
           <w:cnfStyle w:val="000000010000" w:firstRow="0" w:lastRow="0" w:firstColumn="0" w:lastColumn="0" w:oddVBand="0" w:evenVBand="0" w:oddHBand="0" w:evenHBand="1" w:firstRowFirstColumn="0" w:firstRowLastColumn="0" w:lastRowFirstColumn="0" w:lastRowLastColumn="0"/>
-          <w:trHeight w:val="1092"/>
+          <w:trHeight w:val="1059"/>
         </w:trPr>
         <w:tc>
           <w:tcPr>
             <w:cnfStyle w:val="001000000000" w:firstRow="0" w:lastRow="0" w:firstColumn="1" w:lastColumn="0" w:oddVBand="0" w:evenVBand="0" w:oddHBand="0" w:evenHBand="0" w:firstRowFirstColumn="0" w:firstRowLastColumn="0" w:lastRowFirstColumn="0" w:lastRowLastColumn="0"/>
-            <w:tcW w:w="2235" w:type="dxa"/>
+            <w:tcW w:w="2245" w:type="dxa"/>
+            <w:tcBorders>
+              <w:right w:val="none" w:sz="0" w:space="0" w:color="auto"/>
+            </w:tcBorders>
             <w:vAlign w:val="center"/>
           </w:tcPr>
           <w:p>
@@ -3074,7 +3454,11 @@
         </w:tc>
         <w:tc>
           <w:tcPr>
-            <w:tcW w:w="2976" w:type="dxa"/>
+            <w:tcW w:w="3275" w:type="dxa"/>
+            <w:tcBorders>
+              <w:left w:val="none" w:sz="0" w:space="0" w:color="auto"/>
+              <w:right w:val="none" w:sz="0" w:space="0" w:color="auto"/>
+            </w:tcBorders>
             <w:vAlign w:val="center"/>
           </w:tcPr>
           <w:p>
@@ -3101,7 +3485,11 @@
         </w:tc>
         <w:tc>
           <w:tcPr>
-            <w:tcW w:w="3119" w:type="dxa"/>
+            <w:tcW w:w="2848" w:type="dxa"/>
+            <w:tcBorders>
+              <w:left w:val="none" w:sz="0" w:space="0" w:color="auto"/>
+              <w:right w:val="none" w:sz="0" w:space="0" w:color="auto"/>
+            </w:tcBorders>
             <w:vAlign w:val="center"/>
           </w:tcPr>
           <w:p>
@@ -3122,7 +3510,10 @@
         </w:tc>
         <w:tc>
           <w:tcPr>
-            <w:tcW w:w="2835" w:type="dxa"/>
+            <w:tcW w:w="2848" w:type="dxa"/>
+            <w:tcBorders>
+              <w:left w:val="none" w:sz="0" w:space="0" w:color="auto"/>
+            </w:tcBorders>
             <w:vAlign w:val="center"/>
           </w:tcPr>
           <w:p>
@@ -3145,12 +3536,15 @@
       <w:tr>
         <w:trPr>
           <w:cnfStyle w:val="000000100000" w:firstRow="0" w:lastRow="0" w:firstColumn="0" w:lastColumn="0" w:oddVBand="0" w:evenVBand="0" w:oddHBand="1" w:evenHBand="0" w:firstRowFirstColumn="0" w:firstRowLastColumn="0" w:lastRowFirstColumn="0" w:lastRowLastColumn="0"/>
-          <w:trHeight w:val="1133"/>
+          <w:trHeight w:val="1099"/>
         </w:trPr>
         <w:tc>
           <w:tcPr>
             <w:cnfStyle w:val="001000000000" w:firstRow="0" w:lastRow="0" w:firstColumn="1" w:lastColumn="0" w:oddVBand="0" w:evenVBand="0" w:oddHBand="0" w:evenHBand="0" w:firstRowFirstColumn="0" w:firstRowLastColumn="0" w:lastRowFirstColumn="0" w:lastRowLastColumn="0"/>
-            <w:tcW w:w="2235" w:type="dxa"/>
+            <w:tcW w:w="2245" w:type="dxa"/>
+            <w:tcBorders>
+              <w:right w:val="none" w:sz="0" w:space="0" w:color="auto"/>
+            </w:tcBorders>
             <w:vAlign w:val="center"/>
           </w:tcPr>
           <w:p>
@@ -3170,7 +3564,11 @@
         </w:tc>
         <w:tc>
           <w:tcPr>
-            <w:tcW w:w="2976" w:type="dxa"/>
+            <w:tcW w:w="3275" w:type="dxa"/>
+            <w:tcBorders>
+              <w:left w:val="none" w:sz="0" w:space="0" w:color="auto"/>
+              <w:right w:val="none" w:sz="0" w:space="0" w:color="auto"/>
+            </w:tcBorders>
             <w:vAlign w:val="center"/>
           </w:tcPr>
           <w:p>
@@ -3197,7 +3595,11 @@
         </w:tc>
         <w:tc>
           <w:tcPr>
-            <w:tcW w:w="3119" w:type="dxa"/>
+            <w:tcW w:w="2848" w:type="dxa"/>
+            <w:tcBorders>
+              <w:left w:val="none" w:sz="0" w:space="0" w:color="auto"/>
+              <w:right w:val="none" w:sz="0" w:space="0" w:color="auto"/>
+            </w:tcBorders>
             <w:vAlign w:val="center"/>
           </w:tcPr>
           <w:p>
@@ -3224,7 +3626,10 @@
         </w:tc>
         <w:tc>
           <w:tcPr>
-            <w:tcW w:w="2835" w:type="dxa"/>
+            <w:tcW w:w="2848" w:type="dxa"/>
+            <w:tcBorders>
+              <w:left w:val="none" w:sz="0" w:space="0" w:color="auto"/>
+            </w:tcBorders>
             <w:vAlign w:val="center"/>
           </w:tcPr>
           <w:p>
@@ -3245,6 +3650,69 @@
         </w:tc>
       </w:tr>
     </w:tbl>
+    <w:p>
+      <w:pPr>
+        <w:rPr>
+          <w:rFonts w:asciiTheme="majorHAnsi" w:hAnsiTheme="majorHAnsi"/>
+          <w:sz w:val="48"/>
+          <w:szCs w:val="48"/>
+        </w:rPr>
+      </w:pPr>
+    </w:p>
+    <w:p>
+      <w:pPr>
+        <w:rPr>
+          <w:rFonts w:asciiTheme="majorHAnsi" w:hAnsiTheme="majorHAnsi"/>
+          <w:sz w:val="48"/>
+          <w:szCs w:val="48"/>
+        </w:rPr>
+      </w:pPr>
+    </w:p>
+    <w:p>
+      <w:pPr>
+        <w:rPr>
+          <w:rFonts w:asciiTheme="majorHAnsi" w:hAnsiTheme="majorHAnsi"/>
+          <w:sz w:val="48"/>
+          <w:szCs w:val="48"/>
+        </w:rPr>
+      </w:pPr>
+    </w:p>
+    <w:p>
+      <w:pPr>
+        <w:rPr>
+          <w:rFonts w:asciiTheme="majorHAnsi" w:hAnsiTheme="majorHAnsi"/>
+          <w:sz w:val="48"/>
+          <w:szCs w:val="48"/>
+        </w:rPr>
+      </w:pPr>
+    </w:p>
+    <w:p>
+      <w:pPr>
+        <w:rPr>
+          <w:rFonts w:asciiTheme="majorHAnsi" w:hAnsiTheme="majorHAnsi"/>
+          <w:sz w:val="48"/>
+          <w:szCs w:val="48"/>
+        </w:rPr>
+      </w:pPr>
+    </w:p>
+    <w:p>
+      <w:pPr>
+        <w:rPr>
+          <w:rFonts w:asciiTheme="majorHAnsi" w:hAnsiTheme="majorHAnsi"/>
+          <w:sz w:val="48"/>
+          <w:szCs w:val="48"/>
+        </w:rPr>
+      </w:pPr>
+    </w:p>
+    <w:p>
+      <w:pPr>
+        <w:rPr>
+          <w:rFonts w:asciiTheme="majorHAnsi" w:hAnsiTheme="majorHAnsi"/>
+          <w:sz w:val="48"/>
+          <w:szCs w:val="48"/>
+        </w:rPr>
+      </w:pPr>
+    </w:p>
     <w:p>
       <w:pPr>
         <w:rPr>
@@ -5735,6 +6203,18 @@
         <w:autoSpaceDE w:val="0"/>
         <w:autoSpaceDN w:val="0"/>
         <w:adjustRightInd w:val="0"/>
+        <w:spacing w:after="240" w:line="320" w:lineRule="atLeast"/>
+        <w:rPr>
+          <w:rFonts w:asciiTheme="majorHAnsi" w:hAnsiTheme="majorHAnsi" w:cs="Times"/>
+        </w:rPr>
+      </w:pPr>
+    </w:p>
+    <w:p>
+      <w:pPr>
+        <w:widowControl w:val="0"/>
+        <w:autoSpaceDE w:val="0"/>
+        <w:autoSpaceDN w:val="0"/>
+        <w:adjustRightInd w:val="0"/>
         <w:spacing w:after="240" w:line="380" w:lineRule="atLeast"/>
         <w:rPr>
           <w:rFonts w:asciiTheme="majorHAnsi" w:hAnsiTheme="majorHAnsi" w:cs="Calibri"/>
@@ -5754,6 +6234,7 @@
           <w:sz w:val="32"/>
           <w:szCs w:val="32"/>
         </w:rPr>
+        <w:lastRenderedPageBreak/>
         <w:t>We want to s</w:t>
       </w:r>
       <w:r>
@@ -5785,7 +6266,6 @@
           <w:rFonts w:asciiTheme="majorHAnsi" w:hAnsiTheme="majorHAnsi" w:cs="Calibri"/>
           <w:bCs/>
         </w:rPr>
-        <w:lastRenderedPageBreak/>
         <w:t>In addition to the weekly progress meetings, we may also start holding small SCRUM me</w:t>
       </w:r>
       <w:r>
@@ -5869,6 +6349,396 @@
         <w:autoSpaceDE w:val="0"/>
         <w:autoSpaceDN w:val="0"/>
         <w:adjustRightInd w:val="0"/>
+        <w:spacing w:line="320" w:lineRule="atLeast"/>
+        <w:rPr>
+          <w:rFonts w:asciiTheme="majorHAnsi" w:hAnsiTheme="majorHAnsi" w:cs="Calibri"/>
+          <w:bCs/>
+        </w:rPr>
+      </w:pPr>
+    </w:p>
+    <w:p>
+      <w:pPr>
+        <w:widowControl w:val="0"/>
+        <w:autoSpaceDE w:val="0"/>
+        <w:autoSpaceDN w:val="0"/>
+        <w:adjustRightInd w:val="0"/>
+        <w:spacing w:line="320" w:lineRule="atLeast"/>
+        <w:rPr>
+          <w:rFonts w:asciiTheme="majorHAnsi" w:hAnsiTheme="majorHAnsi" w:cs="Calibri"/>
+          <w:bCs/>
+        </w:rPr>
+      </w:pPr>
+    </w:p>
+    <w:p>
+      <w:pPr>
+        <w:widowControl w:val="0"/>
+        <w:autoSpaceDE w:val="0"/>
+        <w:autoSpaceDN w:val="0"/>
+        <w:adjustRightInd w:val="0"/>
+        <w:spacing w:line="320" w:lineRule="atLeast"/>
+        <w:rPr>
+          <w:rFonts w:asciiTheme="majorHAnsi" w:hAnsiTheme="majorHAnsi" w:cs="Calibri"/>
+          <w:bCs/>
+        </w:rPr>
+      </w:pPr>
+    </w:p>
+    <w:p>
+      <w:pPr>
+        <w:widowControl w:val="0"/>
+        <w:autoSpaceDE w:val="0"/>
+        <w:autoSpaceDN w:val="0"/>
+        <w:adjustRightInd w:val="0"/>
+        <w:spacing w:line="320" w:lineRule="atLeast"/>
+        <w:rPr>
+          <w:rFonts w:asciiTheme="majorHAnsi" w:hAnsiTheme="majorHAnsi" w:cs="Calibri"/>
+          <w:bCs/>
+        </w:rPr>
+      </w:pPr>
+    </w:p>
+    <w:p>
+      <w:pPr>
+        <w:widowControl w:val="0"/>
+        <w:autoSpaceDE w:val="0"/>
+        <w:autoSpaceDN w:val="0"/>
+        <w:adjustRightInd w:val="0"/>
+        <w:spacing w:line="320" w:lineRule="atLeast"/>
+        <w:rPr>
+          <w:rFonts w:asciiTheme="majorHAnsi" w:hAnsiTheme="majorHAnsi" w:cs="Calibri"/>
+          <w:bCs/>
+        </w:rPr>
+      </w:pPr>
+    </w:p>
+    <w:p>
+      <w:pPr>
+        <w:widowControl w:val="0"/>
+        <w:autoSpaceDE w:val="0"/>
+        <w:autoSpaceDN w:val="0"/>
+        <w:adjustRightInd w:val="0"/>
+        <w:spacing w:line="320" w:lineRule="atLeast"/>
+        <w:rPr>
+          <w:rFonts w:asciiTheme="majorHAnsi" w:hAnsiTheme="majorHAnsi" w:cs="Calibri"/>
+          <w:bCs/>
+        </w:rPr>
+      </w:pPr>
+    </w:p>
+    <w:p>
+      <w:pPr>
+        <w:widowControl w:val="0"/>
+        <w:autoSpaceDE w:val="0"/>
+        <w:autoSpaceDN w:val="0"/>
+        <w:adjustRightInd w:val="0"/>
+        <w:spacing w:line="320" w:lineRule="atLeast"/>
+        <w:rPr>
+          <w:rFonts w:asciiTheme="majorHAnsi" w:hAnsiTheme="majorHAnsi" w:cs="Calibri"/>
+          <w:bCs/>
+        </w:rPr>
+      </w:pPr>
+    </w:p>
+    <w:p>
+      <w:pPr>
+        <w:widowControl w:val="0"/>
+        <w:autoSpaceDE w:val="0"/>
+        <w:autoSpaceDN w:val="0"/>
+        <w:adjustRightInd w:val="0"/>
+        <w:spacing w:line="320" w:lineRule="atLeast"/>
+        <w:rPr>
+          <w:rFonts w:asciiTheme="majorHAnsi" w:hAnsiTheme="majorHAnsi" w:cs="Calibri"/>
+          <w:bCs/>
+        </w:rPr>
+      </w:pPr>
+    </w:p>
+    <w:p>
+      <w:pPr>
+        <w:widowControl w:val="0"/>
+        <w:autoSpaceDE w:val="0"/>
+        <w:autoSpaceDN w:val="0"/>
+        <w:adjustRightInd w:val="0"/>
+        <w:spacing w:line="320" w:lineRule="atLeast"/>
+        <w:rPr>
+          <w:rFonts w:asciiTheme="majorHAnsi" w:hAnsiTheme="majorHAnsi" w:cs="Calibri"/>
+          <w:bCs/>
+        </w:rPr>
+      </w:pPr>
+    </w:p>
+    <w:p>
+      <w:pPr>
+        <w:widowControl w:val="0"/>
+        <w:autoSpaceDE w:val="0"/>
+        <w:autoSpaceDN w:val="0"/>
+        <w:adjustRightInd w:val="0"/>
+        <w:spacing w:line="320" w:lineRule="atLeast"/>
+        <w:rPr>
+          <w:rFonts w:asciiTheme="majorHAnsi" w:hAnsiTheme="majorHAnsi" w:cs="Calibri"/>
+          <w:bCs/>
+        </w:rPr>
+      </w:pPr>
+    </w:p>
+    <w:p>
+      <w:pPr>
+        <w:widowControl w:val="0"/>
+        <w:autoSpaceDE w:val="0"/>
+        <w:autoSpaceDN w:val="0"/>
+        <w:adjustRightInd w:val="0"/>
+        <w:spacing w:line="320" w:lineRule="atLeast"/>
+        <w:rPr>
+          <w:rFonts w:asciiTheme="majorHAnsi" w:hAnsiTheme="majorHAnsi" w:cs="Calibri"/>
+          <w:bCs/>
+        </w:rPr>
+      </w:pPr>
+    </w:p>
+    <w:p>
+      <w:pPr>
+        <w:widowControl w:val="0"/>
+        <w:autoSpaceDE w:val="0"/>
+        <w:autoSpaceDN w:val="0"/>
+        <w:adjustRightInd w:val="0"/>
+        <w:spacing w:line="320" w:lineRule="atLeast"/>
+        <w:rPr>
+          <w:rFonts w:asciiTheme="majorHAnsi" w:hAnsiTheme="majorHAnsi" w:cs="Calibri"/>
+          <w:bCs/>
+        </w:rPr>
+      </w:pPr>
+    </w:p>
+    <w:p>
+      <w:pPr>
+        <w:widowControl w:val="0"/>
+        <w:autoSpaceDE w:val="0"/>
+        <w:autoSpaceDN w:val="0"/>
+        <w:adjustRightInd w:val="0"/>
+        <w:spacing w:line="320" w:lineRule="atLeast"/>
+        <w:rPr>
+          <w:rFonts w:asciiTheme="majorHAnsi" w:hAnsiTheme="majorHAnsi" w:cs="Calibri"/>
+          <w:bCs/>
+        </w:rPr>
+      </w:pPr>
+    </w:p>
+    <w:p>
+      <w:pPr>
+        <w:widowControl w:val="0"/>
+        <w:autoSpaceDE w:val="0"/>
+        <w:autoSpaceDN w:val="0"/>
+        <w:adjustRightInd w:val="0"/>
+        <w:spacing w:line="320" w:lineRule="atLeast"/>
+        <w:rPr>
+          <w:rFonts w:asciiTheme="majorHAnsi" w:hAnsiTheme="majorHAnsi" w:cs="Calibri"/>
+          <w:bCs/>
+        </w:rPr>
+      </w:pPr>
+    </w:p>
+    <w:p>
+      <w:pPr>
+        <w:widowControl w:val="0"/>
+        <w:autoSpaceDE w:val="0"/>
+        <w:autoSpaceDN w:val="0"/>
+        <w:adjustRightInd w:val="0"/>
+        <w:spacing w:line="320" w:lineRule="atLeast"/>
+        <w:rPr>
+          <w:rFonts w:asciiTheme="majorHAnsi" w:hAnsiTheme="majorHAnsi" w:cs="Calibri"/>
+          <w:bCs/>
+        </w:rPr>
+      </w:pPr>
+    </w:p>
+    <w:p>
+      <w:pPr>
+        <w:widowControl w:val="0"/>
+        <w:autoSpaceDE w:val="0"/>
+        <w:autoSpaceDN w:val="0"/>
+        <w:adjustRightInd w:val="0"/>
+        <w:spacing w:line="320" w:lineRule="atLeast"/>
+        <w:rPr>
+          <w:rFonts w:asciiTheme="majorHAnsi" w:hAnsiTheme="majorHAnsi" w:cs="Calibri"/>
+          <w:bCs/>
+        </w:rPr>
+      </w:pPr>
+    </w:p>
+    <w:p>
+      <w:pPr>
+        <w:widowControl w:val="0"/>
+        <w:autoSpaceDE w:val="0"/>
+        <w:autoSpaceDN w:val="0"/>
+        <w:adjustRightInd w:val="0"/>
+        <w:spacing w:line="320" w:lineRule="atLeast"/>
+        <w:rPr>
+          <w:rFonts w:asciiTheme="majorHAnsi" w:hAnsiTheme="majorHAnsi" w:cs="Calibri"/>
+          <w:bCs/>
+        </w:rPr>
+      </w:pPr>
+    </w:p>
+    <w:p>
+      <w:pPr>
+        <w:widowControl w:val="0"/>
+        <w:autoSpaceDE w:val="0"/>
+        <w:autoSpaceDN w:val="0"/>
+        <w:adjustRightInd w:val="0"/>
+        <w:spacing w:line="320" w:lineRule="atLeast"/>
+        <w:rPr>
+          <w:rFonts w:asciiTheme="majorHAnsi" w:hAnsiTheme="majorHAnsi" w:cs="Calibri"/>
+          <w:bCs/>
+        </w:rPr>
+      </w:pPr>
+    </w:p>
+    <w:p>
+      <w:pPr>
+        <w:widowControl w:val="0"/>
+        <w:autoSpaceDE w:val="0"/>
+        <w:autoSpaceDN w:val="0"/>
+        <w:adjustRightInd w:val="0"/>
+        <w:spacing w:line="320" w:lineRule="atLeast"/>
+        <w:rPr>
+          <w:rFonts w:asciiTheme="majorHAnsi" w:hAnsiTheme="majorHAnsi" w:cs="Calibri"/>
+          <w:bCs/>
+        </w:rPr>
+      </w:pPr>
+    </w:p>
+    <w:p>
+      <w:pPr>
+        <w:widowControl w:val="0"/>
+        <w:autoSpaceDE w:val="0"/>
+        <w:autoSpaceDN w:val="0"/>
+        <w:adjustRightInd w:val="0"/>
+        <w:spacing w:line="320" w:lineRule="atLeast"/>
+        <w:rPr>
+          <w:rFonts w:asciiTheme="majorHAnsi" w:hAnsiTheme="majorHAnsi" w:cs="Calibri"/>
+          <w:bCs/>
+        </w:rPr>
+      </w:pPr>
+    </w:p>
+    <w:p>
+      <w:pPr>
+        <w:widowControl w:val="0"/>
+        <w:autoSpaceDE w:val="0"/>
+        <w:autoSpaceDN w:val="0"/>
+        <w:adjustRightInd w:val="0"/>
+        <w:spacing w:line="320" w:lineRule="atLeast"/>
+        <w:rPr>
+          <w:rFonts w:asciiTheme="majorHAnsi" w:hAnsiTheme="majorHAnsi" w:cs="Calibri"/>
+          <w:bCs/>
+        </w:rPr>
+      </w:pPr>
+    </w:p>
+    <w:p>
+      <w:pPr>
+        <w:widowControl w:val="0"/>
+        <w:autoSpaceDE w:val="0"/>
+        <w:autoSpaceDN w:val="0"/>
+        <w:adjustRightInd w:val="0"/>
+        <w:spacing w:line="320" w:lineRule="atLeast"/>
+        <w:rPr>
+          <w:rFonts w:asciiTheme="majorHAnsi" w:hAnsiTheme="majorHAnsi" w:cs="Calibri"/>
+          <w:bCs/>
+        </w:rPr>
+      </w:pPr>
+    </w:p>
+    <w:p>
+      <w:pPr>
+        <w:widowControl w:val="0"/>
+        <w:autoSpaceDE w:val="0"/>
+        <w:autoSpaceDN w:val="0"/>
+        <w:adjustRightInd w:val="0"/>
+        <w:spacing w:line="320" w:lineRule="atLeast"/>
+        <w:rPr>
+          <w:rFonts w:asciiTheme="majorHAnsi" w:hAnsiTheme="majorHAnsi" w:cs="Calibri"/>
+          <w:bCs/>
+        </w:rPr>
+      </w:pPr>
+    </w:p>
+    <w:p>
+      <w:pPr>
+        <w:widowControl w:val="0"/>
+        <w:autoSpaceDE w:val="0"/>
+        <w:autoSpaceDN w:val="0"/>
+        <w:adjustRightInd w:val="0"/>
+        <w:spacing w:line="320" w:lineRule="atLeast"/>
+        <w:rPr>
+          <w:rFonts w:asciiTheme="majorHAnsi" w:hAnsiTheme="majorHAnsi" w:cs="Calibri"/>
+          <w:bCs/>
+        </w:rPr>
+      </w:pPr>
+    </w:p>
+    <w:p>
+      <w:pPr>
+        <w:widowControl w:val="0"/>
+        <w:autoSpaceDE w:val="0"/>
+        <w:autoSpaceDN w:val="0"/>
+        <w:adjustRightInd w:val="0"/>
+        <w:spacing w:line="320" w:lineRule="atLeast"/>
+        <w:rPr>
+          <w:rFonts w:asciiTheme="majorHAnsi" w:hAnsiTheme="majorHAnsi" w:cs="Calibri"/>
+          <w:bCs/>
+        </w:rPr>
+      </w:pPr>
+    </w:p>
+    <w:p>
+      <w:pPr>
+        <w:widowControl w:val="0"/>
+        <w:autoSpaceDE w:val="0"/>
+        <w:autoSpaceDN w:val="0"/>
+        <w:adjustRightInd w:val="0"/>
+        <w:spacing w:line="320" w:lineRule="atLeast"/>
+        <w:rPr>
+          <w:rFonts w:asciiTheme="majorHAnsi" w:hAnsiTheme="majorHAnsi" w:cs="Calibri"/>
+          <w:bCs/>
+        </w:rPr>
+      </w:pPr>
+    </w:p>
+    <w:p>
+      <w:pPr>
+        <w:widowControl w:val="0"/>
+        <w:autoSpaceDE w:val="0"/>
+        <w:autoSpaceDN w:val="0"/>
+        <w:adjustRightInd w:val="0"/>
+        <w:spacing w:line="320" w:lineRule="atLeast"/>
+        <w:rPr>
+          <w:rFonts w:asciiTheme="majorHAnsi" w:hAnsiTheme="majorHAnsi" w:cs="Calibri"/>
+          <w:bCs/>
+        </w:rPr>
+      </w:pPr>
+    </w:p>
+    <w:p>
+      <w:pPr>
+        <w:widowControl w:val="0"/>
+        <w:autoSpaceDE w:val="0"/>
+        <w:autoSpaceDN w:val="0"/>
+        <w:adjustRightInd w:val="0"/>
+        <w:spacing w:line="320" w:lineRule="atLeast"/>
+        <w:rPr>
+          <w:rFonts w:asciiTheme="majorHAnsi" w:hAnsiTheme="majorHAnsi" w:cs="Calibri"/>
+          <w:bCs/>
+        </w:rPr>
+      </w:pPr>
+    </w:p>
+    <w:p>
+      <w:pPr>
+        <w:widowControl w:val="0"/>
+        <w:autoSpaceDE w:val="0"/>
+        <w:autoSpaceDN w:val="0"/>
+        <w:adjustRightInd w:val="0"/>
+        <w:spacing w:line="320" w:lineRule="atLeast"/>
+        <w:rPr>
+          <w:rFonts w:asciiTheme="majorHAnsi" w:hAnsiTheme="majorHAnsi" w:cs="Calibri"/>
+          <w:bCs/>
+        </w:rPr>
+      </w:pPr>
+    </w:p>
+    <w:p>
+      <w:pPr>
+        <w:widowControl w:val="0"/>
+        <w:autoSpaceDE w:val="0"/>
+        <w:autoSpaceDN w:val="0"/>
+        <w:adjustRightInd w:val="0"/>
+        <w:spacing w:line="320" w:lineRule="atLeast"/>
+        <w:rPr>
+          <w:rFonts w:asciiTheme="majorHAnsi" w:hAnsiTheme="majorHAnsi" w:cs="Calibri"/>
+          <w:bCs/>
+        </w:rPr>
+      </w:pPr>
+    </w:p>
+    <w:p>
+      <w:pPr>
+        <w:widowControl w:val="0"/>
+        <w:autoSpaceDE w:val="0"/>
+        <w:autoSpaceDN w:val="0"/>
+        <w:adjustRightInd w:val="0"/>
         <w:spacing w:after="240" w:line="520" w:lineRule="atLeast"/>
         <w:rPr>
           <w:rFonts w:ascii="Calibri" w:hAnsi="Calibri" w:cs="Calibri"/>
@@ -5888,6 +6758,7 @@
           <w:sz w:val="48"/>
           <w:szCs w:val="48"/>
         </w:rPr>
+        <w:lastRenderedPageBreak/>
         <w:t>Appendix B: Screenshots of Functionality</w:t>
       </w:r>
     </w:p>
@@ -5987,6 +6858,7 @@
                   <w:color w:val="4F81BD" w:themeColor="accent1"/>
                 </w:rPr>
               </w:pPr>
+              <w:proofErr w:type="spellStart"/>
               <w:r>
                 <w:rPr>
                   <w:rFonts w:ascii="Calibri" w:eastAsiaTheme="majorEastAsia" w:hAnsi="Calibri" w:cstheme="majorBidi"/>
@@ -5996,6 +6868,7 @@
                 </w:rPr>
                 <w:t>HdfdXYZ</w:t>
               </w:r>
+              <w:proofErr w:type="spellEnd"/>
             </w:p>
           </w:tc>
         </w:sdtContent>
@@ -6104,13 +6977,23 @@
               <w:color w:val="4F81BD" w:themeColor="accent1"/>
             </w:rPr>
           </w:pPr>
+          <w:proofErr w:type="spellStart"/>
           <w:r>
             <w:rPr>
               <w:rFonts w:ascii="Calibri" w:eastAsiaTheme="majorEastAsia" w:hAnsi="Calibri" w:cstheme="majorBidi"/>
               <w:b/>
               <w:color w:val="4F81BD" w:themeColor="accent1"/>
             </w:rPr>
-            <w:t>Hooli XYZ</w:t>
+            <w:t>Hooli</w:t>
+          </w:r>
+          <w:proofErr w:type="spellEnd"/>
+          <w:r>
+            <w:rPr>
+              <w:rFonts w:ascii="Calibri" w:eastAsiaTheme="majorEastAsia" w:hAnsi="Calibri" w:cstheme="majorBidi"/>
+              <w:b/>
+              <w:color w:val="4F81BD" w:themeColor="accent1"/>
+            </w:rPr>
+            <w:t xml:space="preserve"> XYZ</w:t>
           </w:r>
         </w:p>
       </w:tc>
@@ -6161,7 +7044,7 @@
               <w:noProof/>
               <w:color w:val="4F81BD" w:themeColor="accent1"/>
             </w:rPr>
-            <w:t>2</w:t>
+            <w:t>4</w:t>
           </w:r>
           <w:r>
             <w:rPr>
@@ -6321,6 +7204,7 @@
                   <w:color w:val="4F81BD" w:themeColor="accent1"/>
                 </w:rPr>
               </w:pPr>
+              <w:proofErr w:type="spellStart"/>
               <w:r>
                 <w:rPr>
                   <w:rFonts w:ascii="Calibri" w:eastAsiaTheme="majorEastAsia" w:hAnsi="Calibri" w:cstheme="majorBidi"/>
@@ -6330,6 +7214,7 @@
                 </w:rPr>
                 <w:t>HdfdXYZ</w:t>
               </w:r>
+              <w:proofErr w:type="spellEnd"/>
             </w:p>
           </w:tc>
         </w:sdtContent>
@@ -9257,6 +10142,14 @@
       <w:szCs w:val="18"/>
     </w:rPr>
   </w:style>
+  <w:style w:type="character" w:styleId="PageNumber">
+    <w:name w:val="page number"/>
+    <w:basedOn w:val="DefaultParagraphFont"/>
+    <w:uiPriority w:val="99"/>
+    <w:semiHidden/>
+    <w:unhideWhenUsed/>
+    <w:rsid w:val="002A5884"/>
+  </w:style>
 </w:styles>
 </file>
 
@@ -10521,6 +11414,14 @@
       <w:szCs w:val="18"/>
     </w:rPr>
   </w:style>
+  <w:style w:type="character" w:styleId="PageNumber">
+    <w:name w:val="page number"/>
+    <w:basedOn w:val="DefaultParagraphFont"/>
+    <w:uiPriority w:val="99"/>
+    <w:semiHidden/>
+    <w:unhideWhenUsed/>
+    <w:rsid w:val="002A5884"/>
+  </w:style>
 </w:styles>
 </file>
 
@@ -10623,14 +11524,14 @@
     <w:charset w:val="00"/>
     <w:family w:val="auto"/>
     <w:pitch w:val="variable"/>
-    <w:sig w:usb0="00000003" w:usb1="00000000" w:usb2="00000000" w:usb3="00000000" w:csb0="00000001" w:csb1="00000000"/>
+    <w:sig w:usb0="E0002AFF" w:usb1="C0007841" w:usb2="00000009" w:usb3="00000000" w:csb0="000001FF" w:csb1="00000000"/>
   </w:font>
   <w:font w:name="Courier New">
     <w:panose1 w:val="02070309020205020404"/>
     <w:charset w:val="00"/>
     <w:family w:val="auto"/>
     <w:pitch w:val="variable"/>
-    <w:sig w:usb0="00000003" w:usb1="00000000" w:usb2="00000000" w:usb3="00000000" w:csb0="00000001" w:csb1="00000000"/>
+    <w:sig w:usb0="E0002AFF" w:usb1="C0007843" w:usb2="00000009" w:usb3="00000000" w:csb0="000001FF" w:csb1="00000000"/>
   </w:font>
   <w:font w:name="Wingdings">
     <w:panose1 w:val="05000000000000000000"/>
@@ -10644,14 +11545,12 @@
     <w:charset w:val="00"/>
     <w:family w:val="auto"/>
     <w:pitch w:val="variable"/>
-    <w:sig w:usb0="00000003" w:usb1="00000000" w:usb2="00000000" w:usb3="00000000" w:csb0="00000001" w:csb1="00000000"/>
+    <w:sig w:usb0="E10002FF" w:usb1="4000ACFF" w:usb2="00000009" w:usb3="00000000" w:csb0="0000019F" w:csb1="00000000"/>
   </w:font>
   <w:font w:name="ＭＳ 明朝">
-    <w:panose1 w:val="00000000000000000000"/>
-    <w:charset w:val="80"/>
-    <w:family w:val="roman"/>
-    <w:notTrueType/>
-    <w:pitch w:val="fixed"/>
+    <w:charset w:val="4E"/>
+    <w:family w:val="auto"/>
+    <w:pitch w:val="variable"/>
     <w:sig w:usb0="00000001" w:usb1="08070000" w:usb2="00000010" w:usb3="00000000" w:csb0="00020000" w:csb1="00000000"/>
   </w:font>
   <w:font w:name="Cambria">
@@ -10659,14 +11558,12 @@
     <w:charset w:val="00"/>
     <w:family w:val="auto"/>
     <w:pitch w:val="variable"/>
-    <w:sig w:usb0="00000003" w:usb1="00000000" w:usb2="00000000" w:usb3="00000000" w:csb0="00000001" w:csb1="00000000"/>
+    <w:sig w:usb0="E00002FF" w:usb1="400004FF" w:usb2="00000000" w:usb3="00000000" w:csb0="0000019F" w:csb1="00000000"/>
   </w:font>
   <w:font w:name="ＭＳ ゴシック">
-    <w:panose1 w:val="00000000000000000000"/>
-    <w:charset w:val="80"/>
-    <w:family w:val="modern"/>
-    <w:notTrueType/>
-    <w:pitch w:val="fixed"/>
+    <w:charset w:val="4E"/>
+    <w:family w:val="auto"/>
+    <w:pitch w:val="variable"/>
     <w:sig w:usb0="00000001" w:usb1="08070000" w:usb2="00000010" w:usb3="00000000" w:csb0="00020000" w:csb1="00000000"/>
   </w:font>
   <w:font w:name="Lucida Grande">
@@ -10688,7 +11585,7 @@
     <w:charset w:val="00"/>
     <w:family w:val="auto"/>
     <w:pitch w:val="variable"/>
-    <w:sig w:usb0="00000003" w:usb1="00000000" w:usb2="00000000" w:usb3="00000000" w:csb0="00000001" w:csb1="00000000"/>
+    <w:sig w:usb0="E0002AFF" w:usb1="C0007843" w:usb2="00000009" w:usb3="00000000" w:csb0="000001FF" w:csb1="00000000"/>
   </w:font>
 </w:fonts>
 </file>
@@ -11683,7 +12580,7 @@
 </file>
 
 <file path=customXml/itemProps1.xml><?xml version="1.0" encoding="utf-8"?>
-<ds:datastoreItem xmlns:ds="http://schemas.openxmlformats.org/officeDocument/2006/customXml" ds:itemID="{D4849E29-8BB1-CD49-AE14-1D7709D18BB3}">
+<ds:datastoreItem xmlns:ds="http://schemas.openxmlformats.org/officeDocument/2006/customXml" ds:itemID="{DD5F269B-AD40-F140-9E74-935E38A1895E}">
   <ds:schemaRefs>
     <ds:schemaRef ds:uri="http://schemas.openxmlformats.org/officeDocument/2006/bibliography"/>
   </ds:schemaRefs>

</xml_diff>

<commit_message>
Cropped S1 screenshots. finish appendix B in report
</commit_message>
<xml_diff>
--- a/documentation/Sprint 1 Report.docx
+++ b/documentation/Sprint 1 Report.docx
@@ -14,7 +14,6 @@
           <w:szCs w:val="96"/>
         </w:rPr>
       </w:pPr>
-      <w:proofErr w:type="spellStart"/>
       <w:r>
         <w:rPr>
           <w:rStyle w:val="IntenseEmphasis"/>
@@ -24,19 +23,7 @@
           <w:sz w:val="96"/>
           <w:szCs w:val="96"/>
         </w:rPr>
-        <w:t>Hooli</w:t>
-      </w:r>
-      <w:proofErr w:type="spellEnd"/>
-      <w:r>
-        <w:rPr>
-          <w:rStyle w:val="IntenseEmphasis"/>
-          <w:b w:val="0"/>
-          <w:i w:val="0"/>
-          <w:color w:val="17365D" w:themeColor="text2" w:themeShade="BF"/>
-          <w:sz w:val="96"/>
-          <w:szCs w:val="96"/>
-        </w:rPr>
-        <w:t xml:space="preserve"> XYZ</w:t>
+        <w:t>Hooli XYZ</w:t>
       </w:r>
     </w:p>
     <w:p>
@@ -198,25 +185,7 @@
           <w:sz w:val="32"/>
           <w:szCs w:val="32"/>
         </w:rPr>
-        <w:t xml:space="preserve">Brendan </w:t>
-      </w:r>
-      <w:proofErr w:type="spellStart"/>
-      <w:r>
-        <w:rPr>
-          <w:rFonts w:ascii="Calibri" w:hAnsi="Calibri"/>
-          <w:sz w:val="32"/>
-          <w:szCs w:val="32"/>
-        </w:rPr>
-        <w:t>Lally</w:t>
-      </w:r>
-      <w:proofErr w:type="spellEnd"/>
-      <w:r>
-        <w:rPr>
-          <w:rFonts w:ascii="Calibri" w:hAnsi="Calibri"/>
-          <w:sz w:val="32"/>
-          <w:szCs w:val="32"/>
-        </w:rPr>
-        <w:t xml:space="preserve"> – 18407220</w:t>
+        <w:t>Brendan Lally – 18407220</w:t>
       </w:r>
     </w:p>
     <w:p>
@@ -1773,26 +1742,7 @@
           <w:bCs/>
           <w:szCs w:val="28"/>
         </w:rPr>
-        <w:lastRenderedPageBreak/>
-        <w:t xml:space="preserve">Set up </w:t>
-      </w:r>
-      <w:proofErr w:type="spellStart"/>
-      <w:r>
-        <w:rPr>
-          <w:rFonts w:asciiTheme="majorHAnsi" w:hAnsiTheme="majorHAnsi" w:cs="Calibri"/>
-          <w:bCs/>
-          <w:szCs w:val="28"/>
-        </w:rPr>
-        <w:t>Bitbucket</w:t>
-      </w:r>
-      <w:proofErr w:type="spellEnd"/>
-      <w:r>
-        <w:rPr>
-          <w:rFonts w:asciiTheme="majorHAnsi" w:hAnsiTheme="majorHAnsi" w:cs="Calibri"/>
-          <w:bCs/>
-          <w:szCs w:val="28"/>
-        </w:rPr>
-        <w:t xml:space="preserve"> </w:t>
+        <w:t xml:space="preserve">Set up Bitbucket </w:t>
       </w:r>
       <w:r>
         <w:rPr>
@@ -1830,25 +1780,7 @@
           <w:bCs/>
           <w:szCs w:val="28"/>
         </w:rPr>
-        <w:t xml:space="preserve">Set up initial </w:t>
-      </w:r>
-      <w:proofErr w:type="spellStart"/>
-      <w:r>
-        <w:rPr>
-          <w:rFonts w:asciiTheme="majorHAnsi" w:hAnsiTheme="majorHAnsi" w:cs="Calibri"/>
-          <w:bCs/>
-          <w:szCs w:val="28"/>
-        </w:rPr>
-        <w:t>Django</w:t>
-      </w:r>
-      <w:proofErr w:type="spellEnd"/>
-      <w:r>
-        <w:rPr>
-          <w:rFonts w:asciiTheme="majorHAnsi" w:hAnsiTheme="majorHAnsi" w:cs="Calibri"/>
-          <w:bCs/>
-          <w:szCs w:val="28"/>
-        </w:rPr>
-        <w:t xml:space="preserve"> base server.</w:t>
+        <w:t>Set up initial Django base server.</w:t>
       </w:r>
     </w:p>
     <w:p>
@@ -2652,7 +2584,6 @@
         <w:rPr>
           <w:rFonts w:asciiTheme="majorHAnsi" w:hAnsiTheme="majorHAnsi"/>
           <w:szCs w:val="28"/>
-          <w:highlight w:val="yellow"/>
         </w:rPr>
         <w:t xml:space="preserve">The </w:t>
       </w:r>
@@ -2660,7 +2591,6 @@
         <w:rPr>
           <w:rFonts w:asciiTheme="majorHAnsi" w:hAnsiTheme="majorHAnsi"/>
           <w:szCs w:val="28"/>
-          <w:highlight w:val="yellow"/>
         </w:rPr>
         <w:t>team’s</w:t>
       </w:r>
@@ -2668,37 +2598,132 @@
         <w:rPr>
           <w:rFonts w:asciiTheme="majorHAnsi" w:hAnsiTheme="majorHAnsi"/>
           <w:szCs w:val="28"/>
-          <w:highlight w:val="yellow"/>
-        </w:rPr>
-        <w:t xml:space="preserve"> definition of ‘done’ was discussed within the planning st</w:t>
-      </w:r>
-      <w:bookmarkStart w:id="0" w:name="_GoBack"/>
-      <w:bookmarkEnd w:id="0"/>
+        </w:rPr>
+        <w:t xml:space="preserve"> definition of ‘done’ was discussed within the planning stage and will be further discussed and mo</w:t>
+      </w:r>
       <w:r>
         <w:rPr>
           <w:rFonts w:asciiTheme="majorHAnsi" w:hAnsiTheme="majorHAnsi"/>
           <w:szCs w:val="28"/>
-          <w:highlight w:val="yellow"/>
-        </w:rPr>
-        <w:t>age and will be further discussed and mo</w:t>
+        </w:rPr>
+        <w:t>dified at every upcoming sprint</w:t>
       </w:r>
       <w:r>
         <w:rPr>
           <w:rFonts w:asciiTheme="majorHAnsi" w:hAnsiTheme="majorHAnsi"/>
           <w:szCs w:val="28"/>
-          <w:highlight w:val="yellow"/>
-        </w:rPr>
-        <w:t>dified at every upcoming sprint.</w:t>
-      </w:r>
-    </w:p>
-    <w:p>
-      <w:pPr>
-        <w:rPr>
-          <w:rFonts w:asciiTheme="majorHAnsi" w:hAnsiTheme="majorHAnsi"/>
-          <w:sz w:val="28"/>
+        </w:rPr>
+        <w:t xml:space="preserve">. Typically, we would include approval by Project Client in the acceptance criteria. However, due to the limited times </w:t>
+      </w:r>
+      <w:r>
+        <w:rPr>
+          <w:rFonts w:asciiTheme="majorHAnsi" w:hAnsiTheme="majorHAnsi"/>
           <w:szCs w:val="28"/>
         </w:rPr>
-      </w:pPr>
+        <w:lastRenderedPageBreak/>
+        <w:t>we can meet with the Project owner</w:t>
+      </w:r>
+      <w:r>
+        <w:rPr>
+          <w:rFonts w:asciiTheme="majorHAnsi" w:hAnsiTheme="majorHAnsi"/>
+          <w:szCs w:val="28"/>
+        </w:rPr>
+        <w:t>, this is unfeasible</w:t>
+      </w:r>
+      <w:r>
+        <w:rPr>
+          <w:rFonts w:asciiTheme="majorHAnsi" w:hAnsiTheme="majorHAnsi"/>
+          <w:szCs w:val="28"/>
+        </w:rPr>
+        <w:t>.</w:t>
+      </w:r>
+      <w:r>
+        <w:rPr>
+          <w:rFonts w:asciiTheme="majorHAnsi" w:hAnsiTheme="majorHAnsi"/>
+          <w:szCs w:val="28"/>
+        </w:rPr>
+        <w:t xml:space="preserve"> A story is considered completed if it meets the following criteria:</w:t>
+      </w:r>
+    </w:p>
+    <w:p>
+      <w:pPr>
+        <w:pStyle w:val="ListParagraph"/>
+        <w:numPr>
+          <w:ilvl w:val="0"/>
+          <w:numId w:val="13"/>
+        </w:numPr>
+        <w:rPr>
+          <w:rFonts w:asciiTheme="majorHAnsi" w:hAnsiTheme="majorHAnsi"/>
+          <w:szCs w:val="28"/>
+        </w:rPr>
+      </w:pPr>
+      <w:r>
+        <w:rPr>
+          <w:rFonts w:asciiTheme="majorHAnsi" w:hAnsiTheme="majorHAnsi"/>
+          <w:szCs w:val="28"/>
+        </w:rPr>
+        <w:t>Code Complete</w:t>
+      </w:r>
+    </w:p>
+    <w:p>
+      <w:pPr>
+        <w:pStyle w:val="ListParagraph"/>
+        <w:numPr>
+          <w:ilvl w:val="0"/>
+          <w:numId w:val="13"/>
+        </w:numPr>
+        <w:rPr>
+          <w:rFonts w:asciiTheme="majorHAnsi" w:hAnsiTheme="majorHAnsi"/>
+          <w:szCs w:val="28"/>
+        </w:rPr>
+      </w:pPr>
+      <w:r>
+        <w:rPr>
+          <w:rFonts w:asciiTheme="majorHAnsi" w:hAnsiTheme="majorHAnsi"/>
+          <w:szCs w:val="28"/>
+        </w:rPr>
+        <w:t>Testing Complete</w:t>
+      </w:r>
+    </w:p>
+    <w:p>
+      <w:pPr>
+        <w:pStyle w:val="ListParagraph"/>
+        <w:numPr>
+          <w:ilvl w:val="0"/>
+          <w:numId w:val="13"/>
+        </w:numPr>
+        <w:rPr>
+          <w:rFonts w:asciiTheme="majorHAnsi" w:hAnsiTheme="majorHAnsi"/>
+          <w:szCs w:val="28"/>
+        </w:rPr>
+      </w:pPr>
+      <w:r>
+        <w:rPr>
+          <w:rFonts w:asciiTheme="majorHAnsi" w:hAnsiTheme="majorHAnsi"/>
+          <w:szCs w:val="28"/>
+        </w:rPr>
+        <w:t>Code Documented</w:t>
+      </w:r>
+    </w:p>
+    <w:p>
+      <w:pPr>
+        <w:pStyle w:val="ListParagraph"/>
+        <w:numPr>
+          <w:ilvl w:val="0"/>
+          <w:numId w:val="13"/>
+        </w:numPr>
+        <w:rPr>
+          <w:rFonts w:asciiTheme="majorHAnsi" w:hAnsiTheme="majorHAnsi"/>
+          <w:szCs w:val="28"/>
+        </w:rPr>
+      </w:pPr>
+      <w:r>
+        <w:rPr>
+          <w:rFonts w:asciiTheme="majorHAnsi" w:hAnsiTheme="majorHAnsi"/>
+          <w:szCs w:val="28"/>
+        </w:rPr>
+        <w:t>All Code Peer Reviewed</w:t>
+      </w:r>
     </w:p>
     <w:p>
       <w:pPr>
@@ -2734,7 +2759,6 @@
           <w:sz w:val="32"/>
           <w:szCs w:val="32"/>
         </w:rPr>
-        <w:lastRenderedPageBreak/>
         <w:t>Project Management:</w:t>
       </w:r>
     </w:p>
@@ -2768,48 +2792,6 @@
         </w:rPr>
         <w:t>or use within the sprint reviews.</w:t>
       </w:r>
-    </w:p>
-    <w:p>
-      <w:pPr>
-        <w:rPr>
-          <w:rFonts w:asciiTheme="majorHAnsi" w:hAnsiTheme="majorHAnsi"/>
-        </w:rPr>
-      </w:pPr>
-    </w:p>
-    <w:p>
-      <w:pPr>
-        <w:rPr>
-          <w:rFonts w:asciiTheme="majorHAnsi" w:hAnsiTheme="majorHAnsi"/>
-        </w:rPr>
-      </w:pPr>
-    </w:p>
-    <w:p>
-      <w:pPr>
-        <w:rPr>
-          <w:rFonts w:asciiTheme="majorHAnsi" w:hAnsiTheme="majorHAnsi"/>
-        </w:rPr>
-      </w:pPr>
-    </w:p>
-    <w:p>
-      <w:pPr>
-        <w:rPr>
-          <w:rFonts w:asciiTheme="majorHAnsi" w:hAnsiTheme="majorHAnsi"/>
-        </w:rPr>
-      </w:pPr>
-    </w:p>
-    <w:p>
-      <w:pPr>
-        <w:rPr>
-          <w:rFonts w:asciiTheme="majorHAnsi" w:hAnsiTheme="majorHAnsi"/>
-        </w:rPr>
-      </w:pPr>
-    </w:p>
-    <w:p>
-      <w:pPr>
-        <w:rPr>
-          <w:rFonts w:asciiTheme="majorHAnsi" w:hAnsiTheme="majorHAnsi"/>
-        </w:rPr>
-      </w:pPr>
     </w:p>
     <w:p>
       <w:pPr>
@@ -3029,6 +3011,18 @@
         <w:adjustRightInd w:val="0"/>
         <w:spacing w:after="240" w:line="520" w:lineRule="atLeast"/>
         <w:rPr>
+          <w:rFonts w:asciiTheme="majorHAnsi" w:hAnsiTheme="majorHAnsi"/>
+        </w:rPr>
+      </w:pPr>
+    </w:p>
+    <w:p>
+      <w:pPr>
+        <w:widowControl w:val="0"/>
+        <w:autoSpaceDE w:val="0"/>
+        <w:autoSpaceDN w:val="0"/>
+        <w:adjustRightInd w:val="0"/>
+        <w:spacing w:after="240" w:line="520" w:lineRule="atLeast"/>
+        <w:rPr>
           <w:rFonts w:ascii="Times" w:hAnsi="Times" w:cs="Times"/>
           <w:sz w:val="48"/>
           <w:szCs w:val="48"/>
@@ -3043,7 +3037,6 @@
           <w:sz w:val="48"/>
           <w:szCs w:val="48"/>
         </w:rPr>
-        <w:lastRenderedPageBreak/>
         <w:t>2. SCRUM Meeting</w:t>
       </w:r>
     </w:p>
@@ -3072,21 +3065,8 @@
           <w:sz w:val="32"/>
           <w:szCs w:val="32"/>
         </w:rPr>
-        <w:t>Meeting #</w:t>
-      </w:r>
-      <w:proofErr w:type="gramStart"/>
-      <w:r>
-        <w:rPr>
-          <w:rFonts w:ascii="Calibri" w:hAnsi="Calibri" w:cs="Calibri"/>
-          <w:b/>
-          <w:bCs/>
-          <w:color w:val="3F6CAF"/>
-          <w:sz w:val="32"/>
-          <w:szCs w:val="32"/>
-        </w:rPr>
-        <w:t>1 :</w:t>
-      </w:r>
-      <w:proofErr w:type="gramEnd"/>
+        <w:t>Meeting #1 :</w:t>
+      </w:r>
       <w:r>
         <w:rPr>
           <w:rFonts w:ascii="Calibri" w:hAnsi="Calibri" w:cs="Calibri"/>
@@ -3137,7 +3117,6 @@
           <w:szCs w:val="32"/>
         </w:rPr>
       </w:pPr>
-      <w:proofErr w:type="gramStart"/>
       <w:r>
         <w:rPr>
           <w:rFonts w:ascii="Calibri" w:hAnsi="Calibri" w:cs="Calibri"/>
@@ -3149,7 +3128,6 @@
         </w:rPr>
         <w:t>Attendance :</w:t>
       </w:r>
-      <w:proofErr w:type="gramEnd"/>
       <w:r>
         <w:rPr>
           <w:rFonts w:ascii="Calibri" w:hAnsi="Calibri" w:cs="Calibri"/>
@@ -3762,7 +3740,6 @@
           <w:sz w:val="48"/>
           <w:szCs w:val="48"/>
         </w:rPr>
-        <w:lastRenderedPageBreak/>
         <w:t>3</w:t>
       </w:r>
       <w:r>
@@ -6234,7 +6211,6 @@
           <w:sz w:val="32"/>
           <w:szCs w:val="32"/>
         </w:rPr>
-        <w:lastRenderedPageBreak/>
         <w:t>We want to s</w:t>
       </w:r>
       <w:r>
@@ -6758,7 +6734,6 @@
           <w:sz w:val="48"/>
           <w:szCs w:val="48"/>
         </w:rPr>
-        <w:lastRenderedPageBreak/>
         <w:t>Appendix B: Screenshots of Functionality</w:t>
       </w:r>
     </w:p>
@@ -6774,12 +6749,1328 @@
           <w:bCs/>
         </w:rPr>
       </w:pPr>
+      <w:r>
+        <w:rPr>
+          <w:rFonts w:asciiTheme="majorHAnsi" w:hAnsiTheme="majorHAnsi" w:cs="Calibri"/>
+          <w:bCs/>
+          <w:noProof/>
+        </w:rPr>
+        <mc:AlternateContent>
+          <mc:Choice Requires="wpg">
+            <w:drawing>
+              <wp:anchor distT="0" distB="0" distL="114300" distR="114300" simplePos="0" relativeHeight="251676672" behindDoc="0" locked="0" layoutInCell="1" allowOverlap="1" wp14:anchorId="7D85FAC8" wp14:editId="01271DD3">
+                <wp:simplePos x="0" y="0"/>
+                <wp:positionH relativeFrom="column">
+                  <wp:posOffset>-114300</wp:posOffset>
+                </wp:positionH>
+                <wp:positionV relativeFrom="paragraph">
+                  <wp:posOffset>389890</wp:posOffset>
+                </wp:positionV>
+                <wp:extent cx="5486400" cy="6858000"/>
+                <wp:effectExtent l="0" t="0" r="0" b="0"/>
+                <wp:wrapThrough wrapText="bothSides">
+                  <wp:wrapPolygon edited="0">
+                    <wp:start x="0" y="0"/>
+                    <wp:lineTo x="0" y="3760"/>
+                    <wp:lineTo x="10800" y="3840"/>
+                    <wp:lineTo x="0" y="4640"/>
+                    <wp:lineTo x="0" y="12080"/>
+                    <wp:lineTo x="6900" y="12800"/>
+                    <wp:lineTo x="0" y="13600"/>
+                    <wp:lineTo x="0" y="20560"/>
+                    <wp:lineTo x="6000" y="21520"/>
+                    <wp:lineTo x="19100" y="21520"/>
+                    <wp:lineTo x="21500" y="20560"/>
+                    <wp:lineTo x="21500" y="13600"/>
+                    <wp:lineTo x="16900" y="12800"/>
+                    <wp:lineTo x="21500" y="12080"/>
+                    <wp:lineTo x="21500" y="4640"/>
+                    <wp:lineTo x="10800" y="3840"/>
+                    <wp:lineTo x="21500" y="3840"/>
+                    <wp:lineTo x="21500" y="0"/>
+                    <wp:lineTo x="0" y="0"/>
+                  </wp:wrapPolygon>
+                </wp:wrapThrough>
+                <wp:docPr id="23" name="Group 23"/>
+                <wp:cNvGraphicFramePr/>
+                <a:graphic xmlns:a="http://schemas.openxmlformats.org/drawingml/2006/main">
+                  <a:graphicData uri="http://schemas.microsoft.com/office/word/2010/wordprocessingGroup">
+                    <wpg:wgp>
+                      <wpg:cNvGrpSpPr/>
+                      <wpg:grpSpPr>
+                        <a:xfrm>
+                          <a:off x="0" y="0"/>
+                          <a:ext cx="5486400" cy="6858000"/>
+                          <a:chOff x="0" y="0"/>
+                          <a:chExt cx="5486400" cy="6858000"/>
+                        </a:xfrm>
+                      </wpg:grpSpPr>
+                      <pic:pic xmlns:pic="http://schemas.openxmlformats.org/drawingml/2006/picture">
+                        <pic:nvPicPr>
+                          <pic:cNvPr id="2" name="Picture 2"/>
+                          <pic:cNvPicPr>
+                            <a:picLocks noChangeAspect="1"/>
+                          </pic:cNvPicPr>
+                        </pic:nvPicPr>
+                        <pic:blipFill>
+                          <a:blip r:embed="rId20">
+                            <a:extLst>
+                              <a:ext uri="{28A0092B-C50C-407E-A947-70E740481C1C}">
+                                <a14:useLocalDpi xmlns:a14="http://schemas.microsoft.com/office/drawing/2010/main" val="0"/>
+                              </a:ext>
+                            </a:extLst>
+                          </a:blip>
+                          <a:stretch>
+                            <a:fillRect/>
+                          </a:stretch>
+                        </pic:blipFill>
+                        <pic:spPr>
+                          <a:xfrm>
+                            <a:off x="0" y="1485900"/>
+                            <a:ext cx="5486400" cy="2356485"/>
+                          </a:xfrm>
+                          <a:prstGeom prst="rect">
+                            <a:avLst/>
+                          </a:prstGeom>
+                        </pic:spPr>
+                      </pic:pic>
+                      <pic:pic xmlns:pic="http://schemas.openxmlformats.org/drawingml/2006/picture">
+                        <pic:nvPicPr>
+                          <pic:cNvPr id="3" name="Picture 3"/>
+                          <pic:cNvPicPr>
+                            <a:picLocks noChangeAspect="1"/>
+                          </pic:cNvPicPr>
+                        </pic:nvPicPr>
+                        <pic:blipFill>
+                          <a:blip r:embed="rId21">
+                            <a:extLst>
+                              <a:ext uri="{28A0092B-C50C-407E-A947-70E740481C1C}">
+                                <a14:useLocalDpi xmlns:a14="http://schemas.microsoft.com/office/drawing/2010/main" val="0"/>
+                              </a:ext>
+                            </a:extLst>
+                          </a:blip>
+                          <a:stretch>
+                            <a:fillRect/>
+                          </a:stretch>
+                        </pic:blipFill>
+                        <pic:spPr>
+                          <a:xfrm>
+                            <a:off x="0" y="4343400"/>
+                            <a:ext cx="5486400" cy="2186305"/>
+                          </a:xfrm>
+                          <a:prstGeom prst="rect">
+                            <a:avLst/>
+                          </a:prstGeom>
+                        </pic:spPr>
+                      </pic:pic>
+                      <wpg:grpSp>
+                        <wpg:cNvPr id="20" name="Group 20"/>
+                        <wpg:cNvGrpSpPr/>
+                        <wpg:grpSpPr>
+                          <a:xfrm>
+                            <a:off x="0" y="0"/>
+                            <a:ext cx="5486400" cy="1257300"/>
+                            <a:chOff x="0" y="0"/>
+                            <a:chExt cx="5486400" cy="1257300"/>
+                          </a:xfrm>
+                        </wpg:grpSpPr>
+                        <pic:pic xmlns:pic="http://schemas.openxmlformats.org/drawingml/2006/picture">
+                          <pic:nvPicPr>
+                            <pic:cNvPr id="1" name="Picture 1"/>
+                            <pic:cNvPicPr>
+                              <a:picLocks noChangeAspect="1"/>
+                            </pic:cNvPicPr>
+                          </pic:nvPicPr>
+                          <pic:blipFill>
+                            <a:blip r:embed="rId22">
+                              <a:extLst>
+                                <a:ext uri="{28A0092B-C50C-407E-A947-70E740481C1C}">
+                                  <a14:useLocalDpi xmlns:a14="http://schemas.microsoft.com/office/drawing/2010/main" val="0"/>
+                                </a:ext>
+                              </a:extLst>
+                            </a:blip>
+                            <a:stretch>
+                              <a:fillRect/>
+                            </a:stretch>
+                          </pic:blipFill>
+                          <pic:spPr>
+                            <a:xfrm>
+                              <a:off x="0" y="0"/>
+                              <a:ext cx="5486400" cy="995045"/>
+                            </a:xfrm>
+                            <a:prstGeom prst="rect">
+                              <a:avLst/>
+                            </a:prstGeom>
+                          </pic:spPr>
+                        </pic:pic>
+                        <wps:wsp>
+                          <wps:cNvPr id="4" name="Text Box 4"/>
+                          <wps:cNvSpPr txBox="1"/>
+                          <wps:spPr>
+                            <a:xfrm>
+                              <a:off x="1714500" y="914400"/>
+                              <a:ext cx="2857500" cy="342900"/>
+                            </a:xfrm>
+                            <a:prstGeom prst="rect">
+                              <a:avLst/>
+                            </a:prstGeom>
+                            <a:noFill/>
+                            <a:ln>
+                              <a:noFill/>
+                            </a:ln>
+                            <a:effectLst/>
+                            <a:extLst>
+                              <a:ext uri="{C572A759-6A51-4108-AA02-DFA0A04FC94B}">
+                                <ma14:wrappingTextBoxFlag xmlns:ma14="http://schemas.microsoft.com/office/mac/drawingml/2011/main"/>
+                              </a:ext>
+                            </a:extLst>
+                          </wps:spPr>
+                          <wps:style>
+                            <a:lnRef idx="0">
+                              <a:schemeClr val="accent1"/>
+                            </a:lnRef>
+                            <a:fillRef idx="0">
+                              <a:schemeClr val="accent1"/>
+                            </a:fillRef>
+                            <a:effectRef idx="0">
+                              <a:schemeClr val="accent1"/>
+                            </a:effectRef>
+                            <a:fontRef idx="minor">
+                              <a:schemeClr val="dk1"/>
+                            </a:fontRef>
+                          </wps:style>
+                          <wps:txbx>
+                            <w:txbxContent>
+                              <w:p>
+                                <w:pPr>
+                                  <w:rPr>
+                                    <w:rFonts w:asciiTheme="majorHAnsi" w:hAnsiTheme="majorHAnsi"/>
+                                  </w:rPr>
+                                </w:pPr>
+                                <w:r>
+                                  <w:rPr>
+                                    <w:rFonts w:asciiTheme="majorHAnsi" w:hAnsiTheme="majorHAnsi"/>
+                                  </w:rPr>
+                                  <w:t>Figure 5: Admin Home Page Screenshot</w:t>
+                                </w:r>
+                              </w:p>
+                            </w:txbxContent>
+                          </wps:txbx>
+                          <wps:bodyPr rot="0" spcFirstLastPara="0" vertOverflow="overflow" horzOverflow="overflow" vert="horz" wrap="square" lIns="91440" tIns="45720" rIns="91440" bIns="45720" numCol="1" spcCol="0" rtlCol="0" fromWordArt="0" anchor="t" anchorCtr="0" forceAA="0" compatLnSpc="1">
+                            <a:prstTxWarp prst="textNoShape">
+                              <a:avLst/>
+                            </a:prstTxWarp>
+                            <a:noAutofit/>
+                          </wps:bodyPr>
+                        </wps:wsp>
+                      </wpg:grpSp>
+                      <wps:wsp>
+                        <wps:cNvPr id="21" name="Text Box 21"/>
+                        <wps:cNvSpPr txBox="1"/>
+                        <wps:spPr>
+                          <a:xfrm>
+                            <a:off x="1714500" y="3771900"/>
+                            <a:ext cx="2628900" cy="342900"/>
+                          </a:xfrm>
+                          <a:prstGeom prst="rect">
+                            <a:avLst/>
+                          </a:prstGeom>
+                          <a:noFill/>
+                          <a:ln>
+                            <a:noFill/>
+                          </a:ln>
+                          <a:effectLst/>
+                          <a:extLst>
+                            <a:ext uri="{C572A759-6A51-4108-AA02-DFA0A04FC94B}">
+                              <ma14:wrappingTextBoxFlag xmlns:ma14="http://schemas.microsoft.com/office/mac/drawingml/2011/main"/>
+                            </a:ext>
+                          </a:extLst>
+                        </wps:spPr>
+                        <wps:style>
+                          <a:lnRef idx="0">
+                            <a:schemeClr val="accent1"/>
+                          </a:lnRef>
+                          <a:fillRef idx="0">
+                            <a:schemeClr val="accent1"/>
+                          </a:fillRef>
+                          <a:effectRef idx="0">
+                            <a:schemeClr val="accent1"/>
+                          </a:effectRef>
+                          <a:fontRef idx="minor">
+                            <a:schemeClr val="dk1"/>
+                          </a:fontRef>
+                        </wps:style>
+                        <wps:txbx>
+                          <w:txbxContent>
+                            <w:p>
+                              <w:pPr>
+                                <w:rPr>
+                                  <w:rFonts w:asciiTheme="majorHAnsi" w:hAnsiTheme="majorHAnsi"/>
+                                </w:rPr>
+                              </w:pPr>
+                              <w:r>
+                                <w:rPr>
+                                  <w:rFonts w:asciiTheme="majorHAnsi" w:hAnsiTheme="majorHAnsi"/>
+                                </w:rPr>
+                                <w:t>F</w:t>
+                              </w:r>
+                              <w:r>
+                                <w:rPr>
+                                  <w:rFonts w:asciiTheme="majorHAnsi" w:hAnsiTheme="majorHAnsi"/>
+                                </w:rPr>
+                                <w:t>igure 6</w:t>
+                              </w:r>
+                              <w:r>
+                                <w:rPr>
+                                  <w:rFonts w:asciiTheme="majorHAnsi" w:hAnsiTheme="majorHAnsi"/>
+                                </w:rPr>
+                                <w:t xml:space="preserve">: Admin </w:t>
+                              </w:r>
+                              <w:r>
+                                <w:rPr>
+                                  <w:rFonts w:asciiTheme="majorHAnsi" w:hAnsiTheme="majorHAnsi"/>
+                                </w:rPr>
+                                <w:t>Add User Screenshot</w:t>
+                              </w:r>
+                            </w:p>
+                            <w:p/>
+                          </w:txbxContent>
+                        </wps:txbx>
+                        <wps:bodyPr rot="0" spcFirstLastPara="0" vertOverflow="overflow" horzOverflow="overflow" vert="horz" wrap="square" lIns="91440" tIns="45720" rIns="91440" bIns="45720" numCol="1" spcCol="0" rtlCol="0" fromWordArt="0" anchor="t" anchorCtr="0" forceAA="0" compatLnSpc="1">
+                          <a:prstTxWarp prst="textNoShape">
+                            <a:avLst/>
+                          </a:prstTxWarp>
+                          <a:noAutofit/>
+                        </wps:bodyPr>
+                      </wps:wsp>
+                      <wps:wsp>
+                        <wps:cNvPr id="22" name="Text Box 22"/>
+                        <wps:cNvSpPr txBox="1"/>
+                        <wps:spPr>
+                          <a:xfrm>
+                            <a:off x="1485900" y="6515100"/>
+                            <a:ext cx="3429000" cy="342900"/>
+                          </a:xfrm>
+                          <a:prstGeom prst="rect">
+                            <a:avLst/>
+                          </a:prstGeom>
+                          <a:noFill/>
+                          <a:ln>
+                            <a:noFill/>
+                          </a:ln>
+                          <a:effectLst/>
+                          <a:extLst>
+                            <a:ext uri="{C572A759-6A51-4108-AA02-DFA0A04FC94B}">
+                              <ma14:wrappingTextBoxFlag xmlns:ma14="http://schemas.microsoft.com/office/mac/drawingml/2011/main"/>
+                            </a:ext>
+                          </a:extLst>
+                        </wps:spPr>
+                        <wps:style>
+                          <a:lnRef idx="0">
+                            <a:schemeClr val="accent1"/>
+                          </a:lnRef>
+                          <a:fillRef idx="0">
+                            <a:schemeClr val="accent1"/>
+                          </a:fillRef>
+                          <a:effectRef idx="0">
+                            <a:schemeClr val="accent1"/>
+                          </a:effectRef>
+                          <a:fontRef idx="minor">
+                            <a:schemeClr val="dk1"/>
+                          </a:fontRef>
+                        </wps:style>
+                        <wps:txbx>
+                          <w:txbxContent>
+                            <w:p>
+                              <w:pPr>
+                                <w:rPr>
+                                  <w:rFonts w:asciiTheme="majorHAnsi" w:hAnsiTheme="majorHAnsi"/>
+                                </w:rPr>
+                              </w:pPr>
+                              <w:r>
+                                <w:rPr>
+                                  <w:rFonts w:asciiTheme="majorHAnsi" w:hAnsiTheme="majorHAnsi"/>
+                                </w:rPr>
+                                <w:t>F</w:t>
+                              </w:r>
+                              <w:r>
+                                <w:rPr>
+                                  <w:rFonts w:asciiTheme="majorHAnsi" w:hAnsiTheme="majorHAnsi"/>
+                                </w:rPr>
+                                <w:t>igure 7</w:t>
+                              </w:r>
+                              <w:r>
+                                <w:rPr>
+                                  <w:rFonts w:asciiTheme="majorHAnsi" w:hAnsiTheme="majorHAnsi"/>
+                                </w:rPr>
+                                <w:t xml:space="preserve">: Admin </w:t>
+                              </w:r>
+                              <w:r>
+                                <w:rPr>
+                                  <w:rFonts w:asciiTheme="majorHAnsi" w:hAnsiTheme="majorHAnsi"/>
+                                </w:rPr>
+                                <w:t>Add Change Password</w:t>
+                              </w:r>
+                              <w:r>
+                                <w:rPr>
+                                  <w:rFonts w:asciiTheme="majorHAnsi" w:hAnsiTheme="majorHAnsi"/>
+                                </w:rPr>
+                                <w:t xml:space="preserve"> Screenshot</w:t>
+                              </w:r>
+                            </w:p>
+                            <w:p/>
+                          </w:txbxContent>
+                        </wps:txbx>
+                        <wps:bodyPr rot="0" spcFirstLastPara="0" vertOverflow="overflow" horzOverflow="overflow" vert="horz" wrap="square" lIns="91440" tIns="45720" rIns="91440" bIns="45720" numCol="1" spcCol="0" rtlCol="0" fromWordArt="0" anchor="t" anchorCtr="0" forceAA="0" compatLnSpc="1">
+                          <a:prstTxWarp prst="textNoShape">
+                            <a:avLst/>
+                          </a:prstTxWarp>
+                          <a:noAutofit/>
+                        </wps:bodyPr>
+                      </wps:wsp>
+                    </wpg:wgp>
+                  </a:graphicData>
+                </a:graphic>
+              </wp:anchor>
+            </w:drawing>
+          </mc:Choice>
+          <mc:Fallback>
+            <w:pict>
+              <v:group id="Group 23" o:spid="_x0000_s1040" style="position:absolute;margin-left:-8.95pt;margin-top:30.7pt;width:6in;height:540pt;z-index:251676672" coordsize="5486400,6858000" o:gfxdata="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">
+                <v:shapetype id="_x0000_t75" coordsize="21600,21600" o:spt="75" o:preferrelative="t" path="m@4@5l@4@11@9@11@9@5xe" filled="f" stroked="f">
+                  <v:stroke joinstyle="miter"/>
+                  <v:formulas>
+                    <v:f eqn="if lineDrawn pixelLineWidth 0"/>
+                    <v:f eqn="sum @0 1 0"/>
+                    <v:f eqn="sum 0 0 @1"/>
+                    <v:f eqn="prod @2 1 2"/>
+                    <v:f eqn="prod @3 21600 pixelWidth"/>
+                    <v:f eqn="prod @3 21600 pixelHeight"/>
+                    <v:f eqn="sum @0 0 1"/>
+                    <v:f eqn="prod @6 1 2"/>
+                    <v:f eqn="prod @7 21600 pixelWidth"/>
+                    <v:f eqn="sum @8 21600 0"/>
+                    <v:f eqn="prod @7 21600 pixelHeight"/>
+                    <v:f eqn="sum @10 21600 0"/>
+                  </v:formulas>
+                  <v:path o:extrusionok="f" gradientshapeok="t" o:connecttype="rect"/>
+                  <o:lock v:ext="edit" aspectratio="t"/>
+                </v:shapetype>
+                <v:shape id="Picture 2" o:spid="_x0000_s1041" type="#_x0000_t75" style="position:absolute;top:1485900;width:5486400;height:2356485;visibility:visible;mso-wrap-style:square" o:gfxdata="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">
+                  <v:imagedata r:id="rId23" o:title=""/>
+                  <v:path arrowok="t"/>
+                </v:shape>
+                <v:shape id="Picture 3" o:spid="_x0000_s1042" type="#_x0000_t75" style="position:absolute;top:4343400;width:5486400;height:2186305;visibility:visible;mso-wrap-style:square" o:gfxdata="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">
+                  <v:imagedata r:id="rId24" o:title=""/>
+                  <v:path arrowok="t"/>
+                </v:shape>
+                <v:group id="Group 20" o:spid="_x0000_s1043" style="position:absolute;width:5486400;height:1257300" coordsize="5486400,1257300" o:gfxdata="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">
+                  <v:shape id="Picture 1" o:spid="_x0000_s1044" type="#_x0000_t75" style="position:absolute;width:5486400;height:995045;visibility:visible;mso-wrap-style:square" o:gfxdata="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">
+                    <v:imagedata r:id="rId25" o:title=""/>
+                    <v:path arrowok="t"/>
+                  </v:shape>
+                  <v:shapetype id="_x0000_t202" coordsize="21600,21600" o:spt="202" path="m0,0l0,21600,21600,21600,21600,0xe">
+                    <v:stroke joinstyle="miter"/>
+                    <v:path gradientshapeok="t" o:connecttype="rect"/>
+                  </v:shapetype>
+                  <v:shape id="Text Box 4" o:spid="_x0000_s1045" type="#_x0000_t202" style="position:absolute;left:1714500;top:914400;width:2857500;height:342900;visibility:visible;mso-wrap-style:square;v-text-anchor:top" o:gfxdata="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" filled="f" stroked="f">
+                    <v:textbox>
+                      <w:txbxContent>
+                        <w:p>
+                          <w:pPr>
+                            <w:rPr>
+                              <w:rFonts w:asciiTheme="majorHAnsi" w:hAnsiTheme="majorHAnsi"/>
+                            </w:rPr>
+                          </w:pPr>
+                          <w:r>
+                            <w:rPr>
+                              <w:rFonts w:asciiTheme="majorHAnsi" w:hAnsiTheme="majorHAnsi"/>
+                            </w:rPr>
+                            <w:t>Figure 5: Admin Home Page Screenshot</w:t>
+                          </w:r>
+                        </w:p>
+                      </w:txbxContent>
+                    </v:textbox>
+                  </v:shape>
+                </v:group>
+                <v:shape id="Text Box 21" o:spid="_x0000_s1046" type="#_x0000_t202" style="position:absolute;left:1714500;top:3771900;width:2628900;height:342900;visibility:visible;mso-wrap-style:square;v-text-anchor:top" o:gfxdata="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" filled="f" stroked="f">
+                  <v:textbox>
+                    <w:txbxContent>
+                      <w:p>
+                        <w:pPr>
+                          <w:rPr>
+                            <w:rFonts w:asciiTheme="majorHAnsi" w:hAnsiTheme="majorHAnsi"/>
+                          </w:rPr>
+                        </w:pPr>
+                        <w:r>
+                          <w:rPr>
+                            <w:rFonts w:asciiTheme="majorHAnsi" w:hAnsiTheme="majorHAnsi"/>
+                          </w:rPr>
+                          <w:t>F</w:t>
+                        </w:r>
+                        <w:r>
+                          <w:rPr>
+                            <w:rFonts w:asciiTheme="majorHAnsi" w:hAnsiTheme="majorHAnsi"/>
+                          </w:rPr>
+                          <w:t>igure 6</w:t>
+                        </w:r>
+                        <w:r>
+                          <w:rPr>
+                            <w:rFonts w:asciiTheme="majorHAnsi" w:hAnsiTheme="majorHAnsi"/>
+                          </w:rPr>
+                          <w:t xml:space="preserve">: Admin </w:t>
+                        </w:r>
+                        <w:r>
+                          <w:rPr>
+                            <w:rFonts w:asciiTheme="majorHAnsi" w:hAnsiTheme="majorHAnsi"/>
+                          </w:rPr>
+                          <w:t>Add User Screenshot</w:t>
+                        </w:r>
+                      </w:p>
+                      <w:p/>
+                    </w:txbxContent>
+                  </v:textbox>
+                </v:shape>
+                <v:shape id="Text Box 22" o:spid="_x0000_s1047" type="#_x0000_t202" style="position:absolute;left:1485900;top:6515100;width:3429000;height:342900;visibility:visible;mso-wrap-style:square;v-text-anchor:top" o:gfxdata="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" filled="f" stroked="f">
+                  <v:textbox>
+                    <w:txbxContent>
+                      <w:p>
+                        <w:pPr>
+                          <w:rPr>
+                            <w:rFonts w:asciiTheme="majorHAnsi" w:hAnsiTheme="majorHAnsi"/>
+                          </w:rPr>
+                        </w:pPr>
+                        <w:r>
+                          <w:rPr>
+                            <w:rFonts w:asciiTheme="majorHAnsi" w:hAnsiTheme="majorHAnsi"/>
+                          </w:rPr>
+                          <w:t>F</w:t>
+                        </w:r>
+                        <w:r>
+                          <w:rPr>
+                            <w:rFonts w:asciiTheme="majorHAnsi" w:hAnsiTheme="majorHAnsi"/>
+                          </w:rPr>
+                          <w:t>igure 7</w:t>
+                        </w:r>
+                        <w:r>
+                          <w:rPr>
+                            <w:rFonts w:asciiTheme="majorHAnsi" w:hAnsiTheme="majorHAnsi"/>
+                          </w:rPr>
+                          <w:t xml:space="preserve">: Admin </w:t>
+                        </w:r>
+                        <w:r>
+                          <w:rPr>
+                            <w:rFonts w:asciiTheme="majorHAnsi" w:hAnsiTheme="majorHAnsi"/>
+                          </w:rPr>
+                          <w:t>Add Change Password</w:t>
+                        </w:r>
+                        <w:r>
+                          <w:rPr>
+                            <w:rFonts w:asciiTheme="majorHAnsi" w:hAnsiTheme="majorHAnsi"/>
+                          </w:rPr>
+                          <w:t xml:space="preserve"> Screenshot</w:t>
+                        </w:r>
+                      </w:p>
+                      <w:p/>
+                    </w:txbxContent>
+                  </v:textbox>
+                </v:shape>
+                <w10:wrap type="through"/>
+              </v:group>
+            </w:pict>
+          </mc:Fallback>
+        </mc:AlternateContent>
+      </w:r>
+    </w:p>
+    <w:p>
+      <w:pPr>
+        <w:widowControl w:val="0"/>
+        <w:autoSpaceDE w:val="0"/>
+        <w:autoSpaceDN w:val="0"/>
+        <w:adjustRightInd w:val="0"/>
+        <w:spacing w:line="320" w:lineRule="atLeast"/>
+        <w:rPr>
+          <w:rFonts w:asciiTheme="majorHAnsi" w:hAnsiTheme="majorHAnsi" w:cs="Calibri"/>
+          <w:bCs/>
+        </w:rPr>
+      </w:pPr>
+    </w:p>
+    <w:p>
+      <w:pPr>
+        <w:widowControl w:val="0"/>
+        <w:autoSpaceDE w:val="0"/>
+        <w:autoSpaceDN w:val="0"/>
+        <w:adjustRightInd w:val="0"/>
+        <w:spacing w:line="320" w:lineRule="atLeast"/>
+        <w:rPr>
+          <w:rFonts w:asciiTheme="majorHAnsi" w:hAnsiTheme="majorHAnsi" w:cs="Calibri"/>
+          <w:bCs/>
+        </w:rPr>
+      </w:pPr>
+    </w:p>
+    <w:p>
+      <w:pPr>
+        <w:widowControl w:val="0"/>
+        <w:autoSpaceDE w:val="0"/>
+        <w:autoSpaceDN w:val="0"/>
+        <w:adjustRightInd w:val="0"/>
+        <w:spacing w:line="320" w:lineRule="atLeast"/>
+        <w:rPr>
+          <w:rFonts w:asciiTheme="majorHAnsi" w:hAnsiTheme="majorHAnsi" w:cs="Calibri"/>
+          <w:bCs/>
+        </w:rPr>
+      </w:pPr>
+    </w:p>
+    <w:p>
+      <w:pPr>
+        <w:widowControl w:val="0"/>
+        <w:autoSpaceDE w:val="0"/>
+        <w:autoSpaceDN w:val="0"/>
+        <w:adjustRightInd w:val="0"/>
+        <w:spacing w:line="320" w:lineRule="atLeast"/>
+        <w:rPr>
+          <w:rFonts w:asciiTheme="majorHAnsi" w:hAnsiTheme="majorHAnsi" w:cs="Calibri"/>
+          <w:bCs/>
+        </w:rPr>
+      </w:pPr>
+    </w:p>
+    <w:p>
+      <w:pPr>
+        <w:widowControl w:val="0"/>
+        <w:autoSpaceDE w:val="0"/>
+        <w:autoSpaceDN w:val="0"/>
+        <w:adjustRightInd w:val="0"/>
+        <w:spacing w:line="320" w:lineRule="atLeast"/>
+        <w:rPr>
+          <w:rFonts w:asciiTheme="majorHAnsi" w:hAnsiTheme="majorHAnsi" w:cs="Calibri"/>
+          <w:bCs/>
+        </w:rPr>
+      </w:pPr>
+      <w:r>
+        <w:rPr>
+          <w:rFonts w:asciiTheme="majorHAnsi" w:hAnsiTheme="majorHAnsi" w:cs="Calibri"/>
+          <w:bCs/>
+          <w:noProof/>
+        </w:rPr>
+        <mc:AlternateContent>
+          <mc:Choice Requires="wpg">
+            <w:drawing>
+              <wp:anchor distT="0" distB="0" distL="114300" distR="114300" simplePos="0" relativeHeight="251687936" behindDoc="0" locked="0" layoutInCell="1" allowOverlap="1" wp14:anchorId="7C5FFA5F" wp14:editId="696FAEEF">
+                <wp:simplePos x="0" y="0"/>
+                <wp:positionH relativeFrom="column">
+                  <wp:posOffset>0</wp:posOffset>
+                </wp:positionH>
+                <wp:positionV relativeFrom="paragraph">
+                  <wp:posOffset>139700</wp:posOffset>
+                </wp:positionV>
+                <wp:extent cx="5486400" cy="7315200"/>
+                <wp:effectExtent l="0" t="0" r="0" b="0"/>
+                <wp:wrapThrough wrapText="bothSides">
+                  <wp:wrapPolygon edited="0">
+                    <wp:start x="0" y="0"/>
+                    <wp:lineTo x="0" y="3225"/>
+                    <wp:lineTo x="6400" y="3600"/>
+                    <wp:lineTo x="6400" y="3900"/>
+                    <wp:lineTo x="9800" y="4800"/>
+                    <wp:lineTo x="0" y="4800"/>
+                    <wp:lineTo x="0" y="7875"/>
+                    <wp:lineTo x="6900" y="8400"/>
+                    <wp:lineTo x="6900" y="8625"/>
+                    <wp:lineTo x="10100" y="9600"/>
+                    <wp:lineTo x="0" y="9600"/>
+                    <wp:lineTo x="0" y="13125"/>
+                    <wp:lineTo x="6100" y="13350"/>
+                    <wp:lineTo x="6100" y="14100"/>
+                    <wp:lineTo x="10800" y="14400"/>
+                    <wp:lineTo x="0" y="14775"/>
+                    <wp:lineTo x="0" y="20175"/>
+                    <wp:lineTo x="7300" y="20625"/>
+                    <wp:lineTo x="6900" y="20700"/>
+                    <wp:lineTo x="6900" y="21525"/>
+                    <wp:lineTo x="16000" y="21525"/>
+                    <wp:lineTo x="16200" y="20700"/>
+                    <wp:lineTo x="15500" y="20625"/>
+                    <wp:lineTo x="21500" y="20175"/>
+                    <wp:lineTo x="21500" y="14775"/>
+                    <wp:lineTo x="10800" y="14400"/>
+                    <wp:lineTo x="18100" y="14100"/>
+                    <wp:lineTo x="18100" y="13350"/>
+                    <wp:lineTo x="21500" y="13125"/>
+                    <wp:lineTo x="21500" y="9600"/>
+                    <wp:lineTo x="11600" y="9600"/>
+                    <wp:lineTo x="15100" y="8625"/>
+                    <wp:lineTo x="15100" y="8400"/>
+                    <wp:lineTo x="21500" y="7875"/>
+                    <wp:lineTo x="21500" y="4800"/>
+                    <wp:lineTo x="12100" y="4800"/>
+                    <wp:lineTo x="16400" y="3900"/>
+                    <wp:lineTo x="16400" y="3600"/>
+                    <wp:lineTo x="21500" y="3225"/>
+                    <wp:lineTo x="21500" y="0"/>
+                    <wp:lineTo x="0" y="0"/>
+                  </wp:wrapPolygon>
+                </wp:wrapThrough>
+                <wp:docPr id="36" name="Group 36"/>
+                <wp:cNvGraphicFramePr/>
+                <a:graphic xmlns:a="http://schemas.openxmlformats.org/drawingml/2006/main">
+                  <a:graphicData uri="http://schemas.microsoft.com/office/word/2010/wordprocessingGroup">
+                    <wpg:wgp>
+                      <wpg:cNvGrpSpPr/>
+                      <wpg:grpSpPr>
+                        <a:xfrm>
+                          <a:off x="0" y="0"/>
+                          <a:ext cx="5486400" cy="7315200"/>
+                          <a:chOff x="0" y="0"/>
+                          <a:chExt cx="5486400" cy="7315200"/>
+                        </a:xfrm>
+                      </wpg:grpSpPr>
+                      <wpg:grpSp>
+                        <wpg:cNvPr id="28" name="Group 28"/>
+                        <wpg:cNvGrpSpPr/>
+                        <wpg:grpSpPr>
+                          <a:xfrm>
+                            <a:off x="0" y="0"/>
+                            <a:ext cx="5486400" cy="1371600"/>
+                            <a:chOff x="0" y="0"/>
+                            <a:chExt cx="5486400" cy="1828800"/>
+                          </a:xfrm>
+                        </wpg:grpSpPr>
+                        <wps:wsp>
+                          <wps:cNvPr id="24" name="Text Box 24"/>
+                          <wps:cNvSpPr txBox="1"/>
+                          <wps:spPr>
+                            <a:xfrm>
+                              <a:off x="1600200" y="1485900"/>
+                              <a:ext cx="2628900" cy="342900"/>
+                            </a:xfrm>
+                            <a:prstGeom prst="rect">
+                              <a:avLst/>
+                            </a:prstGeom>
+                            <a:noFill/>
+                            <a:ln>
+                              <a:noFill/>
+                            </a:ln>
+                            <a:effectLst/>
+                            <a:extLst>
+                              <a:ext uri="{C572A759-6A51-4108-AA02-DFA0A04FC94B}">
+                                <ma14:wrappingTextBoxFlag xmlns:ma14="http://schemas.microsoft.com/office/mac/drawingml/2011/main"/>
+                              </a:ext>
+                            </a:extLst>
+                          </wps:spPr>
+                          <wps:style>
+                            <a:lnRef idx="0">
+                              <a:schemeClr val="accent1"/>
+                            </a:lnRef>
+                            <a:fillRef idx="0">
+                              <a:schemeClr val="accent1"/>
+                            </a:fillRef>
+                            <a:effectRef idx="0">
+                              <a:schemeClr val="accent1"/>
+                            </a:effectRef>
+                            <a:fontRef idx="minor">
+                              <a:schemeClr val="dk1"/>
+                            </a:fontRef>
+                          </wps:style>
+                          <wps:txbx>
+                            <w:txbxContent>
+                              <w:p>
+                                <w:pPr>
+                                  <w:rPr>
+                                    <w:rFonts w:asciiTheme="majorHAnsi" w:hAnsiTheme="majorHAnsi"/>
+                                  </w:rPr>
+                                </w:pPr>
+                                <w:r>
+                                  <w:rPr>
+                                    <w:rFonts w:asciiTheme="majorHAnsi" w:hAnsiTheme="majorHAnsi"/>
+                                  </w:rPr>
+                                  <w:t>Figure 8:</w:t>
+                                </w:r>
+                                <w:r>
+                                  <w:rPr>
+                                    <w:rFonts w:asciiTheme="majorHAnsi" w:hAnsiTheme="majorHAnsi"/>
+                                  </w:rPr>
+                                  <w:t xml:space="preserve"> User Register Screenshot</w:t>
+                                </w:r>
+                              </w:p>
+                              <w:p/>
+                            </w:txbxContent>
+                          </wps:txbx>
+                          <wps:bodyPr rot="0" spcFirstLastPara="0" vertOverflow="overflow" horzOverflow="overflow" vert="horz" wrap="square" lIns="91440" tIns="45720" rIns="91440" bIns="45720" numCol="1" spcCol="0" rtlCol="0" fromWordArt="0" anchor="t" anchorCtr="0" forceAA="0" compatLnSpc="1">
+                            <a:prstTxWarp prst="textNoShape">
+                              <a:avLst/>
+                            </a:prstTxWarp>
+                            <a:noAutofit/>
+                          </wps:bodyPr>
+                        </wps:wsp>
+                        <pic:pic xmlns:pic="http://schemas.openxmlformats.org/drawingml/2006/picture">
+                          <pic:nvPicPr>
+                            <pic:cNvPr id="27" name="Picture 27"/>
+                            <pic:cNvPicPr>
+                              <a:picLocks noChangeAspect="1"/>
+                            </pic:cNvPicPr>
+                          </pic:nvPicPr>
+                          <pic:blipFill>
+                            <a:blip r:embed="rId26">
+                              <a:extLst>
+                                <a:ext uri="{28A0092B-C50C-407E-A947-70E740481C1C}">
+                                  <a14:useLocalDpi xmlns:a14="http://schemas.microsoft.com/office/drawing/2010/main" val="0"/>
+                                </a:ext>
+                              </a:extLst>
+                            </a:blip>
+                            <a:stretch>
+                              <a:fillRect/>
+                            </a:stretch>
+                          </pic:blipFill>
+                          <pic:spPr>
+                            <a:xfrm>
+                              <a:off x="0" y="0"/>
+                              <a:ext cx="5486400" cy="1457325"/>
+                            </a:xfrm>
+                            <a:prstGeom prst="rect">
+                              <a:avLst/>
+                            </a:prstGeom>
+                          </pic:spPr>
+                        </pic:pic>
+                      </wpg:grpSp>
+                      <wpg:grpSp>
+                        <wpg:cNvPr id="30" name="Group 30"/>
+                        <wpg:cNvGrpSpPr/>
+                        <wpg:grpSpPr>
+                          <a:xfrm>
+                            <a:off x="0" y="1651000"/>
+                            <a:ext cx="5486400" cy="1320800"/>
+                            <a:chOff x="0" y="0"/>
+                            <a:chExt cx="5486400" cy="1600200"/>
+                          </a:xfrm>
+                        </wpg:grpSpPr>
+                        <wps:wsp>
+                          <wps:cNvPr id="25" name="Text Box 25"/>
+                          <wps:cNvSpPr txBox="1"/>
+                          <wps:spPr>
+                            <a:xfrm>
+                              <a:off x="1714500" y="1257300"/>
+                              <a:ext cx="2171700" cy="342900"/>
+                            </a:xfrm>
+                            <a:prstGeom prst="rect">
+                              <a:avLst/>
+                            </a:prstGeom>
+                            <a:noFill/>
+                            <a:ln>
+                              <a:noFill/>
+                            </a:ln>
+                            <a:effectLst/>
+                            <a:extLst>
+                              <a:ext uri="{C572A759-6A51-4108-AA02-DFA0A04FC94B}">
+                                <ma14:wrappingTextBoxFlag xmlns:ma14="http://schemas.microsoft.com/office/mac/drawingml/2011/main"/>
+                              </a:ext>
+                            </a:extLst>
+                          </wps:spPr>
+                          <wps:style>
+                            <a:lnRef idx="0">
+                              <a:schemeClr val="accent1"/>
+                            </a:lnRef>
+                            <a:fillRef idx="0">
+                              <a:schemeClr val="accent1"/>
+                            </a:fillRef>
+                            <a:effectRef idx="0">
+                              <a:schemeClr val="accent1"/>
+                            </a:effectRef>
+                            <a:fontRef idx="minor">
+                              <a:schemeClr val="dk1"/>
+                            </a:fontRef>
+                          </wps:style>
+                          <wps:txbx>
+                            <w:txbxContent>
+                              <w:p>
+                                <w:pPr>
+                                  <w:rPr>
+                                    <w:rFonts w:asciiTheme="majorHAnsi" w:hAnsiTheme="majorHAnsi"/>
+                                  </w:rPr>
+                                </w:pPr>
+                                <w:r>
+                                  <w:rPr>
+                                    <w:rFonts w:asciiTheme="majorHAnsi" w:hAnsiTheme="majorHAnsi"/>
+                                  </w:rPr>
+                                  <w:t>Figure 9:</w:t>
+                                </w:r>
+                                <w:r>
+                                  <w:rPr>
+                                    <w:rFonts w:asciiTheme="majorHAnsi" w:hAnsiTheme="majorHAnsi"/>
+                                  </w:rPr>
+                                  <w:t xml:space="preserve"> User Login Screenshot</w:t>
+                                </w:r>
+                              </w:p>
+                              <w:p/>
+                            </w:txbxContent>
+                          </wps:txbx>
+                          <wps:bodyPr rot="0" spcFirstLastPara="0" vertOverflow="overflow" horzOverflow="overflow" vert="horz" wrap="square" lIns="91440" tIns="45720" rIns="91440" bIns="45720" numCol="1" spcCol="0" rtlCol="0" fromWordArt="0" anchor="t" anchorCtr="0" forceAA="0" compatLnSpc="1">
+                            <a:prstTxWarp prst="textNoShape">
+                              <a:avLst/>
+                            </a:prstTxWarp>
+                            <a:noAutofit/>
+                          </wps:bodyPr>
+                        </wps:wsp>
+                        <pic:pic xmlns:pic="http://schemas.openxmlformats.org/drawingml/2006/picture">
+                          <pic:nvPicPr>
+                            <pic:cNvPr id="29" name="Picture 29"/>
+                            <pic:cNvPicPr>
+                              <a:picLocks noChangeAspect="1"/>
+                            </pic:cNvPicPr>
+                          </pic:nvPicPr>
+                          <pic:blipFill>
+                            <a:blip r:embed="rId27">
+                              <a:extLst>
+                                <a:ext uri="{28A0092B-C50C-407E-A947-70E740481C1C}">
+                                  <a14:useLocalDpi xmlns:a14="http://schemas.microsoft.com/office/drawing/2010/main" val="0"/>
+                                </a:ext>
+                              </a:extLst>
+                            </a:blip>
+                            <a:stretch>
+                              <a:fillRect/>
+                            </a:stretch>
+                          </pic:blipFill>
+                          <pic:spPr>
+                            <a:xfrm>
+                              <a:off x="0" y="0"/>
+                              <a:ext cx="5486400" cy="1217930"/>
+                            </a:xfrm>
+                            <a:prstGeom prst="rect">
+                              <a:avLst/>
+                            </a:prstGeom>
+                          </pic:spPr>
+                        </pic:pic>
+                      </wpg:grpSp>
+                      <wpg:grpSp>
+                        <wpg:cNvPr id="32" name="Group 32"/>
+                        <wpg:cNvGrpSpPr/>
+                        <wpg:grpSpPr>
+                          <a:xfrm>
+                            <a:off x="0" y="3276600"/>
+                            <a:ext cx="5486400" cy="1524000"/>
+                            <a:chOff x="0" y="0"/>
+                            <a:chExt cx="5486400" cy="1828800"/>
+                          </a:xfrm>
+                        </wpg:grpSpPr>
+                        <wps:wsp>
+                          <wps:cNvPr id="26" name="Text Box 26"/>
+                          <wps:cNvSpPr txBox="1"/>
+                          <wps:spPr>
+                            <a:xfrm>
+                              <a:off x="1485900" y="1485900"/>
+                              <a:ext cx="3200400" cy="342900"/>
+                            </a:xfrm>
+                            <a:prstGeom prst="rect">
+                              <a:avLst/>
+                            </a:prstGeom>
+                            <a:noFill/>
+                            <a:ln>
+                              <a:noFill/>
+                            </a:ln>
+                            <a:effectLst/>
+                            <a:extLst>
+                              <a:ext uri="{C572A759-6A51-4108-AA02-DFA0A04FC94B}">
+                                <ma14:wrappingTextBoxFlag xmlns:ma14="http://schemas.microsoft.com/office/mac/drawingml/2011/main"/>
+                              </a:ext>
+                            </a:extLst>
+                          </wps:spPr>
+                          <wps:style>
+                            <a:lnRef idx="0">
+                              <a:schemeClr val="accent1"/>
+                            </a:lnRef>
+                            <a:fillRef idx="0">
+                              <a:schemeClr val="accent1"/>
+                            </a:fillRef>
+                            <a:effectRef idx="0">
+                              <a:schemeClr val="accent1"/>
+                            </a:effectRef>
+                            <a:fontRef idx="minor">
+                              <a:schemeClr val="dk1"/>
+                            </a:fontRef>
+                          </wps:style>
+                          <wps:txbx>
+                            <w:txbxContent>
+                              <w:p>
+                                <w:pPr>
+                                  <w:rPr>
+                                    <w:rFonts w:asciiTheme="majorHAnsi" w:hAnsiTheme="majorHAnsi"/>
+                                  </w:rPr>
+                                </w:pPr>
+                                <w:r>
+                                  <w:rPr>
+                                    <w:rFonts w:asciiTheme="majorHAnsi" w:hAnsiTheme="majorHAnsi"/>
+                                  </w:rPr>
+                                  <w:t>Figure 10:</w:t>
+                                </w:r>
+                                <w:r>
+                                  <w:rPr>
+                                    <w:rFonts w:asciiTheme="majorHAnsi" w:hAnsiTheme="majorHAnsi"/>
+                                  </w:rPr>
+                                  <w:t xml:space="preserve"> User Change Password Screenshot</w:t>
+                                </w:r>
+                              </w:p>
+                              <w:p/>
+                            </w:txbxContent>
+                          </wps:txbx>
+                          <wps:bodyPr rot="0" spcFirstLastPara="0" vertOverflow="overflow" horzOverflow="overflow" vert="horz" wrap="square" lIns="91440" tIns="45720" rIns="91440" bIns="45720" numCol="1" spcCol="0" rtlCol="0" fromWordArt="0" anchor="t" anchorCtr="0" forceAA="0" compatLnSpc="1">
+                            <a:prstTxWarp prst="textNoShape">
+                              <a:avLst/>
+                            </a:prstTxWarp>
+                            <a:noAutofit/>
+                          </wps:bodyPr>
+                        </wps:wsp>
+                        <pic:pic xmlns:pic="http://schemas.openxmlformats.org/drawingml/2006/picture">
+                          <pic:nvPicPr>
+                            <pic:cNvPr id="31" name="Picture 31"/>
+                            <pic:cNvPicPr>
+                              <a:picLocks noChangeAspect="1"/>
+                            </pic:cNvPicPr>
+                          </pic:nvPicPr>
+                          <pic:blipFill>
+                            <a:blip r:embed="rId28">
+                              <a:extLst>
+                                <a:ext uri="{28A0092B-C50C-407E-A947-70E740481C1C}">
+                                  <a14:useLocalDpi xmlns:a14="http://schemas.microsoft.com/office/drawing/2010/main" val="0"/>
+                                </a:ext>
+                              </a:extLst>
+                            </a:blip>
+                            <a:stretch>
+                              <a:fillRect/>
+                            </a:stretch>
+                          </pic:blipFill>
+                          <pic:spPr>
+                            <a:xfrm>
+                              <a:off x="0" y="0"/>
+                              <a:ext cx="5486400" cy="1398905"/>
+                            </a:xfrm>
+                            <a:prstGeom prst="rect">
+                              <a:avLst/>
+                            </a:prstGeom>
+                          </pic:spPr>
+                        </pic:pic>
+                      </wpg:grpSp>
+                      <wpg:grpSp>
+                        <wpg:cNvPr id="35" name="Group 35"/>
+                        <wpg:cNvGrpSpPr/>
+                        <wpg:grpSpPr>
+                          <a:xfrm>
+                            <a:off x="0" y="5029200"/>
+                            <a:ext cx="5486400" cy="2286000"/>
+                            <a:chOff x="0" y="0"/>
+                            <a:chExt cx="5486400" cy="2286000"/>
+                          </a:xfrm>
+                        </wpg:grpSpPr>
+                        <pic:pic xmlns:pic="http://schemas.openxmlformats.org/drawingml/2006/picture">
+                          <pic:nvPicPr>
+                            <pic:cNvPr id="33" name="Picture 33"/>
+                            <pic:cNvPicPr>
+                              <a:picLocks noChangeAspect="1"/>
+                            </pic:cNvPicPr>
+                          </pic:nvPicPr>
+                          <pic:blipFill>
+                            <a:blip r:embed="rId29">
+                              <a:extLst>
+                                <a:ext uri="{28A0092B-C50C-407E-A947-70E740481C1C}">
+                                  <a14:useLocalDpi xmlns:a14="http://schemas.microsoft.com/office/drawing/2010/main" val="0"/>
+                                </a:ext>
+                              </a:extLst>
+                            </a:blip>
+                            <a:stretch>
+                              <a:fillRect/>
+                            </a:stretch>
+                          </pic:blipFill>
+                          <pic:spPr>
+                            <a:xfrm>
+                              <a:off x="0" y="0"/>
+                              <a:ext cx="5486400" cy="1811655"/>
+                            </a:xfrm>
+                            <a:prstGeom prst="rect">
+                              <a:avLst/>
+                            </a:prstGeom>
+                          </pic:spPr>
+                        </pic:pic>
+                        <wps:wsp>
+                          <wps:cNvPr id="34" name="Text Box 34"/>
+                          <wps:cNvSpPr txBox="1"/>
+                          <wps:spPr>
+                            <a:xfrm>
+                              <a:off x="1714500" y="1943100"/>
+                              <a:ext cx="2400300" cy="342900"/>
+                            </a:xfrm>
+                            <a:prstGeom prst="rect">
+                              <a:avLst/>
+                            </a:prstGeom>
+                            <a:noFill/>
+                            <a:ln>
+                              <a:noFill/>
+                            </a:ln>
+                            <a:effectLst/>
+                            <a:extLst>
+                              <a:ext uri="{C572A759-6A51-4108-AA02-DFA0A04FC94B}">
+                                <ma14:wrappingTextBoxFlag xmlns:ma14="http://schemas.microsoft.com/office/mac/drawingml/2011/main"/>
+                              </a:ext>
+                            </a:extLst>
+                          </wps:spPr>
+                          <wps:style>
+                            <a:lnRef idx="0">
+                              <a:schemeClr val="accent1"/>
+                            </a:lnRef>
+                            <a:fillRef idx="0">
+                              <a:schemeClr val="accent1"/>
+                            </a:fillRef>
+                            <a:effectRef idx="0">
+                              <a:schemeClr val="accent1"/>
+                            </a:effectRef>
+                            <a:fontRef idx="minor">
+                              <a:schemeClr val="dk1"/>
+                            </a:fontRef>
+                          </wps:style>
+                          <wps:txbx>
+                            <w:txbxContent>
+                              <w:p>
+                                <w:pPr>
+                                  <w:rPr>
+                                    <w:rFonts w:asciiTheme="majorHAnsi" w:hAnsiTheme="majorHAnsi"/>
+                                  </w:rPr>
+                                </w:pPr>
+                                <w:r>
+                                  <w:rPr>
+                                    <w:rFonts w:asciiTheme="majorHAnsi" w:hAnsiTheme="majorHAnsi"/>
+                                  </w:rPr>
+                                  <w:t>Figure 11: Home Page Screenshot</w:t>
+                                </w:r>
+                              </w:p>
+                            </w:txbxContent>
+                          </wps:txbx>
+                          <wps:bodyPr rot="0" spcFirstLastPara="0" vertOverflow="overflow" horzOverflow="overflow" vert="horz" wrap="square" lIns="91440" tIns="45720" rIns="91440" bIns="45720" numCol="1" spcCol="0" rtlCol="0" fromWordArt="0" anchor="t" anchorCtr="0" forceAA="0" compatLnSpc="1">
+                            <a:prstTxWarp prst="textNoShape">
+                              <a:avLst/>
+                            </a:prstTxWarp>
+                            <a:noAutofit/>
+                          </wps:bodyPr>
+                        </wps:wsp>
+                      </wpg:grpSp>
+                    </wpg:wgp>
+                  </a:graphicData>
+                </a:graphic>
+              </wp:anchor>
+            </w:drawing>
+          </mc:Choice>
+          <mc:Fallback>
+            <w:pict>
+              <v:group id="Group 36" o:spid="_x0000_s1048" style="position:absolute;margin-left:0;margin-top:11pt;width:6in;height:8in;z-index:251687936" coordsize="5486400,7315200" o:gfxdata="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">
+                <v:group id="Group 28" o:spid="_x0000_s1049" style="position:absolute;width:5486400;height:1371600" coordsize="5486400,1828800" o:gfxdata="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">
+                  <v:shape id="Text Box 24" o:spid="_x0000_s1050" type="#_x0000_t202" style="position:absolute;left:1600200;top:1485900;width:2628900;height:342900;visibility:visible;mso-wrap-style:square;v-text-anchor:top" o:gfxdata="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" filled="f" stroked="f">
+                    <v:textbox>
+                      <w:txbxContent>
+                        <w:p>
+                          <w:pPr>
+                            <w:rPr>
+                              <w:rFonts w:asciiTheme="majorHAnsi" w:hAnsiTheme="majorHAnsi"/>
+                            </w:rPr>
+                          </w:pPr>
+                          <w:r>
+                            <w:rPr>
+                              <w:rFonts w:asciiTheme="majorHAnsi" w:hAnsiTheme="majorHAnsi"/>
+                            </w:rPr>
+                            <w:t>Figure 8:</w:t>
+                          </w:r>
+                          <w:r>
+                            <w:rPr>
+                              <w:rFonts w:asciiTheme="majorHAnsi" w:hAnsiTheme="majorHAnsi"/>
+                            </w:rPr>
+                            <w:t xml:space="preserve"> User Register Screenshot</w:t>
+                          </w:r>
+                        </w:p>
+                        <w:p/>
+                      </w:txbxContent>
+                    </v:textbox>
+                  </v:shape>
+                  <v:shape id="Picture 27" o:spid="_x0000_s1051" type="#_x0000_t75" style="position:absolute;width:5486400;height:1457325;visibility:visible;mso-wrap-style:square" o:gfxdata="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">
+                    <v:imagedata r:id="rId30" o:title=""/>
+                    <v:path arrowok="t"/>
+                  </v:shape>
+                </v:group>
+                <v:group id="Group 30" o:spid="_x0000_s1052" style="position:absolute;top:1651000;width:5486400;height:1320800" coordsize="5486400,1600200" o:gfxdata="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">
+                  <v:shape id="Text Box 25" o:spid="_x0000_s1053" type="#_x0000_t202" style="position:absolute;left:1714500;top:1257300;width:2171700;height:342900;visibility:visible;mso-wrap-style:square;v-text-anchor:top" o:gfxdata="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" filled="f" stroked="f">
+                    <v:textbox>
+                      <w:txbxContent>
+                        <w:p>
+                          <w:pPr>
+                            <w:rPr>
+                              <w:rFonts w:asciiTheme="majorHAnsi" w:hAnsiTheme="majorHAnsi"/>
+                            </w:rPr>
+                          </w:pPr>
+                          <w:r>
+                            <w:rPr>
+                              <w:rFonts w:asciiTheme="majorHAnsi" w:hAnsiTheme="majorHAnsi"/>
+                            </w:rPr>
+                            <w:t>Figure 9:</w:t>
+                          </w:r>
+                          <w:r>
+                            <w:rPr>
+                              <w:rFonts w:asciiTheme="majorHAnsi" w:hAnsiTheme="majorHAnsi"/>
+                            </w:rPr>
+                            <w:t xml:space="preserve"> User Login Screenshot</w:t>
+                          </w:r>
+                        </w:p>
+                        <w:p/>
+                      </w:txbxContent>
+                    </v:textbox>
+                  </v:shape>
+                  <v:shape id="Picture 29" o:spid="_x0000_s1054" type="#_x0000_t75" style="position:absolute;width:5486400;height:1217930;visibility:visible;mso-wrap-style:square" o:gfxdata="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">
+                    <v:imagedata r:id="rId31" o:title=""/>
+                    <v:path arrowok="t"/>
+                  </v:shape>
+                </v:group>
+                <v:group id="Group 32" o:spid="_x0000_s1055" style="position:absolute;top:3276600;width:5486400;height:1524000" coordsize="5486400,1828800" o:gfxdata="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">
+                  <v:shape id="Text Box 26" o:spid="_x0000_s1056" type="#_x0000_t202" style="position:absolute;left:1485900;top:1485900;width:3200400;height:342900;visibility:visible;mso-wrap-style:square;v-text-anchor:top" o:gfxdata="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" filled="f" stroked="f">
+                    <v:textbox>
+                      <w:txbxContent>
+                        <w:p>
+                          <w:pPr>
+                            <w:rPr>
+                              <w:rFonts w:asciiTheme="majorHAnsi" w:hAnsiTheme="majorHAnsi"/>
+                            </w:rPr>
+                          </w:pPr>
+                          <w:r>
+                            <w:rPr>
+                              <w:rFonts w:asciiTheme="majorHAnsi" w:hAnsiTheme="majorHAnsi"/>
+                            </w:rPr>
+                            <w:t>Figure 10:</w:t>
+                          </w:r>
+                          <w:r>
+                            <w:rPr>
+                              <w:rFonts w:asciiTheme="majorHAnsi" w:hAnsiTheme="majorHAnsi"/>
+                            </w:rPr>
+                            <w:t xml:space="preserve"> User Change Password Screenshot</w:t>
+                          </w:r>
+                        </w:p>
+                        <w:p/>
+                      </w:txbxContent>
+                    </v:textbox>
+                  </v:shape>
+                  <v:shape id="Picture 31" o:spid="_x0000_s1057" type="#_x0000_t75" style="position:absolute;width:5486400;height:1398905;visibility:visible;mso-wrap-style:square" o:gfxdata="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">
+                    <v:imagedata r:id="rId32" o:title=""/>
+                    <v:path arrowok="t"/>
+                  </v:shape>
+                </v:group>
+                <v:group id="Group 35" o:spid="_x0000_s1058" style="position:absolute;top:5029200;width:5486400;height:2286000" coordsize="5486400,2286000" o:gfxdata="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">
+                  <v:shape id="Picture 33" o:spid="_x0000_s1059" type="#_x0000_t75" style="position:absolute;width:5486400;height:1811655;visibility:visible;mso-wrap-style:square" o:gfxdata="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">
+                    <v:imagedata r:id="rId33" o:title=""/>
+                    <v:path arrowok="t"/>
+                  </v:shape>
+                  <v:shape id="Text Box 34" o:spid="_x0000_s1060" type="#_x0000_t202" style="position:absolute;left:1714500;top:1943100;width:2400300;height:342900;visibility:visible;mso-wrap-style:square;v-text-anchor:top" o:gfxdata="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" filled="f" stroked="f">
+                    <v:textbox>
+                      <w:txbxContent>
+                        <w:p>
+                          <w:pPr>
+                            <w:rPr>
+                              <w:rFonts w:asciiTheme="majorHAnsi" w:hAnsiTheme="majorHAnsi"/>
+                            </w:rPr>
+                          </w:pPr>
+                          <w:r>
+                            <w:rPr>
+                              <w:rFonts w:asciiTheme="majorHAnsi" w:hAnsiTheme="majorHAnsi"/>
+                            </w:rPr>
+                            <w:t>Figure 11: Home Page Screenshot</w:t>
+                          </w:r>
+                        </w:p>
+                      </w:txbxContent>
+                    </v:textbox>
+                  </v:shape>
+                </v:group>
+                <w10:wrap type="through"/>
+              </v:group>
+            </w:pict>
+          </mc:Fallback>
+        </mc:AlternateContent>
+      </w:r>
+    </w:p>
+    <w:p>
+      <w:pPr>
+        <w:widowControl w:val="0"/>
+        <w:autoSpaceDE w:val="0"/>
+        <w:autoSpaceDN w:val="0"/>
+        <w:adjustRightInd w:val="0"/>
+        <w:spacing w:line="320" w:lineRule="atLeast"/>
+        <w:rPr>
+          <w:rFonts w:asciiTheme="majorHAnsi" w:hAnsiTheme="majorHAnsi" w:cs="Calibri"/>
+          <w:bCs/>
+        </w:rPr>
+      </w:pPr>
+    </w:p>
+    <w:p>
+      <w:pPr>
+        <w:widowControl w:val="0"/>
+        <w:autoSpaceDE w:val="0"/>
+        <w:autoSpaceDN w:val="0"/>
+        <w:adjustRightInd w:val="0"/>
+        <w:spacing w:line="320" w:lineRule="atLeast"/>
+        <w:rPr>
+          <w:rFonts w:asciiTheme="majorHAnsi" w:hAnsiTheme="majorHAnsi" w:cs="Calibri"/>
+          <w:bCs/>
+        </w:rPr>
+      </w:pPr>
+    </w:p>
+    <w:p>
+      <w:pPr>
+        <w:widowControl w:val="0"/>
+        <w:autoSpaceDE w:val="0"/>
+        <w:autoSpaceDN w:val="0"/>
+        <w:adjustRightInd w:val="0"/>
+        <w:spacing w:line="320" w:lineRule="atLeast"/>
+        <w:rPr>
+          <w:rFonts w:asciiTheme="majorHAnsi" w:hAnsiTheme="majorHAnsi" w:cs="Calibri"/>
+          <w:bCs/>
+        </w:rPr>
+      </w:pPr>
+    </w:p>
+    <w:p>
+      <w:pPr>
+        <w:widowControl w:val="0"/>
+        <w:autoSpaceDE w:val="0"/>
+        <w:autoSpaceDN w:val="0"/>
+        <w:adjustRightInd w:val="0"/>
+        <w:spacing w:line="320" w:lineRule="atLeast"/>
+        <w:rPr>
+          <w:rFonts w:asciiTheme="majorHAnsi" w:hAnsiTheme="majorHAnsi" w:cs="Calibri"/>
+          <w:bCs/>
+        </w:rPr>
+      </w:pPr>
+    </w:p>
+    <w:p>
+      <w:pPr>
+        <w:widowControl w:val="0"/>
+        <w:autoSpaceDE w:val="0"/>
+        <w:autoSpaceDN w:val="0"/>
+        <w:adjustRightInd w:val="0"/>
+        <w:spacing w:line="320" w:lineRule="atLeast"/>
+        <w:rPr>
+          <w:rFonts w:asciiTheme="majorHAnsi" w:hAnsiTheme="majorHAnsi" w:cs="Calibri"/>
+          <w:bCs/>
+        </w:rPr>
+      </w:pPr>
+    </w:p>
+    <w:p>
+      <w:pPr>
+        <w:widowControl w:val="0"/>
+        <w:autoSpaceDE w:val="0"/>
+        <w:autoSpaceDN w:val="0"/>
+        <w:adjustRightInd w:val="0"/>
+        <w:spacing w:line="320" w:lineRule="atLeast"/>
+        <w:rPr>
+          <w:rFonts w:asciiTheme="majorHAnsi" w:hAnsiTheme="majorHAnsi" w:cs="Calibri"/>
+          <w:bCs/>
+        </w:rPr>
+      </w:pPr>
+      <w:bookmarkStart w:id="0" w:name="_GoBack"/>
+      <w:bookmarkEnd w:id="0"/>
     </w:p>
     <w:sectPr>
-      <w:headerReference w:type="even" r:id="rId20"/>
-      <w:headerReference w:type="default" r:id="rId21"/>
-      <w:footerReference w:type="even" r:id="rId22"/>
-      <w:footerReference w:type="default" r:id="rId23"/>
+      <w:headerReference w:type="even" r:id="rId34"/>
+      <w:headerReference w:type="default" r:id="rId35"/>
+      <w:footerReference w:type="even" r:id="rId36"/>
+      <w:footerReference w:type="default" r:id="rId37"/>
       <w:pgSz w:w="12240" w:h="15840"/>
       <w:pgMar w:top="1440" w:right="1800" w:bottom="1440" w:left="1800" w:header="720" w:footer="720" w:gutter="0"/>
       <w:cols w:space="720"/>
@@ -6839,7 +8130,6 @@
           <w:dataBinding w:prefixMappings="xmlns:ns0='http://schemas.openxmlformats.org/package/2006/metadata/core-properties' xmlns:ns1='http://purl.org/dc/elements/1.1/'" w:xpath="/ns0:coreProperties[1]/ns1:title[1]" w:storeItemID="{6C3C8BC8-F283-45AE-878A-BAB7291924A1}"/>
           <w:text/>
         </w:sdtPr>
-        <w:sdtEndPr/>
         <w:sdtContent>
           <w:tc>
             <w:tcPr>
@@ -6858,7 +8148,6 @@
                   <w:color w:val="4F81BD" w:themeColor="accent1"/>
                 </w:rPr>
               </w:pPr>
-              <w:proofErr w:type="spellStart"/>
               <w:r>
                 <w:rPr>
                   <w:rFonts w:ascii="Calibri" w:eastAsiaTheme="majorEastAsia" w:hAnsi="Calibri" w:cstheme="majorBidi"/>
@@ -6868,7 +8157,6 @@
                 </w:rPr>
                 <w:t>HdfdXYZ</w:t>
               </w:r>
-              <w:proofErr w:type="spellEnd"/>
             </w:p>
           </w:tc>
         </w:sdtContent>
@@ -6977,23 +8265,13 @@
               <w:color w:val="4F81BD" w:themeColor="accent1"/>
             </w:rPr>
           </w:pPr>
-          <w:proofErr w:type="spellStart"/>
           <w:r>
             <w:rPr>
               <w:rFonts w:ascii="Calibri" w:eastAsiaTheme="majorEastAsia" w:hAnsi="Calibri" w:cstheme="majorBidi"/>
               <w:b/>
               <w:color w:val="4F81BD" w:themeColor="accent1"/>
             </w:rPr>
-            <w:t>Hooli</w:t>
-          </w:r>
-          <w:proofErr w:type="spellEnd"/>
-          <w:r>
-            <w:rPr>
-              <w:rFonts w:ascii="Calibri" w:eastAsiaTheme="majorEastAsia" w:hAnsi="Calibri" w:cstheme="majorBidi"/>
-              <w:b/>
-              <w:color w:val="4F81BD" w:themeColor="accent1"/>
-            </w:rPr>
-            <w:t xml:space="preserve"> XYZ</w:t>
+            <w:t>Hooli XYZ</w:t>
           </w:r>
         </w:p>
       </w:tc>
@@ -7044,7 +8322,7 @@
               <w:noProof/>
               <w:color w:val="4F81BD" w:themeColor="accent1"/>
             </w:rPr>
-            <w:t>4</w:t>
+            <w:t>14</w:t>
           </w:r>
           <w:r>
             <w:rPr>
@@ -7100,7 +8378,6 @@
         <w:temporary/>
         <w:showingPlcHdr/>
       </w:sdtPr>
-      <w:sdtEndPr/>
       <w:sdtContent>
         <w:r>
           <w:t>[Type text]</w:t>
@@ -7119,7 +8396,6 @@
         <w:temporary/>
         <w:showingPlcHdr/>
       </w:sdtPr>
-      <w:sdtEndPr/>
       <w:sdtContent>
         <w:r>
           <w:t>[Type text]</w:t>
@@ -7138,7 +8414,6 @@
         <w:temporary/>
         <w:showingPlcHdr/>
       </w:sdtPr>
-      <w:sdtEndPr/>
       <w:sdtContent>
         <w:r>
           <w:t>[Type text]</w:t>
@@ -7185,7 +8460,6 @@
           <w:dataBinding w:prefixMappings="xmlns:ns0='http://schemas.openxmlformats.org/package/2006/metadata/core-properties' xmlns:ns1='http://purl.org/dc/elements/1.1/'" w:xpath="/ns0:coreProperties[1]/ns1:title[1]" w:storeItemID="{6C3C8BC8-F283-45AE-878A-BAB7291924A1}"/>
           <w:text/>
         </w:sdtPr>
-        <w:sdtEndPr/>
         <w:sdtContent>
           <w:tc>
             <w:tcPr>
@@ -7204,7 +8478,6 @@
                   <w:color w:val="4F81BD" w:themeColor="accent1"/>
                 </w:rPr>
               </w:pPr>
-              <w:proofErr w:type="spellStart"/>
               <w:r>
                 <w:rPr>
                   <w:rFonts w:ascii="Calibri" w:eastAsiaTheme="majorEastAsia" w:hAnsi="Calibri" w:cstheme="majorBidi"/>
@@ -7214,7 +8487,6 @@
                 </w:rPr>
                 <w:t>HdfdXYZ</w:t>
               </w:r>
-              <w:proofErr w:type="spellEnd"/>
             </w:p>
           </w:tc>
         </w:sdtContent>
@@ -7510,6 +8782,119 @@
 <file path=word/numbering.xml><?xml version="1.0" encoding="utf-8"?>
 <w:numbering xmlns:wpc="http://schemas.microsoft.com/office/word/2010/wordprocessingCanvas" xmlns:mo="http://schemas.microsoft.com/office/mac/office/2008/main" xmlns:mc="http://schemas.openxmlformats.org/markup-compatibility/2006" xmlns:mv="urn:schemas-microsoft-com:mac:vml" xmlns:o="urn:schemas-microsoft-com:office:office" xmlns:r="http://schemas.openxmlformats.org/officeDocument/2006/relationships" xmlns:m="http://schemas.openxmlformats.org/officeDocument/2006/math" xmlns:v="urn:schemas-microsoft-com:vml" xmlns:wp14="http://schemas.microsoft.com/office/word/2010/wordprocessingDrawing" xmlns:wp="http://schemas.openxmlformats.org/drawingml/2006/wordprocessingDrawing" xmlns:w10="urn:schemas-microsoft-com:office:word" xmlns:w="http://schemas.openxmlformats.org/wordprocessingml/2006/main" xmlns:w14="http://schemas.microsoft.com/office/word/2010/wordml" xmlns:wpg="http://schemas.microsoft.com/office/word/2010/wordprocessingGroup" xmlns:wpi="http://schemas.microsoft.com/office/word/2010/wordprocessingInk" xmlns:wne="http://schemas.microsoft.com/office/word/2006/wordml" xmlns:wps="http://schemas.microsoft.com/office/word/2010/wordprocessingShape" mc:Ignorable="w14 wp14">
   <w:abstractNum w:abstractNumId="0">
+    <w:nsid w:val="0ADC5A31"/>
+    <w:multiLevelType w:val="hybridMultilevel"/>
+    <w:tmpl w:val="B6C89986"/>
+    <w:lvl w:ilvl="0" w:tplc="04090001">
+      <w:start w:val="1"/>
+      <w:numFmt w:val="bullet"/>
+      <w:lvlText w:val=""/>
+      <w:lvlJc w:val="left"/>
+      <w:pPr>
+        <w:ind w:left="720" w:hanging="360"/>
+      </w:pPr>
+      <w:rPr>
+        <w:rFonts w:ascii="Symbol" w:hAnsi="Symbol" w:hint="default"/>
+      </w:rPr>
+    </w:lvl>
+    <w:lvl w:ilvl="1" w:tplc="04090003" w:tentative="1">
+      <w:start w:val="1"/>
+      <w:numFmt w:val="bullet"/>
+      <w:lvlText w:val="o"/>
+      <w:lvlJc w:val="left"/>
+      <w:pPr>
+        <w:ind w:left="1440" w:hanging="360"/>
+      </w:pPr>
+      <w:rPr>
+        <w:rFonts w:ascii="Courier New" w:hAnsi="Courier New" w:hint="default"/>
+      </w:rPr>
+    </w:lvl>
+    <w:lvl w:ilvl="2" w:tplc="04090005" w:tentative="1">
+      <w:start w:val="1"/>
+      <w:numFmt w:val="bullet"/>
+      <w:lvlText w:val=""/>
+      <w:lvlJc w:val="left"/>
+      <w:pPr>
+        <w:ind w:left="2160" w:hanging="360"/>
+      </w:pPr>
+      <w:rPr>
+        <w:rFonts w:ascii="Wingdings" w:hAnsi="Wingdings" w:hint="default"/>
+      </w:rPr>
+    </w:lvl>
+    <w:lvl w:ilvl="3" w:tplc="04090001" w:tentative="1">
+      <w:start w:val="1"/>
+      <w:numFmt w:val="bullet"/>
+      <w:lvlText w:val=""/>
+      <w:lvlJc w:val="left"/>
+      <w:pPr>
+        <w:ind w:left="2880" w:hanging="360"/>
+      </w:pPr>
+      <w:rPr>
+        <w:rFonts w:ascii="Symbol" w:hAnsi="Symbol" w:hint="default"/>
+      </w:rPr>
+    </w:lvl>
+    <w:lvl w:ilvl="4" w:tplc="04090003" w:tentative="1">
+      <w:start w:val="1"/>
+      <w:numFmt w:val="bullet"/>
+      <w:lvlText w:val="o"/>
+      <w:lvlJc w:val="left"/>
+      <w:pPr>
+        <w:ind w:left="3600" w:hanging="360"/>
+      </w:pPr>
+      <w:rPr>
+        <w:rFonts w:ascii="Courier New" w:hAnsi="Courier New" w:hint="default"/>
+      </w:rPr>
+    </w:lvl>
+    <w:lvl w:ilvl="5" w:tplc="04090005" w:tentative="1">
+      <w:start w:val="1"/>
+      <w:numFmt w:val="bullet"/>
+      <w:lvlText w:val=""/>
+      <w:lvlJc w:val="left"/>
+      <w:pPr>
+        <w:ind w:left="4320" w:hanging="360"/>
+      </w:pPr>
+      <w:rPr>
+        <w:rFonts w:ascii="Wingdings" w:hAnsi="Wingdings" w:hint="default"/>
+      </w:rPr>
+    </w:lvl>
+    <w:lvl w:ilvl="6" w:tplc="04090001" w:tentative="1">
+      <w:start w:val="1"/>
+      <w:numFmt w:val="bullet"/>
+      <w:lvlText w:val=""/>
+      <w:lvlJc w:val="left"/>
+      <w:pPr>
+        <w:ind w:left="5040" w:hanging="360"/>
+      </w:pPr>
+      <w:rPr>
+        <w:rFonts w:ascii="Symbol" w:hAnsi="Symbol" w:hint="default"/>
+      </w:rPr>
+    </w:lvl>
+    <w:lvl w:ilvl="7" w:tplc="04090003" w:tentative="1">
+      <w:start w:val="1"/>
+      <w:numFmt w:val="bullet"/>
+      <w:lvlText w:val="o"/>
+      <w:lvlJc w:val="left"/>
+      <w:pPr>
+        <w:ind w:left="5760" w:hanging="360"/>
+      </w:pPr>
+      <w:rPr>
+        <w:rFonts w:ascii="Courier New" w:hAnsi="Courier New" w:hint="default"/>
+      </w:rPr>
+    </w:lvl>
+    <w:lvl w:ilvl="8" w:tplc="04090005" w:tentative="1">
+      <w:start w:val="1"/>
+      <w:numFmt w:val="bullet"/>
+      <w:lvlText w:val=""/>
+      <w:lvlJc w:val="left"/>
+      <w:pPr>
+        <w:ind w:left="6480" w:hanging="360"/>
+      </w:pPr>
+      <w:rPr>
+        <w:rFonts w:ascii="Wingdings" w:hAnsi="Wingdings" w:hint="default"/>
+      </w:rPr>
+    </w:lvl>
+  </w:abstractNum>
+  <w:abstractNum w:abstractNumId="1">
     <w:nsid w:val="16B3176B"/>
     <w:multiLevelType w:val="hybridMultilevel"/>
     <w:tmpl w:val="AADE9BFC"/>
@@ -7622,7 +9007,7 @@
       </w:rPr>
     </w:lvl>
   </w:abstractNum>
-  <w:abstractNum w:abstractNumId="1">
+  <w:abstractNum w:abstractNumId="2">
     <w:nsid w:val="1EA83A93"/>
     <w:multiLevelType w:val="hybridMultilevel"/>
     <w:tmpl w:val="A96E8E38"/>
@@ -7735,7 +9120,7 @@
       </w:rPr>
     </w:lvl>
   </w:abstractNum>
-  <w:abstractNum w:abstractNumId="2">
+  <w:abstractNum w:abstractNumId="3">
     <w:nsid w:val="2D794219"/>
     <w:multiLevelType w:val="hybridMultilevel"/>
     <w:tmpl w:val="F9A60F94"/>
@@ -7848,7 +9233,7 @@
       </w:rPr>
     </w:lvl>
   </w:abstractNum>
-  <w:abstractNum w:abstractNumId="3">
+  <w:abstractNum w:abstractNumId="4">
     <w:nsid w:val="4ADF06B2"/>
     <w:multiLevelType w:val="hybridMultilevel"/>
     <w:tmpl w:val="F18C085E"/>
@@ -7961,7 +9346,7 @@
       </w:rPr>
     </w:lvl>
   </w:abstractNum>
-  <w:abstractNum w:abstractNumId="4">
+  <w:abstractNum w:abstractNumId="5">
     <w:nsid w:val="521413E9"/>
     <w:multiLevelType w:val="hybridMultilevel"/>
     <w:tmpl w:val="1B9C7972"/>
@@ -8075,7 +9460,7 @@
       </w:rPr>
     </w:lvl>
   </w:abstractNum>
-  <w:abstractNum w:abstractNumId="5">
+  <w:abstractNum w:abstractNumId="6">
     <w:nsid w:val="54563E76"/>
     <w:multiLevelType w:val="hybridMultilevel"/>
     <w:tmpl w:val="F5BCD0AE"/>
@@ -8188,7 +9573,7 @@
       </w:rPr>
     </w:lvl>
   </w:abstractNum>
-  <w:abstractNum w:abstractNumId="6">
+  <w:abstractNum w:abstractNumId="7">
     <w:nsid w:val="54A87654"/>
     <w:multiLevelType w:val="hybridMultilevel"/>
     <w:tmpl w:val="98929B36"/>
@@ -8301,7 +9686,7 @@
       </w:rPr>
     </w:lvl>
   </w:abstractNum>
-  <w:abstractNum w:abstractNumId="7">
+  <w:abstractNum w:abstractNumId="8">
     <w:nsid w:val="5EB76882"/>
     <w:multiLevelType w:val="hybridMultilevel"/>
     <w:tmpl w:val="23BC29DA"/>
@@ -8414,7 +9799,7 @@
       </w:rPr>
     </w:lvl>
   </w:abstractNum>
-  <w:abstractNum w:abstractNumId="8">
+  <w:abstractNum w:abstractNumId="9">
     <w:nsid w:val="6B3E6840"/>
     <w:multiLevelType w:val="hybridMultilevel"/>
     <w:tmpl w:val="A4D02E26"/>
@@ -8503,7 +9888,7 @@
       </w:pPr>
     </w:lvl>
   </w:abstractNum>
-  <w:abstractNum w:abstractNumId="9">
+  <w:abstractNum w:abstractNumId="10">
     <w:nsid w:val="797130F5"/>
     <w:multiLevelType w:val="hybridMultilevel"/>
     <w:tmpl w:val="B0FA0E1E"/>
@@ -8616,7 +10001,7 @@
       </w:rPr>
     </w:lvl>
   </w:abstractNum>
-  <w:abstractNum w:abstractNumId="10">
+  <w:abstractNum w:abstractNumId="11">
     <w:nsid w:val="7AA273AF"/>
     <w:multiLevelType w:val="hybridMultilevel"/>
     <w:tmpl w:val="88D6205A"/>
@@ -8729,7 +10114,7 @@
       </w:rPr>
     </w:lvl>
   </w:abstractNum>
-  <w:abstractNum w:abstractNumId="11">
+  <w:abstractNum w:abstractNumId="12">
     <w:nsid w:val="7FD862D1"/>
     <w:multiLevelType w:val="hybridMultilevel"/>
     <w:tmpl w:val="7F36DE4A"/>
@@ -8843,40 +10228,43 @@
     </w:lvl>
   </w:abstractNum>
   <w:num w:numId="1">
+    <w:abstractNumId w:val="11"/>
+  </w:num>
+  <w:num w:numId="2">
     <w:abstractNumId w:val="10"/>
   </w:num>
-  <w:num w:numId="2">
+  <w:num w:numId="3">
+    <w:abstractNumId w:val="6"/>
+  </w:num>
+  <w:num w:numId="4">
+    <w:abstractNumId w:val="7"/>
+  </w:num>
+  <w:num w:numId="5">
+    <w:abstractNumId w:val="5"/>
+  </w:num>
+  <w:num w:numId="6">
     <w:abstractNumId w:val="9"/>
   </w:num>
-  <w:num w:numId="3">
-    <w:abstractNumId w:val="5"/>
-  </w:num>
-  <w:num w:numId="4">
-    <w:abstractNumId w:val="6"/>
-  </w:num>
-  <w:num w:numId="5">
+  <w:num w:numId="7">
     <w:abstractNumId w:val="4"/>
   </w:num>
-  <w:num w:numId="6">
+  <w:num w:numId="8">
+    <w:abstractNumId w:val="1"/>
+  </w:num>
+  <w:num w:numId="9">
+    <w:abstractNumId w:val="12"/>
+  </w:num>
+  <w:num w:numId="10">
+    <w:abstractNumId w:val="3"/>
+  </w:num>
+  <w:num w:numId="11">
     <w:abstractNumId w:val="8"/>
   </w:num>
-  <w:num w:numId="7">
-    <w:abstractNumId w:val="3"/>
-  </w:num>
-  <w:num w:numId="8">
-    <w:abstractNumId w:val="0"/>
-  </w:num>
-  <w:num w:numId="9">
-    <w:abstractNumId w:val="11"/>
-  </w:num>
-  <w:num w:numId="10">
+  <w:num w:numId="12">
     <w:abstractNumId w:val="2"/>
   </w:num>
-  <w:num w:numId="11">
-    <w:abstractNumId w:val="7"/>
-  </w:num>
-  <w:num w:numId="12">
-    <w:abstractNumId w:val="1"/>
+  <w:num w:numId="13">
+    <w:abstractNumId w:val="0"/>
   </w:num>
 </w:numbering>
 </file>
@@ -11607,6 +12995,7 @@
     <w:rsid w:val="00131541"/>
     <w:rsid w:val="00263A60"/>
     <w:rsid w:val="00560A48"/>
+    <w:rsid w:val="005F54C3"/>
     <w:rsid w:val="00701FED"/>
     <w:rsid w:val="00735A99"/>
     <w:rsid w:val="008C5DFD"/>
@@ -12580,7 +13969,7 @@
 </file>
 
 <file path=customXml/itemProps1.xml><?xml version="1.0" encoding="utf-8"?>
-<ds:datastoreItem xmlns:ds="http://schemas.openxmlformats.org/officeDocument/2006/customXml" ds:itemID="{DD5F269B-AD40-F140-9E74-935E38A1895E}">
+<ds:datastoreItem xmlns:ds="http://schemas.openxmlformats.org/officeDocument/2006/customXml" ds:itemID="{7B9A83F5-51B0-934A-AE2D-514A3B425BDD}">
   <ds:schemaRefs>
     <ds:schemaRef ds:uri="http://schemas.openxmlformats.org/officeDocument/2006/bibliography"/>
   </ds:schemaRefs>

</xml_diff>

<commit_message>
Final Sprint 1 Report + CSV Appendix
</commit_message>
<xml_diff>
--- a/documentation/Sprint 1 Report.docx
+++ b/documentation/Sprint 1 Report.docx
@@ -1,6 +1,6 @@
 
 <file path=word/document.xml><?xml version="1.0" encoding="utf-8"?>
-<w:document xmlns:wpc="http://schemas.microsoft.com/office/word/2010/wordprocessingCanvas" xmlns:mo="http://schemas.microsoft.com/office/mac/office/2008/main" xmlns:mc="http://schemas.openxmlformats.org/markup-compatibility/2006" xmlns:mv="urn:schemas-microsoft-com:mac:vml" xmlns:o="urn:schemas-microsoft-com:office:office" xmlns:r="http://schemas.openxmlformats.org/officeDocument/2006/relationships" xmlns:m="http://schemas.openxmlformats.org/officeDocument/2006/math" xmlns:v="urn:schemas-microsoft-com:vml" xmlns:wp14="http://schemas.microsoft.com/office/word/2010/wordprocessingDrawing" xmlns:wp="http://schemas.openxmlformats.org/drawingml/2006/wordprocessingDrawing" xmlns:w10="urn:schemas-microsoft-com:office:word" xmlns:w="http://schemas.openxmlformats.org/wordprocessingml/2006/main" xmlns:w14="http://schemas.microsoft.com/office/word/2010/wordml" xmlns:wpg="http://schemas.microsoft.com/office/word/2010/wordprocessingGroup" xmlns:wpi="http://schemas.microsoft.com/office/word/2010/wordprocessingInk" xmlns:wne="http://schemas.microsoft.com/office/word/2006/wordml" xmlns:wps="http://schemas.microsoft.com/office/word/2010/wordprocessingShape" mc:Ignorable="w14 wp14">
+<w:document xmlns:wpc="http://schemas.microsoft.com/office/word/2010/wordprocessingCanvas" xmlns:mc="http://schemas.openxmlformats.org/markup-compatibility/2006" xmlns:o="urn:schemas-microsoft-com:office:office" xmlns:r="http://schemas.openxmlformats.org/officeDocument/2006/relationships" xmlns:m="http://schemas.openxmlformats.org/officeDocument/2006/math" xmlns:v="urn:schemas-microsoft-com:vml" xmlns:wp14="http://schemas.microsoft.com/office/word/2010/wordprocessingDrawing" xmlns:wp="http://schemas.openxmlformats.org/drawingml/2006/wordprocessingDrawing" xmlns:w10="urn:schemas-microsoft-com:office:word" xmlns:w="http://schemas.openxmlformats.org/wordprocessingml/2006/main" xmlns:w14="http://schemas.microsoft.com/office/word/2010/wordml" xmlns:w15="http://schemas.microsoft.com/office/word/2012/wordml" xmlns:wpg="http://schemas.microsoft.com/office/word/2010/wordprocessingGroup" xmlns:wpi="http://schemas.microsoft.com/office/word/2010/wordprocessingInk" xmlns:wne="http://schemas.microsoft.com/office/word/2006/wordml" xmlns:wps="http://schemas.microsoft.com/office/word/2010/wordprocessingShape" mc:Ignorable="w14 w15 wp14">
   <w:body>
     <w:p>
       <w:pPr>
@@ -584,7 +584,7 @@
           <w:szCs w:val="32"/>
         </w:rPr>
         <w:sectPr>
-          <w:headerReference w:type="even" r:id="rId9"/>
+          <w:headerReference w:type="even" r:id="rId8"/>
           <w:pgSz w:w="12240" w:h="15840"/>
           <w:pgMar w:top="1440" w:right="1800" w:bottom="1440" w:left="1800" w:header="720" w:footer="720" w:gutter="0"/>
           <w:cols w:space="720"/>
@@ -1593,14 +1593,42 @@
           <w:rFonts w:asciiTheme="majorHAnsi" w:hAnsiTheme="majorHAnsi"/>
           <w:szCs w:val="28"/>
         </w:rPr>
-        <w:t>r stories selected in the sprint</w:t>
+        <w:t xml:space="preserve">r stories </w:t>
       </w:r>
       <w:r>
         <w:rPr>
           <w:rFonts w:asciiTheme="majorHAnsi" w:hAnsiTheme="majorHAnsi"/>
           <w:szCs w:val="28"/>
         </w:rPr>
-        <w:t xml:space="preserve"> backlog. All user stories for Sprint 1 involve the ability for users and admins to both access the site and login/logout into an online user account.</w:t>
+        <w:t>designated</w:t>
+      </w:r>
+      <w:r>
+        <w:rPr>
+          <w:rFonts w:asciiTheme="majorHAnsi" w:hAnsiTheme="majorHAnsi"/>
+          <w:szCs w:val="28"/>
+        </w:rPr>
+        <w:t xml:space="preserve"> in the sprint</w:t>
+      </w:r>
+      <w:r>
+        <w:rPr>
+          <w:rFonts w:asciiTheme="majorHAnsi" w:hAnsiTheme="majorHAnsi"/>
+          <w:szCs w:val="28"/>
+        </w:rPr>
+        <w:t xml:space="preserve"> backlog. All user stories for Sprint 1 involve the ability for users and admins to both access the site and log</w:t>
+      </w:r>
+      <w:r>
+        <w:rPr>
+          <w:rFonts w:asciiTheme="majorHAnsi" w:hAnsiTheme="majorHAnsi"/>
+          <w:szCs w:val="28"/>
+        </w:rPr>
+        <w:t xml:space="preserve"> into/out of </w:t>
+      </w:r>
+      <w:r>
+        <w:rPr>
+          <w:rFonts w:asciiTheme="majorHAnsi" w:hAnsiTheme="majorHAnsi"/>
+          <w:szCs w:val="28"/>
+        </w:rPr>
+        <w:t>an online user account.</w:t>
       </w:r>
       <w:r>
         <w:rPr>
@@ -1695,7 +1723,7 @@
           <w:bCs/>
           <w:szCs w:val="28"/>
         </w:rPr>
-        <w:t xml:space="preserve"> task units. These tasks are required to be completed for the user st</w:t>
+        <w:t xml:space="preserve"> task units. </w:t>
       </w:r>
       <w:r>
         <w:rPr>
@@ -1703,7 +1731,7 @@
           <w:bCs/>
           <w:szCs w:val="28"/>
         </w:rPr>
-        <w:t>ories to be co</w:t>
+        <w:t>These tasks must be finished before the user stories can be reviewed, accepted and completed</w:t>
       </w:r>
       <w:r>
         <w:rPr>
@@ -1711,7 +1739,7 @@
           <w:bCs/>
           <w:szCs w:val="28"/>
         </w:rPr>
-        <w:t>nsidered accepted and completed:</w:t>
+        <w:t>:</w:t>
       </w:r>
     </w:p>
     <w:p>
@@ -1722,6 +1750,8 @@
           <w:szCs w:val="28"/>
         </w:rPr>
       </w:pPr>
+      <w:bookmarkStart w:id="0" w:name="_GoBack"/>
+      <w:bookmarkEnd w:id="0"/>
     </w:p>
     <w:p>
       <w:pPr>
@@ -1742,7 +1772,24 @@
           <w:bCs/>
           <w:szCs w:val="28"/>
         </w:rPr>
-        <w:t xml:space="preserve">Set up Bitbucket </w:t>
+        <w:lastRenderedPageBreak/>
+        <w:t>Set up Bit</w:t>
+      </w:r>
+      <w:r>
+        <w:rPr>
+          <w:rFonts w:asciiTheme="majorHAnsi" w:hAnsiTheme="majorHAnsi" w:cs="Calibri"/>
+          <w:bCs/>
+          <w:szCs w:val="28"/>
+        </w:rPr>
+        <w:t>B</w:t>
+      </w:r>
+      <w:r>
+        <w:rPr>
+          <w:rFonts w:asciiTheme="majorHAnsi" w:hAnsiTheme="majorHAnsi" w:cs="Calibri"/>
+          <w:bCs/>
+          <w:szCs w:val="28"/>
+        </w:rPr>
+        <w:t xml:space="preserve">ucket </w:t>
       </w:r>
       <w:r>
         <w:rPr>
@@ -2452,7 +2499,35 @@
           <w:rFonts w:asciiTheme="majorHAnsi" w:hAnsiTheme="majorHAnsi"/>
           <w:szCs w:val="28"/>
         </w:rPr>
-        <w:t xml:space="preserve"> is highly time intensive and thus, our effort estimations were relatively high.</w:t>
+        <w:t xml:space="preserve"> is </w:t>
+      </w:r>
+      <w:r>
+        <w:rPr>
+          <w:rFonts w:asciiTheme="majorHAnsi" w:hAnsiTheme="majorHAnsi"/>
+          <w:szCs w:val="28"/>
+        </w:rPr>
+        <w:t xml:space="preserve">very </w:t>
+      </w:r>
+      <w:r>
+        <w:rPr>
+          <w:rFonts w:asciiTheme="majorHAnsi" w:hAnsiTheme="majorHAnsi"/>
+          <w:szCs w:val="28"/>
+        </w:rPr>
+        <w:t>time</w:t>
+      </w:r>
+      <w:r>
+        <w:rPr>
+          <w:rFonts w:asciiTheme="majorHAnsi" w:hAnsiTheme="majorHAnsi"/>
+          <w:szCs w:val="28"/>
+        </w:rPr>
+        <w:t>-</w:t>
+      </w:r>
+      <w:r>
+        <w:rPr>
+          <w:rFonts w:asciiTheme="majorHAnsi" w:hAnsiTheme="majorHAnsi"/>
+          <w:szCs w:val="28"/>
+        </w:rPr>
+        <w:t>intensive and thus, our effort estimations were relatively high.</w:t>
       </w:r>
       <w:r>
         <w:rPr>
@@ -2613,15 +2688,7 @@
           <w:rFonts w:asciiTheme="majorHAnsi" w:hAnsiTheme="majorHAnsi"/>
           <w:szCs w:val="28"/>
         </w:rPr>
-        <w:t xml:space="preserve">. Typically, we would include approval by Project Client in the acceptance criteria. However, due to the limited times </w:t>
-      </w:r>
-      <w:r>
-        <w:rPr>
-          <w:rFonts w:asciiTheme="majorHAnsi" w:hAnsiTheme="majorHAnsi"/>
-          <w:szCs w:val="28"/>
-        </w:rPr>
-        <w:lastRenderedPageBreak/>
-        <w:t>we can meet with the Project owner</w:t>
+        <w:t>. Typically, we would include approval by Project Client in the acceptance criteria. However, due to the limited times we can meet with the Project owner</w:t>
       </w:r>
       <w:r>
         <w:rPr>
@@ -2662,6 +2729,7 @@
           <w:rFonts w:asciiTheme="majorHAnsi" w:hAnsiTheme="majorHAnsi"/>
           <w:szCs w:val="28"/>
         </w:rPr>
+        <w:lastRenderedPageBreak/>
         <w:t>Code Complete</w:t>
       </w:r>
     </w:p>
@@ -3037,6 +3105,7 @@
           <w:sz w:val="48"/>
           <w:szCs w:val="48"/>
         </w:rPr>
+        <w:lastRenderedPageBreak/>
         <w:t>2. SCRUM Meeting</w:t>
       </w:r>
     </w:p>
@@ -3622,7 +3691,19 @@
               <w:rPr>
                 <w:rFonts w:asciiTheme="majorHAnsi" w:hAnsiTheme="majorHAnsi"/>
               </w:rPr>
-              <w:t>Lack of Email server. Cannot email users reset password code.</w:t>
+              <w:t xml:space="preserve">Lack of Email server. Cannot email users </w:t>
+            </w:r>
+            <w:r>
+              <w:rPr>
+                <w:rFonts w:asciiTheme="majorHAnsi" w:hAnsiTheme="majorHAnsi"/>
+              </w:rPr>
+              <w:t xml:space="preserve">a </w:t>
+            </w:r>
+            <w:r>
+              <w:rPr>
+                <w:rFonts w:asciiTheme="majorHAnsi" w:hAnsiTheme="majorHAnsi"/>
+              </w:rPr>
+              <w:t>reset password code.</w:t>
             </w:r>
           </w:p>
         </w:tc>
@@ -3740,6 +3821,7 @@
           <w:sz w:val="48"/>
           <w:szCs w:val="48"/>
         </w:rPr>
+        <w:lastRenderedPageBreak/>
         <w:t>3</w:t>
       </w:r>
       <w:r>
@@ -4350,7 +4432,7 @@
                             </pic:cNvPicPr>
                           </pic:nvPicPr>
                           <pic:blipFill>
-                            <a:blip r:embed="rId10">
+                            <a:blip r:embed="rId9">
                               <a:extLst>
                                 <a:ext uri="{28A0092B-C50C-407E-A947-70E740481C1C}">
                                   <a14:useLocalDpi xmlns:a14="http://schemas.microsoft.com/office/drawing/2010/main" val="0"/>
@@ -4379,7 +4461,7 @@
                             </pic:cNvPicPr>
                           </pic:nvPicPr>
                           <pic:blipFill>
-                            <a:blip r:embed="rId11">
+                            <a:blip r:embed="rId10">
                               <a:extLst>
                                 <a:ext uri="{28A0092B-C50C-407E-A947-70E740481C1C}">
                                   <a14:useLocalDpi xmlns:a14="http://schemas.microsoft.com/office/drawing/2010/main" val="0"/>
@@ -4419,7 +4501,7 @@
                           <a:effectLst/>
                           <a:extLst>
                             <a:ext uri="{C572A759-6A51-4108-AA02-DFA0A04FC94B}">
-                              <ma14:wrappingTextBoxFlag xmlns:ma14="http://schemas.microsoft.com/office/mac/drawingml/2011/main"/>
+                              <ma14:wrappingTextBoxFlag xmlns:ma14="http://schemas.microsoft.com/office/mac/drawingml/2011/main" xmlns:w="http://schemas.openxmlformats.org/wordprocessingml/2006/main" xmlns:w10="urn:schemas-microsoft-com:office:word" xmlns:v="urn:schemas-microsoft-com:vml" xmlns:o="urn:schemas-microsoft-com:office:office" xmlns:mv="urn:schemas-microsoft-com:mac:vml" xmlns:mo="http://schemas.microsoft.com/office/mac/office/2008/main" xmlns=""/>
                             </a:ext>
                           </a:extLst>
                         </wps:spPr>
@@ -4469,8 +4551,8 @@
           </mc:Choice>
           <mc:Fallback>
             <w:pict>
-              <v:group id="Group 12" o:spid="_x0000_s1026" style="position:absolute;margin-left:-35.95pt;margin-top:9pt;width:477pt;height:621pt;z-index:251663360" coordsize="6057900,7886700" o:gfxdata="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">
-                <v:group id="Group 10" o:spid="_x0000_s1027" style="position:absolute;width:6057900;height:7543800" coordsize="5600065,6515100" o:gfxdata="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">
+              <v:group w14:anchorId="24798E11" id="Group 12" o:spid="_x0000_s1026" style="position:absolute;margin-left:-36pt;margin-top:9pt;width:477pt;height:621pt;z-index:251663360" coordsize="60579,78867" o:gfxdata="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">
+                <v:group id="Group 10" o:spid="_x0000_s1027" style="position:absolute;width:60579;height:75438" coordsize="56000,65151" o:gfxdata="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">
                   <v:shapetype id="_x0000_t75" coordsize="21600,21600" o:spt="75" o:preferrelative="t" path="m@4@5l@4@11@9@11@9@5xe" filled="f" stroked="f">
                     <v:stroke joinstyle="miter"/>
                     <v:formulas>
@@ -4490,20 +4572,20 @@
                     <v:path o:extrusionok="f" gradientshapeok="t" o:connecttype="rect"/>
                     <o:lock v:ext="edit" aspectratio="t"/>
                   </v:shapetype>
-                  <v:shape id="Picture 6" o:spid="_x0000_s1028" type="#_x0000_t75" style="position:absolute;width:5600065;height:3672205;visibility:visible;mso-wrap-style:square" o:gfxdata="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">
+                  <v:shape id="Picture 6" o:spid="_x0000_s1028" type="#_x0000_t75" style="position:absolute;width:56000;height:36722;visibility:visible;mso-wrap-style:square" o:gfxdata="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">
+                    <v:imagedata r:id="rId11" o:title=""/>
+                    <v:path arrowok="t"/>
+                  </v:shape>
+                  <v:shape id="Picture 7" o:spid="_x0000_s1029" type="#_x0000_t75" style="position:absolute;top:36576;width:54864;height:28575;visibility:visible;mso-wrap-style:square" o:gfxdata="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">
                     <v:imagedata r:id="rId12" o:title=""/>
                     <v:path arrowok="t"/>
                   </v:shape>
-                  <v:shape id="Picture 7" o:spid="_x0000_s1029" type="#_x0000_t75" style="position:absolute;top:3657600;width:5486400;height:2857500;visibility:visible;mso-wrap-style:square" o:gfxdata="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">
-                    <v:imagedata r:id="rId13" o:title=""/>
-                    <v:path arrowok="t"/>
-                  </v:shape>
                 </v:group>
-                <v:shapetype id="_x0000_t202" coordsize="21600,21600" o:spt="202" path="m0,0l0,21600,21600,21600,21600,0xe">
+                <v:shapetype id="_x0000_t202" coordsize="21600,21600" o:spt="202" path="m,l,21600r21600,l21600,xe">
                   <v:stroke joinstyle="miter"/>
                   <v:path gradientshapeok="t" o:connecttype="rect"/>
                 </v:shapetype>
-                <v:shape id="Text Box 11" o:spid="_x0000_s1030" type="#_x0000_t202" style="position:absolute;left:1485900;top:7543800;width:3200400;height:342900;visibility:visible;mso-wrap-style:square;v-text-anchor:top" o:gfxdata="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" filled="f" stroked="f">
+                <v:shape id="Text Box 11" o:spid="_x0000_s1030" type="#_x0000_t202" style="position:absolute;left:14859;top:75438;width:32004;height:3429;visibility:visible;mso-wrap-style:square;v-text-anchor:top" o:gfxdata="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" filled="f" stroked="f">
                   <v:textbox>
                     <w:txbxContent>
                       <w:p>
@@ -4584,7 +4666,7 @@
                           </pic:cNvPicPr>
                         </pic:nvPicPr>
                         <pic:blipFill>
-                          <a:blip r:embed="rId14">
+                          <a:blip r:embed="rId13">
                             <a:extLst>
                               <a:ext uri="{28A0092B-C50C-407E-A947-70E740481C1C}">
                                 <a14:useLocalDpi xmlns:a14="http://schemas.microsoft.com/office/drawing/2010/main" val="0"/>
@@ -4623,7 +4705,7 @@
                           <a:effectLst/>
                           <a:extLst>
                             <a:ext uri="{C572A759-6A51-4108-AA02-DFA0A04FC94B}">
-                              <ma14:wrappingTextBoxFlag xmlns:ma14="http://schemas.microsoft.com/office/mac/drawingml/2011/main"/>
+                              <ma14:wrappingTextBoxFlag xmlns:ma14="http://schemas.microsoft.com/office/mac/drawingml/2011/main" xmlns:w="http://schemas.openxmlformats.org/wordprocessingml/2006/main" xmlns:w10="urn:schemas-microsoft-com:office:word" xmlns:v="urn:schemas-microsoft-com:vml" xmlns:o="urn:schemas-microsoft-com:office:office" xmlns:mv="urn:schemas-microsoft-com:mac:vml" xmlns:mo="http://schemas.microsoft.com/office/mac/office/2008/main" xmlns=""/>
                             </a:ext>
                           </a:extLst>
                         </wps:spPr>
@@ -4685,12 +4767,12 @@
           </mc:Choice>
           <mc:Fallback>
             <w:pict>
-              <v:group id="Group 15" o:spid="_x0000_s1031" style="position:absolute;margin-left:-8.95pt;margin-top:18pt;width:458.95pt;height:558pt;z-index:251665408" coordsize="5828665,7086600" o:gfxdata="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">
-                <v:shape id="Picture 9" o:spid="_x0000_s1032" type="#_x0000_t75" style="position:absolute;width:5828665;height:6743700;visibility:visible;mso-wrap-style:square" o:gfxdata="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">
-                  <v:imagedata r:id="rId15" o:title=""/>
+              <v:group w14:anchorId="445C014C" id="Group 15" o:spid="_x0000_s1031" style="position:absolute;margin-left:-9pt;margin-top:18pt;width:458.95pt;height:558pt;z-index:251665408" coordsize="58286,70866" o:gfxdata="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">
+                <v:shape id="Picture 9" o:spid="_x0000_s1032" type="#_x0000_t75" style="position:absolute;width:58286;height:67437;visibility:visible;mso-wrap-style:square" o:gfxdata="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">
+                  <v:imagedata r:id="rId14" o:title=""/>
                   <v:path arrowok="t"/>
                 </v:shape>
-                <v:shape id="Text Box 13" o:spid="_x0000_s1033" type="#_x0000_t202" style="position:absolute;left:2400300;top:6743700;width:1828800;height:342900;visibility:visible;mso-wrap-style:square;v-text-anchor:top" o:gfxdata="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" filled="f" stroked="f">
+                <v:shape id="Text Box 13" o:spid="_x0000_s1033" type="#_x0000_t202" style="position:absolute;left:24003;top:67437;width:18288;height:3429;visibility:visible;mso-wrap-style:square;v-text-anchor:top" o:gfxdata="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" filled="f" stroked="f">
                   <v:textbox>
                     <w:txbxContent>
                       <w:p>
@@ -5045,7 +5127,7 @@
                           </pic:cNvPicPr>
                         </pic:nvPicPr>
                         <pic:blipFill>
-                          <a:blip r:embed="rId16">
+                          <a:blip r:embed="rId15">
                             <a:extLst>
                               <a:ext uri="{28A0092B-C50C-407E-A947-70E740481C1C}">
                                 <a14:useLocalDpi xmlns:a14="http://schemas.microsoft.com/office/drawing/2010/main" val="0"/>
@@ -5084,7 +5166,7 @@
                           <a:effectLst/>
                           <a:extLst>
                             <a:ext uri="{C572A759-6A51-4108-AA02-DFA0A04FC94B}">
-                              <ma14:wrappingTextBoxFlag xmlns:ma14="http://schemas.microsoft.com/office/mac/drawingml/2011/main"/>
+                              <ma14:wrappingTextBoxFlag xmlns:ma14="http://schemas.microsoft.com/office/mac/drawingml/2011/main" xmlns:w="http://schemas.openxmlformats.org/wordprocessingml/2006/main" xmlns:w10="urn:schemas-microsoft-com:office:word" xmlns:v="urn:schemas-microsoft-com:vml" xmlns:o="urn:schemas-microsoft-com:office:office" xmlns:mv="urn:schemas-microsoft-com:mac:vml" xmlns:mo="http://schemas.microsoft.com/office/mac/office/2008/main" xmlns=""/>
                             </a:ext>
                           </a:extLst>
                         </wps:spPr>
@@ -5134,12 +5216,12 @@
           </mc:Choice>
           <mc:Fallback>
             <w:pict>
-              <v:group id="Group 18" o:spid="_x0000_s1034" style="position:absolute;margin-left:-26.95pt;margin-top:18pt;width:476.9pt;height:4in;z-index:251667456" coordsize="6056630,3657600" o:gfxdata="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">
-                <v:shape id="Picture 5" o:spid="_x0000_s1035" type="#_x0000_t75" style="position:absolute;width:6056630;height:3314700;visibility:visible;mso-wrap-style:square" o:gfxdata="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">
-                  <v:imagedata r:id="rId17" o:title=""/>
+              <v:group w14:anchorId="3908DD13" id="Group 18" o:spid="_x0000_s1034" style="position:absolute;margin-left:-27pt;margin-top:18pt;width:476.9pt;height:4in;z-index:251667456" coordsize="60566,36576" o:gfxdata="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">
+                <v:shape id="Picture 5" o:spid="_x0000_s1035" type="#_x0000_t75" style="position:absolute;width:60566;height:33147;visibility:visible;mso-wrap-style:square" o:gfxdata="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">
+                  <v:imagedata r:id="rId16" o:title=""/>
                   <v:path arrowok="t"/>
                 </v:shape>
-                <v:shape id="Text Box 16" o:spid="_x0000_s1036" type="#_x0000_t202" style="position:absolute;left:2057400;top:3314700;width:2171700;height:342900;visibility:visible;mso-wrap-style:square;v-text-anchor:top" o:gfxdata="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" filled="f" stroked="f">
+                <v:shape id="Text Box 16" o:spid="_x0000_s1036" type="#_x0000_t202" style="position:absolute;left:20574;top:33147;width:21717;height:3429;visibility:visible;mso-wrap-style:square;v-text-anchor:top" o:gfxdata="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" filled="f" stroked="f">
                   <v:textbox>
                     <w:txbxContent>
                       <w:p>
@@ -5328,7 +5410,7 @@
                           </pic:cNvPicPr>
                         </pic:nvPicPr>
                         <pic:blipFill>
-                          <a:blip r:embed="rId18">
+                          <a:blip r:embed="rId17">
                             <a:extLst>
                               <a:ext uri="{28A0092B-C50C-407E-A947-70E740481C1C}">
                                 <a14:useLocalDpi xmlns:a14="http://schemas.microsoft.com/office/drawing/2010/main" val="0"/>
@@ -5367,7 +5449,7 @@
                           <a:effectLst/>
                           <a:extLst>
                             <a:ext uri="{C572A759-6A51-4108-AA02-DFA0A04FC94B}">
-                              <ma14:wrappingTextBoxFlag xmlns:ma14="http://schemas.microsoft.com/office/mac/drawingml/2011/main"/>
+                              <ma14:wrappingTextBoxFlag xmlns:ma14="http://schemas.microsoft.com/office/mac/drawingml/2011/main" xmlns:w="http://schemas.openxmlformats.org/wordprocessingml/2006/main" xmlns:w10="urn:schemas-microsoft-com:office:word" xmlns:v="urn:schemas-microsoft-com:vml" xmlns:o="urn:schemas-microsoft-com:office:office" xmlns:mv="urn:schemas-microsoft-com:mac:vml" xmlns:mo="http://schemas.microsoft.com/office/mac/office/2008/main" xmlns=""/>
                             </a:ext>
                           </a:extLst>
                         </wps:spPr>
@@ -5417,12 +5499,12 @@
           </mc:Choice>
           <mc:Fallback>
             <w:pict>
-              <v:group id="Group 19" o:spid="_x0000_s1037" style="position:absolute;margin-left:-26.95pt;margin-top:16.9pt;width:486pt;height:315pt;z-index:251669504" coordsize="6172200,4000500" o:gfxdata="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">
-                <v:shape id="Picture 8" o:spid="_x0000_s1038" type="#_x0000_t75" style="position:absolute;width:6172200;height:3657600;visibility:visible;mso-wrap-style:square" o:gfxdata="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">
-                  <v:imagedata r:id="rId19" o:title=""/>
+              <v:group w14:anchorId="212F3944" id="Group 19" o:spid="_x0000_s1037" style="position:absolute;margin-left:-27pt;margin-top:16.9pt;width:486pt;height:315pt;z-index:251669504" coordsize="61722,40005" o:gfxdata="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">
+                <v:shape id="Picture 8" o:spid="_x0000_s1038" type="#_x0000_t75" style="position:absolute;width:61722;height:36576;visibility:visible;mso-wrap-style:square" o:gfxdata="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">
+                  <v:imagedata r:id="rId18" o:title=""/>
                   <v:path arrowok="t"/>
                 </v:shape>
-                <v:shape id="Text Box 17" o:spid="_x0000_s1039" type="#_x0000_t202" style="position:absolute;left:2171700;top:3657600;width:1943100;height:342900;visibility:visible;mso-wrap-style:square;v-text-anchor:top" o:gfxdata="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" filled="f" stroked="f">
+                <v:shape id="Text Box 17" o:spid="_x0000_s1039" type="#_x0000_t202" style="position:absolute;left:21717;top:36576;width:19431;height:3429;visibility:visible;mso-wrap-style:square;v-text-anchor:top" o:gfxdata="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" filled="f" stroked="f">
                   <v:textbox>
                     <w:txbxContent>
                       <w:p>
@@ -6051,12 +6133,24 @@
         <w:rPr>
           <w:rFonts w:asciiTheme="majorHAnsi" w:hAnsiTheme="majorHAnsi" w:cs="Times"/>
         </w:rPr>
-        <w:t xml:space="preserve"> it has taken some time to get used to </w:t>
+        <w:t xml:space="preserve">t has taken some time to </w:t>
       </w:r>
       <w:r>
         <w:rPr>
           <w:rFonts w:asciiTheme="majorHAnsi" w:hAnsiTheme="majorHAnsi" w:cs="Times"/>
         </w:rPr>
+        <w:t>adapt</w:t>
+      </w:r>
+      <w:r>
+        <w:rPr>
+          <w:rFonts w:asciiTheme="majorHAnsi" w:hAnsiTheme="majorHAnsi" w:cs="Times"/>
+        </w:rPr>
+        <w:t xml:space="preserve"> to </w:t>
+      </w:r>
+      <w:r>
+        <w:rPr>
+          <w:rFonts w:asciiTheme="majorHAnsi" w:hAnsiTheme="majorHAnsi" w:cs="Times"/>
+        </w:rPr>
         <w:t xml:space="preserve">these techniques and thus, the </w:t>
       </w:r>
       <w:r>
@@ -6129,7 +6223,19 @@
         <w:rPr>
           <w:rFonts w:asciiTheme="majorHAnsi" w:hAnsiTheme="majorHAnsi" w:cs="Times"/>
         </w:rPr>
-        <w:t xml:space="preserve"> This put additional time pressures onto the team to finish the user stories.</w:t>
+        <w:t xml:space="preserve"> Th</w:t>
+      </w:r>
+      <w:r>
+        <w:rPr>
+          <w:rFonts w:asciiTheme="majorHAnsi" w:hAnsiTheme="majorHAnsi" w:cs="Times"/>
+        </w:rPr>
+        <w:t>is put additional pressure</w:t>
+      </w:r>
+      <w:r>
+        <w:rPr>
+          <w:rFonts w:asciiTheme="majorHAnsi" w:hAnsiTheme="majorHAnsi" w:cs="Times"/>
+        </w:rPr>
+        <w:t xml:space="preserve"> onto the team to finish the user stories.</w:t>
       </w:r>
       <w:r>
         <w:rPr>
@@ -6813,7 +6919,7 @@
                           </pic:cNvPicPr>
                         </pic:nvPicPr>
                         <pic:blipFill>
-                          <a:blip r:embed="rId20">
+                          <a:blip r:embed="rId19">
                             <a:extLst>
                               <a:ext uri="{28A0092B-C50C-407E-A947-70E740481C1C}">
                                 <a14:useLocalDpi xmlns:a14="http://schemas.microsoft.com/office/drawing/2010/main" val="0"/>
@@ -6842,7 +6948,7 @@
                           </pic:cNvPicPr>
                         </pic:nvPicPr>
                         <pic:blipFill>
-                          <a:blip r:embed="rId21">
+                          <a:blip r:embed="rId20">
                             <a:extLst>
                               <a:ext uri="{28A0092B-C50C-407E-A947-70E740481C1C}">
                                 <a14:useLocalDpi xmlns:a14="http://schemas.microsoft.com/office/drawing/2010/main" val="0"/>
@@ -6882,7 +6988,7 @@
                             </pic:cNvPicPr>
                           </pic:nvPicPr>
                           <pic:blipFill>
-                            <a:blip r:embed="rId22">
+                            <a:blip r:embed="rId21">
                               <a:extLst>
                                 <a:ext uri="{28A0092B-C50C-407E-A947-70E740481C1C}">
                                   <a14:useLocalDpi xmlns:a14="http://schemas.microsoft.com/office/drawing/2010/main" val="0"/>
@@ -6921,7 +7027,7 @@
                             <a:effectLst/>
                             <a:extLst>
                               <a:ext uri="{C572A759-6A51-4108-AA02-DFA0A04FC94B}">
-                                <ma14:wrappingTextBoxFlag xmlns:ma14="http://schemas.microsoft.com/office/mac/drawingml/2011/main"/>
+                                <ma14:wrappingTextBoxFlag xmlns:ma14="http://schemas.microsoft.com/office/mac/drawingml/2011/main" xmlns:w="http://schemas.openxmlformats.org/wordprocessingml/2006/main" xmlns:w10="urn:schemas-microsoft-com:office:word" xmlns:v="urn:schemas-microsoft-com:vml" xmlns:o="urn:schemas-microsoft-com:office:office" xmlns:mv="urn:schemas-microsoft-com:mac:vml" xmlns:mo="http://schemas.microsoft.com/office/mac/office/2008/main" xmlns=""/>
                               </a:ext>
                             </a:extLst>
                           </wps:spPr>
@@ -6982,7 +7088,7 @@
                           <a:effectLst/>
                           <a:extLst>
                             <a:ext uri="{C572A759-6A51-4108-AA02-DFA0A04FC94B}">
-                              <ma14:wrappingTextBoxFlag xmlns:ma14="http://schemas.microsoft.com/office/mac/drawingml/2011/main"/>
+                              <ma14:wrappingTextBoxFlag xmlns:ma14="http://schemas.microsoft.com/office/mac/drawingml/2011/main" xmlns:w="http://schemas.openxmlformats.org/wordprocessingml/2006/main" xmlns:w10="urn:schemas-microsoft-com:office:word" xmlns:v="urn:schemas-microsoft-com:vml" xmlns:o="urn:schemas-microsoft-com:office:office" xmlns:mv="urn:schemas-microsoft-com:mac:vml" xmlns:mo="http://schemas.microsoft.com/office/mac/office/2008/main" xmlns=""/>
                             </a:ext>
                           </a:extLst>
                         </wps:spPr>
@@ -7061,7 +7167,7 @@
                           <a:effectLst/>
                           <a:extLst>
                             <a:ext uri="{C572A759-6A51-4108-AA02-DFA0A04FC94B}">
-                              <ma14:wrappingTextBoxFlag xmlns:ma14="http://schemas.microsoft.com/office/mac/drawingml/2011/main"/>
+                              <ma14:wrappingTextBoxFlag xmlns:ma14="http://schemas.microsoft.com/office/mac/drawingml/2011/main" xmlns:w="http://schemas.openxmlformats.org/wordprocessingml/2006/main" xmlns:w10="urn:schemas-microsoft-com:office:word" xmlns:v="urn:schemas-microsoft-com:vml" xmlns:o="urn:schemas-microsoft-com:office:office" xmlns:mv="urn:schemas-microsoft-com:mac:vml" xmlns:mo="http://schemas.microsoft.com/office/mac/office/2008/main" xmlns=""/>
                             </a:ext>
                           </a:extLst>
                         </wps:spPr>
@@ -7109,13 +7215,7 @@
                                 <w:rPr>
                                   <w:rFonts w:asciiTheme="majorHAnsi" w:hAnsiTheme="majorHAnsi"/>
                                 </w:rPr>
-                                <w:t>Add Change Password</w:t>
-                              </w:r>
-                              <w:r>
-                                <w:rPr>
-                                  <w:rFonts w:asciiTheme="majorHAnsi" w:hAnsiTheme="majorHAnsi"/>
-                                </w:rPr>
-                                <w:t xml:space="preserve"> Screenshot</w:t>
+                                <w:t>Add Change Password Screenshot</w:t>
                               </w:r>
                             </w:p>
                             <w:p/>
@@ -7136,44 +7236,21 @@
           </mc:Choice>
           <mc:Fallback>
             <w:pict>
-              <v:group id="Group 23" o:spid="_x0000_s1040" style="position:absolute;margin-left:-8.95pt;margin-top:30.7pt;width:6in;height:540pt;z-index:251676672" coordsize="5486400,6858000" o:gfxdata="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">
-                <v:shapetype id="_x0000_t75" coordsize="21600,21600" o:spt="75" o:preferrelative="t" path="m@4@5l@4@11@9@11@9@5xe" filled="f" stroked="f">
-                  <v:stroke joinstyle="miter"/>
-                  <v:formulas>
-                    <v:f eqn="if lineDrawn pixelLineWidth 0"/>
-                    <v:f eqn="sum @0 1 0"/>
-                    <v:f eqn="sum 0 0 @1"/>
-                    <v:f eqn="prod @2 1 2"/>
-                    <v:f eqn="prod @3 21600 pixelWidth"/>
-                    <v:f eqn="prod @3 21600 pixelHeight"/>
-                    <v:f eqn="sum @0 0 1"/>
-                    <v:f eqn="prod @6 1 2"/>
-                    <v:f eqn="prod @7 21600 pixelWidth"/>
-                    <v:f eqn="sum @8 21600 0"/>
-                    <v:f eqn="prod @7 21600 pixelHeight"/>
-                    <v:f eqn="sum @10 21600 0"/>
-                  </v:formulas>
-                  <v:path o:extrusionok="f" gradientshapeok="t" o:connecttype="rect"/>
-                  <o:lock v:ext="edit" aspectratio="t"/>
-                </v:shapetype>
-                <v:shape id="Picture 2" o:spid="_x0000_s1041" type="#_x0000_t75" style="position:absolute;top:1485900;width:5486400;height:2356485;visibility:visible;mso-wrap-style:square" o:gfxdata="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">
+              <v:group w14:anchorId="7D85FAC8" id="Group 23" o:spid="_x0000_s1040" style="position:absolute;margin-left:-9pt;margin-top:30.7pt;width:6in;height:540pt;z-index:251676672" coordsize="54864,68580" o:gfxdata="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